<commit_message>
Modifique el archivo Documento de visión y alcance (Cambios Gamer).docx Avance los temas 2.5, 3.1 y 3.2
</commit_message>
<xml_diff>
--- a/Documento de visión y alcance (Cambios Gamer).docx
+++ b/Documento de visión y alcance (Cambios Gamer).docx
@@ -376,7 +376,7 @@
     </w:p>
     <w:sdt>
       <w:sdtPr>
-        <w:id w:val="1907722999"/>
+        <w:id w:val="-581600623"/>
         <w:docPartObj>
           <w:docPartGallery w:val="Table of Contents"/>
           <w:docPartUnique/>
@@ -1955,7 +1955,7 @@
         <w:rPr>
           <w:highlight w:val="white"/>
         </w:rPr>
-        <w:t xml:space="preserve"> y adaptable para el cliente. </w:t>
+        <w:t xml:space="preserve">y adaptable para el cliente. </w:t>
       </w:r>
     </w:p>
     <w:p>
@@ -2954,7 +2954,15 @@
               <w:jc w:val="center"/>
             </w:pPr>
             <w:r>
-              <w:t xml:space="preserve"> Describir  productos </w:t>
+              <w:t xml:space="preserve"> </w:t>
+            </w:r>
+            <w:proofErr w:type="gramStart"/>
+            <w:r>
+              <w:t>Describir  productos</w:t>
+            </w:r>
+            <w:proofErr w:type="gramEnd"/>
+            <w:r>
+              <w:t xml:space="preserve"> </w:t>
             </w:r>
           </w:p>
         </w:tc>
@@ -3040,7 +3048,15 @@
               <w:t xml:space="preserve">    </w:t>
             </w:r>
             <w:r>
-              <w:t>Al localizar el/los producto(s) se acerca a un empleado de la tienda para que le explique las características del producto.</w:t>
+              <w:t>Al localizar el/</w:t>
+            </w:r>
+            <w:proofErr w:type="gramStart"/>
+            <w:r>
+              <w:t>los producto</w:t>
+            </w:r>
+            <w:proofErr w:type="gramEnd"/>
+            <w:r>
+              <w:t>(s) se acerca a un empleado de la tienda para que le explique las características del producto.</w:t>
             </w:r>
           </w:p>
         </w:tc>
@@ -3156,7 +3172,15 @@
               <w:t xml:space="preserve">    </w:t>
             </w:r>
             <w:r>
-              <w:t>El usuario al  tener la información detallada del  producto de su interés, escoge cuál  artículo se llevará.</w:t>
+              <w:t xml:space="preserve">El usuario al tener la información detallada </w:t>
+            </w:r>
+            <w:proofErr w:type="gramStart"/>
+            <w:r>
+              <w:t>del  producto</w:t>
+            </w:r>
+            <w:proofErr w:type="gramEnd"/>
+            <w:r>
+              <w:t xml:space="preserve"> de su interés, escoge cuál  artículo se llevará.</w:t>
             </w:r>
           </w:p>
           <w:p>
@@ -3186,10 +3210,10 @@
               <w:jc w:val="both"/>
             </w:pPr>
             <w:r>
-              <w:t xml:space="preserve">3. </w:t>
-            </w:r>
-            <w:r>
-              <w:t>El usuario se forma en la fila de la ventanilla para esperar su turno de pago.</w:t>
+              <w:t>3. E</w:t>
+            </w:r>
+            <w:r>
+              <w:t>l usuario se forma en la fila de la ventanilla para esperar su turno de pago.</w:t>
             </w:r>
           </w:p>
           <w:p>
@@ -3209,18 +3233,10 @@
               <w:jc w:val="both"/>
             </w:pPr>
             <w:r>
-              <w:t>5. El usuario puede llegar a tener complicaciones si decide comprar con tarjeta (puede que salga incorrecto su</w:t>
-            </w:r>
-            <w:r>
-              <w:t xml:space="preserve"> </w:t>
-            </w:r>
-            <w:proofErr w:type="spellStart"/>
-            <w:r>
-              <w:t>nip</w:t>
-            </w:r>
-            <w:proofErr w:type="spellEnd"/>
-            <w:r>
-              <w:t xml:space="preserve"> o no tenga servicio la tienda).</w:t>
+              <w:t xml:space="preserve">5. El usuario puede llegar a tener complicaciones si decide comprar con tarjeta (puede que salga incorrecto su </w:t>
+            </w:r>
+            <w:r>
+              <w:t>NIP o no tenga servicio la tienda).</w:t>
             </w:r>
           </w:p>
           <w:p>
@@ -3330,7 +3346,7 @@
               <w:jc w:val="both"/>
             </w:pPr>
             <w:r>
-              <w:t>Este proceso permite saber la opinión de los clientes que tienen del local con respecto a su atención al comprar diversos artículos  y a su estadía en el local.</w:t>
+              <w:t>Este proceso permite saber la opinión de los clientes que tienen del local con respecto a su atención al comprar diversos artículos y a su estadía en el local.</w:t>
             </w:r>
           </w:p>
           <w:p>
@@ -3355,10 +3371,10 @@
               <w:jc w:val="both"/>
             </w:pPr>
             <w:r>
-              <w:t xml:space="preserve">Si el cliente </w:t>
-            </w:r>
-            <w:r>
-              <w:t xml:space="preserve">decide comprar algo, verifica el trato que le dan los empleados que lo atienden. </w:t>
+              <w:t>Si el cliente d</w:t>
+            </w:r>
+            <w:r>
+              <w:t xml:space="preserve">ecide comprar algo, verifica el trato que le dan los empleados que lo atienden. </w:t>
             </w:r>
           </w:p>
           <w:p>
@@ -3514,15 +3530,7 @@
               <w:jc w:val="both"/>
             </w:pPr>
             <w:r>
-              <w:t xml:space="preserve">Se le mostrará información del producto al </w:t>
-            </w:r>
-            <w:proofErr w:type="spellStart"/>
-            <w:r>
-              <w:t>cliente.para</w:t>
-            </w:r>
-            <w:proofErr w:type="spellEnd"/>
-            <w:r>
-              <w:t xml:space="preserve"> que tenga conocimiento de cada aspecto de este y tenga más confianza al comprar.</w:t>
+              <w:t>Se le mostrará información del producto al cliente para que tenga conocimiento de cada aspecto de este y tenga más confianza al comprar.</w:t>
             </w:r>
           </w:p>
         </w:tc>
@@ -3785,7 +3793,7 @@
               <w:t>Una vez tenga el horario de atención del local, puede solicitar un teléfono de contacto, este para consultar</w:t>
             </w:r>
             <w:r>
-              <w:t xml:space="preserve"> si está el local disponible para realizar sus compras y no tenga que dirigirse a el par saber si está abierto.</w:t>
+              <w:t xml:space="preserve"> si está el local disponible para realizar sus compras y no tenga que dirigirse a él para saber si está abierto.</w:t>
             </w:r>
           </w:p>
           <w:p>
@@ -4078,7 +4086,7 @@
               <w:t>E</w:t>
             </w:r>
             <w:r>
-              <w:t>l usuario puede tomar los productos e interactuar con  su paquete.</w:t>
+              <w:t>l usuario puede tomar los productos e interactuar con su paquete.</w:t>
             </w:r>
           </w:p>
           <w:p>
@@ -4102,7 +4110,7 @@
               <w:jc w:val="both"/>
             </w:pPr>
             <w:r>
-              <w:t>El usuario puede llevar el producto a cualquier sitio de la tienda  y colocarlo donde quiera.</w:t>
+              <w:t>El usuario puede llevar el producto a cualquier sitio de la tienda y colocarlo donde quiera.</w:t>
             </w:r>
           </w:p>
           <w:p>
@@ -4114,10 +4122,10 @@
               <w:jc w:val="both"/>
             </w:pPr>
             <w:r>
-              <w:t>Los trabajadores trasladan más pr</w:t>
-            </w:r>
-            <w:r>
-              <w:t>oductos a los lugares que se requieren.</w:t>
+              <w:t>Los trabajadores trasladan más prod</w:t>
+            </w:r>
+            <w:r>
+              <w:t>uctos a los lugares que se requieren.</w:t>
             </w:r>
           </w:p>
         </w:tc>
@@ -4548,6 +4556,112 @@
     </w:p>
     <w:p>
       <w:pPr>
+        <w:numPr>
+          <w:ilvl w:val="0"/>
+          <w:numId w:val="3"/>
+        </w:numPr>
+        <w:spacing w:before="240"/>
+        <w:jc w:val="both"/>
+      </w:pPr>
+      <w:r>
+        <w:t xml:space="preserve">Se busca expandir el nombre del local: Queremos que el nombre “Cambios </w:t>
+      </w:r>
+      <w:proofErr w:type="spellStart"/>
+      <w:r>
+        <w:t>Gamer</w:t>
+      </w:r>
+      <w:proofErr w:type="spellEnd"/>
+      <w:r>
+        <w:t>” sea más reconocido a nivel nacional.</w:t>
+      </w:r>
+    </w:p>
+    <w:p>
+      <w:pPr>
+        <w:numPr>
+          <w:ilvl w:val="0"/>
+          <w:numId w:val="3"/>
+        </w:numPr>
+        <w:jc w:val="both"/>
+      </w:pPr>
+      <w:r>
+        <w:t>Tener precios competitivos en el mercado: Se sabe que por la deficiencia de chips se ha aumentado los precios de los componentes como las tar</w:t>
+      </w:r>
+      <w:r>
+        <w:t>jetas gráficas, aumentándoles de precio al menos un 40%. Buscaremos combatir contra esta problemática introduciéndose al mercado con precios más accesibles.</w:t>
+      </w:r>
+    </w:p>
+    <w:p>
+      <w:pPr>
+        <w:numPr>
+          <w:ilvl w:val="0"/>
+          <w:numId w:val="3"/>
+        </w:numPr>
+        <w:jc w:val="both"/>
+      </w:pPr>
+      <w:r>
+        <w:rPr>
+          <w:highlight w:val="white"/>
+        </w:rPr>
+        <w:lastRenderedPageBreak/>
+        <w:t>Conseguir el reconocimiento de los consumidores: En base al ofrecimiento del conocimiento profesion</w:t>
+      </w:r>
+      <w:r>
+        <w:rPr>
+          <w:highlight w:val="white"/>
+        </w:rPr>
+        <w:t>al de la tienda queremos causarle al cliente querer hacernos su tienda principal para componentes y consiguiente su admiración y respeto.</w:t>
+      </w:r>
+    </w:p>
+    <w:p>
+      <w:pPr>
+        <w:numPr>
+          <w:ilvl w:val="0"/>
+          <w:numId w:val="3"/>
+        </w:numPr>
+        <w:jc w:val="both"/>
+      </w:pPr>
+      <w:r>
+        <w:rPr>
+          <w:highlight w:val="white"/>
+        </w:rPr>
+        <w:t>Mejorar la imagen del negocio a través de vínculos de tienda-cliente y producto-cliente: A base de un buen trato con e</w:t>
+      </w:r>
+      <w:r>
+        <w:rPr>
+          <w:highlight w:val="white"/>
+        </w:rPr>
+        <w:t>l cliente y mostrarle productos de calidad y cuidadosamente almacenados buscamos conseguir que la tienda sea una zona de confort más para el cliente.</w:t>
+      </w:r>
+    </w:p>
+    <w:p>
+      <w:pPr>
+        <w:numPr>
+          <w:ilvl w:val="0"/>
+          <w:numId w:val="3"/>
+        </w:numPr>
+        <w:spacing w:after="240"/>
+        <w:jc w:val="both"/>
+      </w:pPr>
+      <w:r>
+        <w:rPr>
+          <w:highlight w:val="white"/>
+        </w:rPr>
+        <w:t>Una interfaz amigable y adaptable para el cliente: Para que el cliente no se sienta agobiado de una interf</w:t>
+      </w:r>
+      <w:r>
+        <w:rPr>
+          <w:highlight w:val="white"/>
+        </w:rPr>
+        <w:t>az aburrida y se sienta más cómodo con una interfaz más adaptable y de fácil manejo para el cliente.</w:t>
+      </w:r>
+    </w:p>
+    <w:p>
+      <w:pPr>
+        <w:spacing w:before="240" w:after="240"/>
+      </w:pPr>
+    </w:p>
+    <w:p>
+      <w:pPr>
         <w:pStyle w:val="Ttulo1"/>
         <w:keepNext w:val="0"/>
         <w:keepLines w:val="0"/>
@@ -4566,23 +4680,51 @@
           <w:sz w:val="46"/>
           <w:szCs w:val="46"/>
         </w:rPr>
-        <w:t>3</w:t>
-      </w:r>
-      <w:r>
+        <w:t>3 Visión de la solución</w:t>
+      </w:r>
+    </w:p>
+    <w:p>
+      <w:pPr>
+        <w:spacing w:before="240" w:after="240"/>
         <w:rPr>
           <w:b/>
-          <w:sz w:val="46"/>
-          <w:szCs w:val="46"/>
-        </w:rPr>
-        <w:t xml:space="preserve"> Visión de la solución</w:t>
-      </w:r>
-    </w:p>
-    <w:p>
-      <w:pPr>
-        <w:spacing w:before="240" w:after="240"/>
+          <w:sz w:val="34"/>
+          <w:szCs w:val="34"/>
+        </w:rPr>
       </w:pPr>
       <w:r>
         <w:t xml:space="preserve"> </w:t>
+      </w:r>
+      <w:r>
+        <w:rPr>
+          <w:b/>
+          <w:sz w:val="34"/>
+          <w:szCs w:val="34"/>
+        </w:rPr>
+        <w:t xml:space="preserve">3.1 Frase de visión </w:t>
+      </w:r>
+    </w:p>
+    <w:p>
+      <w:pPr>
+        <w:jc w:val="both"/>
+        <w:rPr>
+          <w:sz w:val="24"/>
+          <w:szCs w:val="24"/>
+        </w:rPr>
+      </w:pPr>
+      <w:r>
+        <w:rPr>
+          <w:sz w:val="24"/>
+          <w:szCs w:val="24"/>
+        </w:rPr>
+        <w:t>“Se realizará un sistema para un local dedicado a la venta de artículos relacionados a los videojuegos que p</w:t>
+      </w:r>
+      <w:r>
+        <w:rPr>
+          <w:sz w:val="24"/>
+          <w:szCs w:val="24"/>
+        </w:rPr>
+        <w:t xml:space="preserve">ermitirá y facilitará la administración del inventario del negocio, realizar compras por los clientes de forma segura, así como la distribución de sus productos”.  </w:t>
       </w:r>
     </w:p>
     <w:p>
@@ -4591,53 +4733,16 @@
         <w:keepNext w:val="0"/>
         <w:keepLines w:val="0"/>
         <w:spacing w:after="80"/>
+      </w:pPr>
+      <w:bookmarkStart w:id="10" w:name="_heading=h.2s8eyo1" w:colFirst="0" w:colLast="0"/>
+      <w:bookmarkEnd w:id="10"/>
+      <w:r>
         <w:rPr>
           <w:b/>
           <w:sz w:val="34"/>
           <w:szCs w:val="34"/>
         </w:rPr>
-      </w:pPr>
-      <w:bookmarkStart w:id="10" w:name="_heading=h.4d34og8" w:colFirst="0" w:colLast="0"/>
-      <w:bookmarkEnd w:id="10"/>
-      <w:r>
-        <w:rPr>
-          <w:b/>
-          <w:sz w:val="34"/>
-          <w:szCs w:val="34"/>
-        </w:rPr>
-        <w:t xml:space="preserve">3.1 Frase de visión </w:t>
-      </w:r>
-    </w:p>
-    <w:p>
-      <w:pPr>
-        <w:pStyle w:val="Ttulo2"/>
-        <w:keepNext w:val="0"/>
-        <w:keepLines w:val="0"/>
-        <w:spacing w:after="80"/>
-        <w:rPr>
-          <w:b/>
-          <w:sz w:val="34"/>
-          <w:szCs w:val="34"/>
-        </w:rPr>
-      </w:pPr>
-      <w:bookmarkStart w:id="11" w:name="_heading=h.2s8eyo1" w:colFirst="0" w:colLast="0"/>
-      <w:bookmarkEnd w:id="11"/>
-      <w:r>
-        <w:rPr>
-          <w:b/>
-          <w:sz w:val="34"/>
-          <w:szCs w:val="34"/>
-        </w:rPr>
-        <w:lastRenderedPageBreak/>
         <w:t>3.2 Funcionalidades del sistema</w:t>
-      </w:r>
-    </w:p>
-    <w:p>
-      <w:pPr>
-        <w:spacing w:before="240" w:after="240"/>
-      </w:pPr>
-      <w:r>
-        <w:t xml:space="preserve"> </w:t>
       </w:r>
     </w:p>
     <w:tbl>
@@ -4847,7 +4952,7 @@
               <w:spacing w:before="240"/>
             </w:pPr>
             <w:r>
-              <w:t>Buscar producto</w:t>
+              <w:t xml:space="preserve">Describir productos </w:t>
             </w:r>
           </w:p>
         </w:tc>
@@ -4872,7 +4977,7 @@
               <w:spacing w:before="240"/>
             </w:pPr>
             <w:r>
-              <w:t>Baja</w:t>
+              <w:t>Media</w:t>
             </w:r>
           </w:p>
         </w:tc>
@@ -4881,24 +4986,32 @@
             <w:tcW w:w="3345" w:type="dxa"/>
             <w:tcBorders>
               <w:top w:val="nil"/>
-              <w:left w:val="nil"/>
-              <w:bottom w:val="single" w:sz="8" w:space="0" w:color="BDD6EE"/>
-              <w:right w:val="single" w:sz="8" w:space="0" w:color="BDD6EE"/>
-            </w:tcBorders>
-            <w:tcMar>
-              <w:top w:w="100" w:type="dxa"/>
-              <w:left w:w="100" w:type="dxa"/>
-              <w:bottom w:w="100" w:type="dxa"/>
-              <w:right w:w="100" w:type="dxa"/>
-            </w:tcMar>
-          </w:tcPr>
-          <w:p>
-            <w:pPr>
-              <w:spacing w:before="240"/>
-            </w:pPr>
-            <w:r>
-              <w:t>inv_1</w:t>
-            </w:r>
+              <w:left w:val="single" w:sz="8" w:space="0" w:color="BDD6EE"/>
+              <w:bottom w:val="single" w:sz="8" w:space="0" w:color="BDD6EE"/>
+              <w:right w:val="single" w:sz="8" w:space="0" w:color="BDD6EE"/>
+            </w:tcBorders>
+            <w:tcMar>
+              <w:top w:w="100" w:type="dxa"/>
+              <w:left w:w="100" w:type="dxa"/>
+              <w:bottom w:w="100" w:type="dxa"/>
+              <w:right w:w="100" w:type="dxa"/>
+            </w:tcMar>
+          </w:tcPr>
+          <w:p>
+            <w:pPr>
+              <w:spacing w:before="240"/>
+              <w:rPr>
+                <w:b/>
+              </w:rPr>
+            </w:pPr>
+            <w:proofErr w:type="spellStart"/>
+            <w:r>
+              <w:rPr>
+                <w:b/>
+              </w:rPr>
+              <w:t>process_desc</w:t>
+            </w:r>
+            <w:proofErr w:type="spellEnd"/>
           </w:p>
         </w:tc>
       </w:tr>
@@ -4933,7 +5046,7 @@
               <w:rPr>
                 <w:b/>
               </w:rPr>
-              <w:t xml:space="preserve"> </w:t>
+              <w:t xml:space="preserve"> f2</w:t>
             </w:r>
           </w:p>
         </w:tc>
@@ -4958,7 +5071,7 @@
               <w:spacing w:before="240"/>
             </w:pPr>
             <w:r>
-              <w:t xml:space="preserve"> </w:t>
+              <w:t>Comprar producto</w:t>
             </w:r>
           </w:p>
         </w:tc>
@@ -4983,7 +5096,7 @@
               <w:spacing w:before="240"/>
             </w:pPr>
             <w:r>
-              <w:t xml:space="preserve"> </w:t>
+              <w:t xml:space="preserve"> Alta</w:t>
             </w:r>
           </w:p>
         </w:tc>
@@ -5007,9 +5120,19 @@
             <w:pPr>
               <w:spacing w:before="240"/>
             </w:pPr>
-            <w:r>
-              <w:t xml:space="preserve"> </w:t>
-            </w:r>
+            <w:proofErr w:type="spellStart"/>
+            <w:r>
+              <w:rPr>
+                <w:b/>
+              </w:rPr>
+              <w:t>process_buy</w:t>
+            </w:r>
+            <w:proofErr w:type="spellEnd"/>
+          </w:p>
+          <w:p>
+            <w:pPr>
+              <w:spacing w:before="240"/>
+            </w:pPr>
           </w:p>
         </w:tc>
       </w:tr>
@@ -5044,8 +5167,127 @@
               <w:rPr>
                 <w:b/>
               </w:rPr>
+              <w:t xml:space="preserve"> f3</w:t>
+            </w:r>
+          </w:p>
+        </w:tc>
+        <w:tc>
+          <w:tcPr>
+            <w:tcW w:w="2340" w:type="dxa"/>
+            <w:tcBorders>
+              <w:top w:val="nil"/>
+              <w:left w:val="nil"/>
+              <w:bottom w:val="single" w:sz="8" w:space="0" w:color="BDD6EE"/>
+              <w:right w:val="single" w:sz="8" w:space="0" w:color="BDD6EE"/>
+            </w:tcBorders>
+            <w:tcMar>
+              <w:top w:w="100" w:type="dxa"/>
+              <w:left w:w="100" w:type="dxa"/>
+              <w:bottom w:w="100" w:type="dxa"/>
+              <w:right w:w="100" w:type="dxa"/>
+            </w:tcMar>
+          </w:tcPr>
+          <w:p>
+            <w:pPr>
+              <w:spacing w:before="240"/>
+            </w:pPr>
+            <w:r>
+              <w:t>Recibir retroalimentación</w:t>
+            </w:r>
+          </w:p>
+        </w:tc>
+        <w:tc>
+          <w:tcPr>
+            <w:tcW w:w="2100" w:type="dxa"/>
+            <w:tcBorders>
+              <w:top w:val="nil"/>
+              <w:left w:val="nil"/>
+              <w:bottom w:val="single" w:sz="8" w:space="0" w:color="BDD6EE"/>
+              <w:right w:val="single" w:sz="8" w:space="0" w:color="BDD6EE"/>
+            </w:tcBorders>
+            <w:tcMar>
+              <w:top w:w="100" w:type="dxa"/>
+              <w:left w:w="100" w:type="dxa"/>
+              <w:bottom w:w="100" w:type="dxa"/>
+              <w:right w:w="100" w:type="dxa"/>
+            </w:tcMar>
+          </w:tcPr>
+          <w:p>
+            <w:pPr>
+              <w:spacing w:before="240"/>
+            </w:pPr>
+            <w:r>
+              <w:t xml:space="preserve"> Media</w:t>
+            </w:r>
+          </w:p>
+        </w:tc>
+        <w:tc>
+          <w:tcPr>
+            <w:tcW w:w="3345" w:type="dxa"/>
+            <w:tcBorders>
+              <w:top w:val="nil"/>
+              <w:left w:val="nil"/>
+              <w:bottom w:val="single" w:sz="8" w:space="0" w:color="BDD6EE"/>
+              <w:right w:val="single" w:sz="8" w:space="0" w:color="BDD6EE"/>
+            </w:tcBorders>
+            <w:tcMar>
+              <w:top w:w="100" w:type="dxa"/>
+              <w:left w:w="100" w:type="dxa"/>
+              <w:bottom w:w="100" w:type="dxa"/>
+              <w:right w:w="100" w:type="dxa"/>
+            </w:tcMar>
+          </w:tcPr>
+          <w:p>
+            <w:pPr>
+              <w:spacing w:before="240"/>
+            </w:pPr>
+            <w:r>
               <w:t xml:space="preserve"> </w:t>
             </w:r>
+            <w:proofErr w:type="spellStart"/>
+            <w:r>
+              <w:rPr>
+                <w:b/>
+              </w:rPr>
+              <w:t>process_feed</w:t>
+            </w:r>
+            <w:proofErr w:type="spellEnd"/>
+          </w:p>
+        </w:tc>
+      </w:tr>
+      <w:tr>
+        <w:trPr>
+          <w:trHeight w:val="515"/>
+        </w:trPr>
+        <w:tc>
+          <w:tcPr>
+            <w:tcW w:w="1005" w:type="dxa"/>
+            <w:tcBorders>
+              <w:top w:val="nil"/>
+              <w:left w:val="single" w:sz="8" w:space="0" w:color="BDD6EE"/>
+              <w:bottom w:val="single" w:sz="8" w:space="0" w:color="BDD6EE"/>
+              <w:right w:val="single" w:sz="8" w:space="0" w:color="BDD6EE"/>
+            </w:tcBorders>
+            <w:tcMar>
+              <w:top w:w="100" w:type="dxa"/>
+              <w:left w:w="100" w:type="dxa"/>
+              <w:bottom w:w="100" w:type="dxa"/>
+              <w:right w:w="100" w:type="dxa"/>
+            </w:tcMar>
+          </w:tcPr>
+          <w:p>
+            <w:pPr>
+              <w:spacing w:before="240"/>
+              <w:rPr>
+                <w:b/>
+              </w:rPr>
+            </w:pPr>
+            <w:r>
+              <w:rPr>
+                <w:b/>
+              </w:rPr>
+              <w:t>f4</w:t>
+            </w:r>
           </w:p>
         </w:tc>
         <w:tc>
@@ -5069,7 +5311,7 @@
               <w:spacing w:before="240"/>
             </w:pPr>
             <w:r>
-              <w:t xml:space="preserve"> </w:t>
+              <w:t>Compra segura de productos</w:t>
             </w:r>
           </w:p>
         </w:tc>
@@ -5094,7 +5336,7 @@
               <w:spacing w:before="240"/>
             </w:pPr>
             <w:r>
-              <w:t xml:space="preserve"> </w:t>
+              <w:t>Alta</w:t>
             </w:r>
           </w:p>
         </w:tc>
@@ -5103,24 +5345,747 @@
             <w:tcW w:w="3345" w:type="dxa"/>
             <w:tcBorders>
               <w:top w:val="nil"/>
-              <w:left w:val="nil"/>
-              <w:bottom w:val="single" w:sz="8" w:space="0" w:color="BDD6EE"/>
-              <w:right w:val="single" w:sz="8" w:space="0" w:color="BDD6EE"/>
-            </w:tcBorders>
-            <w:tcMar>
-              <w:top w:w="100" w:type="dxa"/>
-              <w:left w:w="100" w:type="dxa"/>
-              <w:bottom w:w="100" w:type="dxa"/>
-              <w:right w:w="100" w:type="dxa"/>
-            </w:tcMar>
-          </w:tcPr>
-          <w:p>
-            <w:pPr>
-              <w:spacing w:before="240"/>
-            </w:pPr>
-            <w:r>
-              <w:t xml:space="preserve"> </w:t>
-            </w:r>
+              <w:left w:val="single" w:sz="8" w:space="0" w:color="BDD6EE"/>
+              <w:bottom w:val="single" w:sz="8" w:space="0" w:color="BDD6EE"/>
+              <w:right w:val="single" w:sz="8" w:space="0" w:color="BDD6EE"/>
+            </w:tcBorders>
+            <w:tcMar>
+              <w:top w:w="100" w:type="dxa"/>
+              <w:left w:w="100" w:type="dxa"/>
+              <w:bottom w:w="100" w:type="dxa"/>
+              <w:right w:w="100" w:type="dxa"/>
+            </w:tcMar>
+          </w:tcPr>
+          <w:p>
+            <w:pPr>
+              <w:spacing w:before="240"/>
+              <w:rPr>
+                <w:b/>
+              </w:rPr>
+            </w:pPr>
+            <w:proofErr w:type="spellStart"/>
+            <w:r>
+              <w:rPr>
+                <w:b/>
+              </w:rPr>
+              <w:t>process_cqrt</w:t>
+            </w:r>
+            <w:proofErr w:type="spellEnd"/>
+          </w:p>
+        </w:tc>
+      </w:tr>
+      <w:tr>
+        <w:trPr>
+          <w:trHeight w:val="515"/>
+        </w:trPr>
+        <w:tc>
+          <w:tcPr>
+            <w:tcW w:w="1005" w:type="dxa"/>
+            <w:tcBorders>
+              <w:top w:val="nil"/>
+              <w:left w:val="single" w:sz="8" w:space="0" w:color="BDD6EE"/>
+              <w:bottom w:val="single" w:sz="8" w:space="0" w:color="BDD6EE"/>
+              <w:right w:val="single" w:sz="8" w:space="0" w:color="BDD6EE"/>
+            </w:tcBorders>
+            <w:tcMar>
+              <w:top w:w="100" w:type="dxa"/>
+              <w:left w:w="100" w:type="dxa"/>
+              <w:bottom w:w="100" w:type="dxa"/>
+              <w:right w:w="100" w:type="dxa"/>
+            </w:tcMar>
+          </w:tcPr>
+          <w:p>
+            <w:pPr>
+              <w:spacing w:before="240"/>
+              <w:rPr>
+                <w:b/>
+              </w:rPr>
+            </w:pPr>
+            <w:r>
+              <w:rPr>
+                <w:b/>
+              </w:rPr>
+              <w:t>f5</w:t>
+            </w:r>
+          </w:p>
+        </w:tc>
+        <w:tc>
+          <w:tcPr>
+            <w:tcW w:w="2340" w:type="dxa"/>
+            <w:tcBorders>
+              <w:top w:val="nil"/>
+              <w:left w:val="nil"/>
+              <w:bottom w:val="single" w:sz="8" w:space="0" w:color="BDD6EE"/>
+              <w:right w:val="single" w:sz="8" w:space="0" w:color="BDD6EE"/>
+            </w:tcBorders>
+            <w:tcMar>
+              <w:top w:w="100" w:type="dxa"/>
+              <w:left w:w="100" w:type="dxa"/>
+              <w:bottom w:w="100" w:type="dxa"/>
+              <w:right w:w="100" w:type="dxa"/>
+            </w:tcMar>
+          </w:tcPr>
+          <w:p>
+            <w:pPr>
+              <w:spacing w:before="240"/>
+              <w:rPr>
+                <w:highlight w:val="white"/>
+              </w:rPr>
+            </w:pPr>
+            <w:r>
+              <w:rPr>
+                <w:highlight w:val="white"/>
+              </w:rPr>
+              <w:t>Distribuir productos</w:t>
+            </w:r>
+          </w:p>
+        </w:tc>
+        <w:tc>
+          <w:tcPr>
+            <w:tcW w:w="2100" w:type="dxa"/>
+            <w:tcBorders>
+              <w:top w:val="nil"/>
+              <w:left w:val="nil"/>
+              <w:bottom w:val="single" w:sz="8" w:space="0" w:color="BDD6EE"/>
+              <w:right w:val="single" w:sz="8" w:space="0" w:color="BDD6EE"/>
+            </w:tcBorders>
+            <w:tcMar>
+              <w:top w:w="100" w:type="dxa"/>
+              <w:left w:w="100" w:type="dxa"/>
+              <w:bottom w:w="100" w:type="dxa"/>
+              <w:right w:w="100" w:type="dxa"/>
+            </w:tcMar>
+          </w:tcPr>
+          <w:p>
+            <w:pPr>
+              <w:spacing w:before="240"/>
+            </w:pPr>
+            <w:r>
+              <w:t>Alta</w:t>
+            </w:r>
+          </w:p>
+        </w:tc>
+        <w:tc>
+          <w:tcPr>
+            <w:tcW w:w="3345" w:type="dxa"/>
+            <w:tcBorders>
+              <w:top w:val="nil"/>
+              <w:left w:val="nil"/>
+              <w:bottom w:val="single" w:sz="8" w:space="0" w:color="BDD6EE"/>
+              <w:right w:val="single" w:sz="8" w:space="0" w:color="BDD6EE"/>
+            </w:tcBorders>
+            <w:tcMar>
+              <w:top w:w="100" w:type="dxa"/>
+              <w:left w:w="100" w:type="dxa"/>
+              <w:bottom w:w="100" w:type="dxa"/>
+              <w:right w:w="100" w:type="dxa"/>
+            </w:tcMar>
+          </w:tcPr>
+          <w:p>
+            <w:pPr>
+              <w:spacing w:before="240"/>
+            </w:pPr>
+            <w:proofErr w:type="spellStart"/>
+            <w:r>
+              <w:rPr>
+                <w:b/>
+              </w:rPr>
+              <w:t>process_distr</w:t>
+            </w:r>
+            <w:proofErr w:type="spellEnd"/>
+          </w:p>
+        </w:tc>
+      </w:tr>
+      <w:tr>
+        <w:trPr>
+          <w:trHeight w:val="515"/>
+        </w:trPr>
+        <w:tc>
+          <w:tcPr>
+            <w:tcW w:w="1005" w:type="dxa"/>
+            <w:tcBorders>
+              <w:top w:val="nil"/>
+              <w:left w:val="single" w:sz="8" w:space="0" w:color="BDD6EE"/>
+              <w:bottom w:val="single" w:sz="8" w:space="0" w:color="BDD6EE"/>
+              <w:right w:val="single" w:sz="8" w:space="0" w:color="BDD6EE"/>
+            </w:tcBorders>
+            <w:tcMar>
+              <w:top w:w="100" w:type="dxa"/>
+              <w:left w:w="100" w:type="dxa"/>
+              <w:bottom w:w="100" w:type="dxa"/>
+              <w:right w:w="100" w:type="dxa"/>
+            </w:tcMar>
+          </w:tcPr>
+          <w:p>
+            <w:pPr>
+              <w:spacing w:before="240"/>
+              <w:rPr>
+                <w:b/>
+              </w:rPr>
+            </w:pPr>
+            <w:r>
+              <w:rPr>
+                <w:b/>
+              </w:rPr>
+              <w:lastRenderedPageBreak/>
+              <w:t>f6</w:t>
+            </w:r>
+          </w:p>
+        </w:tc>
+        <w:tc>
+          <w:tcPr>
+            <w:tcW w:w="2340" w:type="dxa"/>
+            <w:tcBorders>
+              <w:top w:val="nil"/>
+              <w:left w:val="nil"/>
+              <w:bottom w:val="single" w:sz="8" w:space="0" w:color="BDD6EE"/>
+              <w:right w:val="single" w:sz="8" w:space="0" w:color="BDD6EE"/>
+            </w:tcBorders>
+            <w:tcMar>
+              <w:top w:w="100" w:type="dxa"/>
+              <w:left w:w="100" w:type="dxa"/>
+              <w:bottom w:w="100" w:type="dxa"/>
+              <w:right w:w="100" w:type="dxa"/>
+            </w:tcMar>
+          </w:tcPr>
+          <w:p>
+            <w:pPr>
+              <w:spacing w:before="240"/>
+            </w:pPr>
+            <w:r>
+              <w:t xml:space="preserve">Ampliar horario de venta </w:t>
+            </w:r>
+          </w:p>
+        </w:tc>
+        <w:tc>
+          <w:tcPr>
+            <w:tcW w:w="2100" w:type="dxa"/>
+            <w:tcBorders>
+              <w:top w:val="nil"/>
+              <w:left w:val="nil"/>
+              <w:bottom w:val="single" w:sz="8" w:space="0" w:color="BDD6EE"/>
+              <w:right w:val="single" w:sz="8" w:space="0" w:color="BDD6EE"/>
+            </w:tcBorders>
+            <w:tcMar>
+              <w:top w:w="100" w:type="dxa"/>
+              <w:left w:w="100" w:type="dxa"/>
+              <w:bottom w:w="100" w:type="dxa"/>
+              <w:right w:w="100" w:type="dxa"/>
+            </w:tcMar>
+          </w:tcPr>
+          <w:p>
+            <w:pPr>
+              <w:spacing w:before="240"/>
+            </w:pPr>
+            <w:r>
+              <w:t>Media</w:t>
+            </w:r>
+          </w:p>
+        </w:tc>
+        <w:tc>
+          <w:tcPr>
+            <w:tcW w:w="3345" w:type="dxa"/>
+            <w:tcBorders>
+              <w:top w:val="nil"/>
+              <w:left w:val="nil"/>
+              <w:bottom w:val="single" w:sz="8" w:space="0" w:color="BDD6EE"/>
+              <w:right w:val="single" w:sz="8" w:space="0" w:color="BDD6EE"/>
+            </w:tcBorders>
+            <w:tcMar>
+              <w:top w:w="100" w:type="dxa"/>
+              <w:left w:w="100" w:type="dxa"/>
+              <w:bottom w:w="100" w:type="dxa"/>
+              <w:right w:w="100" w:type="dxa"/>
+            </w:tcMar>
+          </w:tcPr>
+          <w:p>
+            <w:pPr>
+              <w:spacing w:before="240"/>
+            </w:pPr>
+            <w:proofErr w:type="spellStart"/>
+            <w:r>
+              <w:rPr>
+                <w:b/>
+              </w:rPr>
+              <w:t>process_sell</w:t>
+            </w:r>
+            <w:proofErr w:type="spellEnd"/>
+          </w:p>
+        </w:tc>
+      </w:tr>
+      <w:tr>
+        <w:trPr>
+          <w:trHeight w:val="515"/>
+        </w:trPr>
+        <w:tc>
+          <w:tcPr>
+            <w:tcW w:w="1005" w:type="dxa"/>
+            <w:tcBorders>
+              <w:top w:val="nil"/>
+              <w:left w:val="single" w:sz="8" w:space="0" w:color="BDD6EE"/>
+              <w:bottom w:val="single" w:sz="8" w:space="0" w:color="BDD6EE"/>
+              <w:right w:val="single" w:sz="8" w:space="0" w:color="BDD6EE"/>
+            </w:tcBorders>
+            <w:tcMar>
+              <w:top w:w="100" w:type="dxa"/>
+              <w:left w:w="100" w:type="dxa"/>
+              <w:bottom w:w="100" w:type="dxa"/>
+              <w:right w:w="100" w:type="dxa"/>
+            </w:tcMar>
+          </w:tcPr>
+          <w:p>
+            <w:pPr>
+              <w:spacing w:before="240"/>
+              <w:rPr>
+                <w:b/>
+              </w:rPr>
+            </w:pPr>
+            <w:r>
+              <w:rPr>
+                <w:b/>
+              </w:rPr>
+              <w:t>f7</w:t>
+            </w:r>
+          </w:p>
+        </w:tc>
+        <w:tc>
+          <w:tcPr>
+            <w:tcW w:w="2340" w:type="dxa"/>
+            <w:tcBorders>
+              <w:top w:val="nil"/>
+              <w:left w:val="nil"/>
+              <w:bottom w:val="single" w:sz="8" w:space="0" w:color="BDD6EE"/>
+              <w:right w:val="single" w:sz="8" w:space="0" w:color="BDD6EE"/>
+            </w:tcBorders>
+            <w:tcMar>
+              <w:top w:w="100" w:type="dxa"/>
+              <w:left w:w="100" w:type="dxa"/>
+              <w:bottom w:w="100" w:type="dxa"/>
+              <w:right w:w="100" w:type="dxa"/>
+            </w:tcMar>
+          </w:tcPr>
+          <w:p>
+            <w:pPr>
+              <w:spacing w:before="240"/>
+            </w:pPr>
+            <w:r>
+              <w:t>Reducir pérdida de productos</w:t>
+            </w:r>
+          </w:p>
+        </w:tc>
+        <w:tc>
+          <w:tcPr>
+            <w:tcW w:w="2100" w:type="dxa"/>
+            <w:tcBorders>
+              <w:top w:val="nil"/>
+              <w:left w:val="nil"/>
+              <w:bottom w:val="single" w:sz="8" w:space="0" w:color="BDD6EE"/>
+              <w:right w:val="single" w:sz="8" w:space="0" w:color="BDD6EE"/>
+            </w:tcBorders>
+            <w:tcMar>
+              <w:top w:w="100" w:type="dxa"/>
+              <w:left w:w="100" w:type="dxa"/>
+              <w:bottom w:w="100" w:type="dxa"/>
+              <w:right w:w="100" w:type="dxa"/>
+            </w:tcMar>
+          </w:tcPr>
+          <w:p>
+            <w:pPr>
+              <w:spacing w:before="240"/>
+            </w:pPr>
+            <w:r>
+              <w:t>Media</w:t>
+            </w:r>
+          </w:p>
+        </w:tc>
+        <w:tc>
+          <w:tcPr>
+            <w:tcW w:w="3345" w:type="dxa"/>
+            <w:tcBorders>
+              <w:top w:val="nil"/>
+              <w:left w:val="single" w:sz="8" w:space="0" w:color="BDD6EE"/>
+              <w:bottom w:val="single" w:sz="8" w:space="0" w:color="BDD6EE"/>
+              <w:right w:val="single" w:sz="8" w:space="0" w:color="BDD6EE"/>
+            </w:tcBorders>
+            <w:tcMar>
+              <w:top w:w="100" w:type="dxa"/>
+              <w:left w:w="100" w:type="dxa"/>
+              <w:bottom w:w="100" w:type="dxa"/>
+              <w:right w:w="100" w:type="dxa"/>
+            </w:tcMar>
+          </w:tcPr>
+          <w:p>
+            <w:pPr>
+              <w:spacing w:before="240"/>
+              <w:rPr>
+                <w:b/>
+              </w:rPr>
+            </w:pPr>
+            <w:proofErr w:type="spellStart"/>
+            <w:r>
+              <w:rPr>
+                <w:b/>
+              </w:rPr>
+              <w:t>process_dism</w:t>
+            </w:r>
+            <w:proofErr w:type="spellEnd"/>
+          </w:p>
+        </w:tc>
+      </w:tr>
+      <w:tr>
+        <w:trPr>
+          <w:trHeight w:val="515"/>
+        </w:trPr>
+        <w:tc>
+          <w:tcPr>
+            <w:tcW w:w="1005" w:type="dxa"/>
+            <w:tcBorders>
+              <w:top w:val="nil"/>
+              <w:left w:val="single" w:sz="8" w:space="0" w:color="BDD6EE"/>
+              <w:bottom w:val="single" w:sz="8" w:space="0" w:color="BDD6EE"/>
+              <w:right w:val="single" w:sz="8" w:space="0" w:color="BDD6EE"/>
+            </w:tcBorders>
+            <w:tcMar>
+              <w:top w:w="100" w:type="dxa"/>
+              <w:left w:w="100" w:type="dxa"/>
+              <w:bottom w:w="100" w:type="dxa"/>
+              <w:right w:w="100" w:type="dxa"/>
+            </w:tcMar>
+          </w:tcPr>
+          <w:p>
+            <w:pPr>
+              <w:spacing w:before="240"/>
+              <w:rPr>
+                <w:b/>
+              </w:rPr>
+            </w:pPr>
+            <w:r>
+              <w:rPr>
+                <w:b/>
+              </w:rPr>
+              <w:t>f8</w:t>
+            </w:r>
+          </w:p>
+        </w:tc>
+        <w:tc>
+          <w:tcPr>
+            <w:tcW w:w="2340" w:type="dxa"/>
+            <w:tcBorders>
+              <w:top w:val="nil"/>
+              <w:left w:val="nil"/>
+              <w:bottom w:val="single" w:sz="8" w:space="0" w:color="BDD6EE"/>
+              <w:right w:val="single" w:sz="8" w:space="0" w:color="BDD6EE"/>
+            </w:tcBorders>
+            <w:tcMar>
+              <w:top w:w="100" w:type="dxa"/>
+              <w:left w:w="100" w:type="dxa"/>
+              <w:bottom w:w="100" w:type="dxa"/>
+              <w:right w:w="100" w:type="dxa"/>
+            </w:tcMar>
+          </w:tcPr>
+          <w:p>
+            <w:pPr>
+              <w:spacing w:before="240"/>
+            </w:pPr>
+            <w:r>
+              <w:t>Administrar mejor el local</w:t>
+            </w:r>
+          </w:p>
+        </w:tc>
+        <w:tc>
+          <w:tcPr>
+            <w:tcW w:w="2100" w:type="dxa"/>
+            <w:tcBorders>
+              <w:top w:val="nil"/>
+              <w:left w:val="nil"/>
+              <w:bottom w:val="single" w:sz="8" w:space="0" w:color="BDD6EE"/>
+              <w:right w:val="single" w:sz="8" w:space="0" w:color="BDD6EE"/>
+            </w:tcBorders>
+            <w:tcMar>
+              <w:top w:w="100" w:type="dxa"/>
+              <w:left w:w="100" w:type="dxa"/>
+              <w:bottom w:w="100" w:type="dxa"/>
+              <w:right w:w="100" w:type="dxa"/>
+            </w:tcMar>
+          </w:tcPr>
+          <w:p>
+            <w:pPr>
+              <w:spacing w:before="240"/>
+            </w:pPr>
+            <w:r>
+              <w:t>Media</w:t>
+            </w:r>
+          </w:p>
+        </w:tc>
+        <w:tc>
+          <w:tcPr>
+            <w:tcW w:w="3345" w:type="dxa"/>
+            <w:tcBorders>
+              <w:top w:val="nil"/>
+              <w:left w:val="single" w:sz="8" w:space="0" w:color="BDD6EE"/>
+              <w:bottom w:val="single" w:sz="8" w:space="0" w:color="BDD6EE"/>
+              <w:right w:val="single" w:sz="8" w:space="0" w:color="BDD6EE"/>
+            </w:tcBorders>
+            <w:tcMar>
+              <w:top w:w="100" w:type="dxa"/>
+              <w:left w:w="100" w:type="dxa"/>
+              <w:bottom w:w="100" w:type="dxa"/>
+              <w:right w:w="100" w:type="dxa"/>
+            </w:tcMar>
+          </w:tcPr>
+          <w:p>
+            <w:pPr>
+              <w:spacing w:before="240"/>
+              <w:rPr>
+                <w:b/>
+              </w:rPr>
+            </w:pPr>
+            <w:proofErr w:type="spellStart"/>
+            <w:r>
+              <w:rPr>
+                <w:b/>
+              </w:rPr>
+              <w:t>process_adm</w:t>
+            </w:r>
+            <w:proofErr w:type="spellEnd"/>
+          </w:p>
+        </w:tc>
+      </w:tr>
+      <w:tr>
+        <w:trPr>
+          <w:trHeight w:val="515"/>
+        </w:trPr>
+        <w:tc>
+          <w:tcPr>
+            <w:tcW w:w="1005" w:type="dxa"/>
+            <w:tcBorders>
+              <w:top w:val="nil"/>
+              <w:left w:val="single" w:sz="8" w:space="0" w:color="BDD6EE"/>
+              <w:bottom w:val="single" w:sz="8" w:space="0" w:color="BDD6EE"/>
+              <w:right w:val="single" w:sz="8" w:space="0" w:color="BDD6EE"/>
+            </w:tcBorders>
+            <w:tcMar>
+              <w:top w:w="100" w:type="dxa"/>
+              <w:left w:w="100" w:type="dxa"/>
+              <w:bottom w:w="100" w:type="dxa"/>
+              <w:right w:w="100" w:type="dxa"/>
+            </w:tcMar>
+          </w:tcPr>
+          <w:p>
+            <w:pPr>
+              <w:spacing w:before="240"/>
+              <w:rPr>
+                <w:b/>
+              </w:rPr>
+            </w:pPr>
+            <w:r>
+              <w:rPr>
+                <w:b/>
+              </w:rPr>
+              <w:t>f9</w:t>
+            </w:r>
+          </w:p>
+        </w:tc>
+        <w:tc>
+          <w:tcPr>
+            <w:tcW w:w="2340" w:type="dxa"/>
+            <w:tcBorders>
+              <w:top w:val="nil"/>
+              <w:left w:val="nil"/>
+              <w:bottom w:val="single" w:sz="8" w:space="0" w:color="BDD6EE"/>
+              <w:right w:val="single" w:sz="8" w:space="0" w:color="BDD6EE"/>
+            </w:tcBorders>
+            <w:tcMar>
+              <w:top w:w="100" w:type="dxa"/>
+              <w:left w:w="100" w:type="dxa"/>
+              <w:bottom w:w="100" w:type="dxa"/>
+              <w:right w:w="100" w:type="dxa"/>
+            </w:tcMar>
+          </w:tcPr>
+          <w:p>
+            <w:pPr>
+              <w:spacing w:before="240"/>
+            </w:pPr>
+            <w:r>
+              <w:t>Atención a clientes</w:t>
+            </w:r>
+          </w:p>
+        </w:tc>
+        <w:tc>
+          <w:tcPr>
+            <w:tcW w:w="2100" w:type="dxa"/>
+            <w:tcBorders>
+              <w:top w:val="nil"/>
+              <w:left w:val="nil"/>
+              <w:bottom w:val="single" w:sz="8" w:space="0" w:color="BDD6EE"/>
+              <w:right w:val="single" w:sz="8" w:space="0" w:color="BDD6EE"/>
+            </w:tcBorders>
+            <w:tcMar>
+              <w:top w:w="100" w:type="dxa"/>
+              <w:left w:w="100" w:type="dxa"/>
+              <w:bottom w:w="100" w:type="dxa"/>
+              <w:right w:w="100" w:type="dxa"/>
+            </w:tcMar>
+          </w:tcPr>
+          <w:p>
+            <w:pPr>
+              <w:spacing w:before="240"/>
+            </w:pPr>
+            <w:r>
+              <w:t>Media</w:t>
+            </w:r>
+          </w:p>
+        </w:tc>
+        <w:tc>
+          <w:tcPr>
+            <w:tcW w:w="3345" w:type="dxa"/>
+            <w:tcBorders>
+              <w:top w:val="nil"/>
+              <w:left w:val="single" w:sz="8" w:space="0" w:color="BDD6EE"/>
+              <w:bottom w:val="single" w:sz="8" w:space="0" w:color="BDD6EE"/>
+              <w:right w:val="single" w:sz="8" w:space="0" w:color="BDD6EE"/>
+            </w:tcBorders>
+            <w:tcMar>
+              <w:top w:w="100" w:type="dxa"/>
+              <w:left w:w="100" w:type="dxa"/>
+              <w:bottom w:w="100" w:type="dxa"/>
+              <w:right w:w="100" w:type="dxa"/>
+            </w:tcMar>
+          </w:tcPr>
+          <w:p>
+            <w:pPr>
+              <w:spacing w:before="240"/>
+              <w:rPr>
+                <w:b/>
+              </w:rPr>
+            </w:pPr>
+            <w:proofErr w:type="spellStart"/>
+            <w:r>
+              <w:rPr>
+                <w:b/>
+              </w:rPr>
+              <w:t>process_act</w:t>
+            </w:r>
+            <w:proofErr w:type="spellEnd"/>
+          </w:p>
+        </w:tc>
+      </w:tr>
+      <w:tr>
+        <w:trPr>
+          <w:trHeight w:val="515"/>
+        </w:trPr>
+        <w:tc>
+          <w:tcPr>
+            <w:tcW w:w="1005" w:type="dxa"/>
+            <w:tcBorders>
+              <w:top w:val="nil"/>
+              <w:left w:val="single" w:sz="8" w:space="0" w:color="BDD6EE"/>
+              <w:bottom w:val="single" w:sz="8" w:space="0" w:color="BDD6EE"/>
+              <w:right w:val="single" w:sz="8" w:space="0" w:color="BDD6EE"/>
+            </w:tcBorders>
+            <w:tcMar>
+              <w:top w:w="100" w:type="dxa"/>
+              <w:left w:w="100" w:type="dxa"/>
+              <w:bottom w:w="100" w:type="dxa"/>
+              <w:right w:w="100" w:type="dxa"/>
+            </w:tcMar>
+          </w:tcPr>
+          <w:p>
+            <w:pPr>
+              <w:spacing w:before="240"/>
+              <w:rPr>
+                <w:b/>
+              </w:rPr>
+            </w:pPr>
+            <w:r>
+              <w:rPr>
+                <w:b/>
+              </w:rPr>
+              <w:t>f11</w:t>
+            </w:r>
+          </w:p>
+        </w:tc>
+        <w:tc>
+          <w:tcPr>
+            <w:tcW w:w="2340" w:type="dxa"/>
+            <w:tcBorders>
+              <w:top w:val="nil"/>
+              <w:left w:val="nil"/>
+              <w:bottom w:val="single" w:sz="8" w:space="0" w:color="BDD6EE"/>
+              <w:right w:val="single" w:sz="8" w:space="0" w:color="BDD6EE"/>
+            </w:tcBorders>
+            <w:tcMar>
+              <w:top w:w="100" w:type="dxa"/>
+              <w:left w:w="100" w:type="dxa"/>
+              <w:bottom w:w="100" w:type="dxa"/>
+              <w:right w:w="100" w:type="dxa"/>
+            </w:tcMar>
+          </w:tcPr>
+          <w:p>
+            <w:pPr>
+              <w:spacing w:before="240"/>
+            </w:pPr>
+            <w:r>
+              <w:t>Innovar negocio</w:t>
+            </w:r>
+          </w:p>
+        </w:tc>
+        <w:tc>
+          <w:tcPr>
+            <w:tcW w:w="2100" w:type="dxa"/>
+            <w:tcBorders>
+              <w:top w:val="nil"/>
+              <w:left w:val="nil"/>
+              <w:bottom w:val="single" w:sz="8" w:space="0" w:color="BDD6EE"/>
+              <w:right w:val="single" w:sz="8" w:space="0" w:color="BDD6EE"/>
+            </w:tcBorders>
+            <w:tcMar>
+              <w:top w:w="100" w:type="dxa"/>
+              <w:left w:w="100" w:type="dxa"/>
+              <w:bottom w:w="100" w:type="dxa"/>
+              <w:right w:w="100" w:type="dxa"/>
+            </w:tcMar>
+          </w:tcPr>
+          <w:p>
+            <w:pPr>
+              <w:spacing w:before="240"/>
+            </w:pPr>
+            <w:r>
+              <w:t>Baja</w:t>
+            </w:r>
+          </w:p>
+        </w:tc>
+        <w:tc>
+          <w:tcPr>
+            <w:tcW w:w="3345" w:type="dxa"/>
+            <w:tcBorders>
+              <w:top w:val="nil"/>
+              <w:left w:val="nil"/>
+              <w:bottom w:val="single" w:sz="8" w:space="0" w:color="BDD6EE"/>
+              <w:right w:val="single" w:sz="8" w:space="0" w:color="BDD6EE"/>
+            </w:tcBorders>
+            <w:tcMar>
+              <w:top w:w="100" w:type="dxa"/>
+              <w:left w:w="100" w:type="dxa"/>
+              <w:bottom w:w="100" w:type="dxa"/>
+              <w:right w:w="100" w:type="dxa"/>
+            </w:tcMar>
+          </w:tcPr>
+          <w:p>
+            <w:pPr>
+              <w:spacing w:before="240"/>
+              <w:rPr>
+                <w:b/>
+              </w:rPr>
+            </w:pPr>
+            <w:proofErr w:type="spellStart"/>
+            <w:r>
+              <w:rPr>
+                <w:b/>
+              </w:rPr>
+              <w:t>process_innov</w:t>
+            </w:r>
+            <w:proofErr w:type="spellEnd"/>
           </w:p>
         </w:tc>
       </w:tr>
@@ -5145,14 +6110,33 @@
           <w:szCs w:val="46"/>
         </w:rPr>
       </w:pPr>
-      <w:bookmarkStart w:id="12" w:name="_heading=h.17dp8vu" w:colFirst="0" w:colLast="0"/>
-      <w:bookmarkEnd w:id="12"/>
-      <w:r>
+      <w:bookmarkStart w:id="11" w:name="_heading=h.17dp8vu" w:colFirst="0" w:colLast="0"/>
+      <w:bookmarkEnd w:id="11"/>
+      <w:r>
+        <w:br w:type="page"/>
+      </w:r>
+    </w:p>
+    <w:p>
+      <w:pPr>
+        <w:pStyle w:val="Ttulo1"/>
+        <w:keepNext w:val="0"/>
+        <w:keepLines w:val="0"/>
+        <w:spacing w:before="480"/>
         <w:rPr>
           <w:b/>
           <w:sz w:val="46"/>
           <w:szCs w:val="46"/>
         </w:rPr>
+      </w:pPr>
+      <w:bookmarkStart w:id="12" w:name="_heading=h.62u6nckn47ga" w:colFirst="0" w:colLast="0"/>
+      <w:bookmarkEnd w:id="12"/>
+      <w:r>
+        <w:rPr>
+          <w:b/>
+          <w:sz w:val="46"/>
+          <w:szCs w:val="46"/>
+        </w:rPr>
+        <w:lastRenderedPageBreak/>
         <w:t>4.- Alcance del proyecto</w:t>
       </w:r>
     </w:p>
@@ -5815,11 +6799,30 @@
       <w:bookmarkStart w:id="13" w:name="_heading=h.3rdcrjn" w:colFirst="0" w:colLast="0"/>
       <w:bookmarkEnd w:id="13"/>
       <w:r>
+        <w:br w:type="page"/>
+      </w:r>
+    </w:p>
+    <w:p>
+      <w:pPr>
+        <w:pStyle w:val="Ttulo1"/>
+        <w:keepNext w:val="0"/>
+        <w:keepLines w:val="0"/>
+        <w:spacing w:before="480"/>
         <w:rPr>
           <w:b/>
           <w:sz w:val="46"/>
           <w:szCs w:val="46"/>
         </w:rPr>
+      </w:pPr>
+      <w:bookmarkStart w:id="14" w:name="_heading=h.jl1t2omjprbz" w:colFirst="0" w:colLast="0"/>
+      <w:bookmarkEnd w:id="14"/>
+      <w:r>
+        <w:rPr>
+          <w:b/>
+          <w:sz w:val="46"/>
+          <w:szCs w:val="46"/>
+        </w:rPr>
+        <w:lastRenderedPageBreak/>
         <w:t>5.- Contexto del problema</w:t>
       </w:r>
     </w:p>
@@ -5835,15 +6838,14 @@
           <w:szCs w:val="34"/>
         </w:rPr>
       </w:pPr>
-      <w:bookmarkStart w:id="14" w:name="_heading=h.26in1rg" w:colFirst="0" w:colLast="0"/>
-      <w:bookmarkEnd w:id="14"/>
+      <w:bookmarkStart w:id="15" w:name="_heading=h.26in1rg" w:colFirst="0" w:colLast="0"/>
+      <w:bookmarkEnd w:id="15"/>
       <w:r>
         <w:rPr>
           <w:b/>
           <w:sz w:val="34"/>
           <w:szCs w:val="34"/>
         </w:rPr>
-        <w:lastRenderedPageBreak/>
         <w:t xml:space="preserve">5.1 Involucrados o </w:t>
       </w:r>
       <w:proofErr w:type="spellStart"/>
@@ -5856,6 +6858,14 @@
         <w:t>Stakeholders</w:t>
       </w:r>
       <w:proofErr w:type="spellEnd"/>
+      <w:r>
+        <w:rPr>
+          <w:b/>
+          <w:sz w:val="34"/>
+          <w:szCs w:val="34"/>
+        </w:rPr>
+        <w:t xml:space="preserve"> </w:t>
+      </w:r>
     </w:p>
     <w:p>
       <w:pPr>
@@ -5896,19 +6906,20 @@
             <w:tcBorders>
               <w:top w:val="single" w:sz="8" w:space="0" w:color="BDD6EE"/>
               <w:left w:val="single" w:sz="8" w:space="0" w:color="BDD6EE"/>
-              <w:bottom w:val="single" w:sz="12" w:space="0" w:color="9CC2E5"/>
-              <w:right w:val="single" w:sz="8" w:space="0" w:color="BDD6EE"/>
-            </w:tcBorders>
-            <w:tcMar>
-              <w:top w:w="100" w:type="dxa"/>
-              <w:left w:w="100" w:type="dxa"/>
-              <w:bottom w:w="100" w:type="dxa"/>
-              <w:right w:w="100" w:type="dxa"/>
-            </w:tcMar>
-          </w:tcPr>
-          <w:p>
-            <w:pPr>
-              <w:spacing w:before="240"/>
+              <w:bottom w:val="single" w:sz="8" w:space="0" w:color="BDD6EE"/>
+              <w:right w:val="single" w:sz="8" w:space="0" w:color="BDD6EE"/>
+            </w:tcBorders>
+            <w:tcMar>
+              <w:top w:w="100" w:type="dxa"/>
+              <w:left w:w="100" w:type="dxa"/>
+              <w:bottom w:w="100" w:type="dxa"/>
+              <w:right w:w="100" w:type="dxa"/>
+            </w:tcMar>
+          </w:tcPr>
+          <w:p>
+            <w:pPr>
+              <w:spacing w:before="240"/>
+              <w:jc w:val="both"/>
               <w:rPr>
                 <w:b/>
               </w:rPr>
@@ -5927,19 +6938,20 @@
             <w:tcBorders>
               <w:top w:val="single" w:sz="8" w:space="0" w:color="BDD6EE"/>
               <w:left w:val="nil"/>
-              <w:bottom w:val="single" w:sz="12" w:space="0" w:color="9CC2E5"/>
-              <w:right w:val="single" w:sz="8" w:space="0" w:color="BDD6EE"/>
-            </w:tcBorders>
-            <w:tcMar>
-              <w:top w:w="100" w:type="dxa"/>
-              <w:left w:w="100" w:type="dxa"/>
-              <w:bottom w:w="100" w:type="dxa"/>
-              <w:right w:w="100" w:type="dxa"/>
-            </w:tcMar>
-          </w:tcPr>
-          <w:p>
-            <w:pPr>
-              <w:spacing w:before="240"/>
+              <w:bottom w:val="single" w:sz="8" w:space="0" w:color="BDD6EE"/>
+              <w:right w:val="single" w:sz="8" w:space="0" w:color="BDD6EE"/>
+            </w:tcBorders>
+            <w:tcMar>
+              <w:top w:w="100" w:type="dxa"/>
+              <w:left w:w="100" w:type="dxa"/>
+              <w:bottom w:w="100" w:type="dxa"/>
+              <w:right w:w="100" w:type="dxa"/>
+            </w:tcMar>
+          </w:tcPr>
+          <w:p>
+            <w:pPr>
+              <w:spacing w:before="240"/>
+              <w:jc w:val="both"/>
               <w:rPr>
                 <w:b/>
               </w:rPr>
@@ -5958,19 +6970,20 @@
             <w:tcBorders>
               <w:top w:val="single" w:sz="8" w:space="0" w:color="BDD6EE"/>
               <w:left w:val="nil"/>
-              <w:bottom w:val="single" w:sz="12" w:space="0" w:color="9CC2E5"/>
-              <w:right w:val="single" w:sz="8" w:space="0" w:color="BDD6EE"/>
-            </w:tcBorders>
-            <w:tcMar>
-              <w:top w:w="100" w:type="dxa"/>
-              <w:left w:w="100" w:type="dxa"/>
-              <w:bottom w:w="100" w:type="dxa"/>
-              <w:right w:w="100" w:type="dxa"/>
-            </w:tcMar>
-          </w:tcPr>
-          <w:p>
-            <w:pPr>
-              <w:spacing w:before="240"/>
+              <w:bottom w:val="single" w:sz="8" w:space="0" w:color="BDD6EE"/>
+              <w:right w:val="single" w:sz="8" w:space="0" w:color="BDD6EE"/>
+            </w:tcBorders>
+            <w:tcMar>
+              <w:top w:w="100" w:type="dxa"/>
+              <w:left w:w="100" w:type="dxa"/>
+              <w:bottom w:w="100" w:type="dxa"/>
+              <w:right w:w="100" w:type="dxa"/>
+            </w:tcMar>
+          </w:tcPr>
+          <w:p>
+            <w:pPr>
+              <w:spacing w:before="240"/>
+              <w:jc w:val="both"/>
               <w:rPr>
                 <w:b/>
               </w:rPr>
@@ -5992,167 +7005,78 @@
           <w:tcPr>
             <w:tcW w:w="2145" w:type="dxa"/>
             <w:tcBorders>
-              <w:top w:val="nil"/>
+              <w:top w:val="single" w:sz="8" w:space="0" w:color="BDD6EE"/>
               <w:left w:val="single" w:sz="8" w:space="0" w:color="BDD6EE"/>
-              <w:bottom w:val="single" w:sz="8" w:space="0" w:color="BDD6EE"/>
-              <w:right w:val="single" w:sz="8" w:space="0" w:color="BDD6EE"/>
-            </w:tcBorders>
-            <w:tcMar>
-              <w:top w:w="100" w:type="dxa"/>
-              <w:left w:w="100" w:type="dxa"/>
-              <w:bottom w:w="100" w:type="dxa"/>
-              <w:right w:w="100" w:type="dxa"/>
-            </w:tcMar>
-          </w:tcPr>
-          <w:p>
-            <w:pPr>
-              <w:spacing w:before="240"/>
-              <w:rPr>
-                <w:b/>
-              </w:rPr>
-            </w:pPr>
-            <w:r>
-              <w:rPr>
-                <w:b/>
-              </w:rPr>
-              <w:t xml:space="preserve"> </w:t>
-            </w:r>
+              <w:bottom w:val="single" w:sz="12" w:space="0" w:color="9CC2E5"/>
+              <w:right w:val="single" w:sz="8" w:space="0" w:color="BDD6EE"/>
+            </w:tcBorders>
+            <w:tcMar>
+              <w:top w:w="100" w:type="dxa"/>
+              <w:left w:w="100" w:type="dxa"/>
+              <w:bottom w:w="100" w:type="dxa"/>
+              <w:right w:w="100" w:type="dxa"/>
+            </w:tcMar>
+          </w:tcPr>
+          <w:p>
+            <w:pPr>
+              <w:spacing w:before="240"/>
+              <w:jc w:val="both"/>
+              <w:rPr>
+                <w:b/>
+              </w:rPr>
+            </w:pPr>
           </w:p>
         </w:tc>
         <w:tc>
           <w:tcPr>
             <w:tcW w:w="2145" w:type="dxa"/>
             <w:tcBorders>
-              <w:top w:val="nil"/>
-              <w:left w:val="nil"/>
-              <w:bottom w:val="single" w:sz="8" w:space="0" w:color="BDD6EE"/>
-              <w:right w:val="single" w:sz="8" w:space="0" w:color="BDD6EE"/>
-            </w:tcBorders>
-            <w:tcMar>
-              <w:top w:w="100" w:type="dxa"/>
-              <w:left w:w="100" w:type="dxa"/>
-              <w:bottom w:w="100" w:type="dxa"/>
-              <w:right w:w="100" w:type="dxa"/>
-            </w:tcMar>
-          </w:tcPr>
-          <w:p>
-            <w:pPr>
-              <w:spacing w:before="240"/>
-            </w:pPr>
-            <w:r>
-              <w:t xml:space="preserve"> </w:t>
-            </w:r>
+              <w:top w:val="single" w:sz="8" w:space="0" w:color="BDD6EE"/>
+              <w:left w:val="nil"/>
+              <w:bottom w:val="single" w:sz="12" w:space="0" w:color="9CC2E5"/>
+              <w:right w:val="single" w:sz="8" w:space="0" w:color="BDD6EE"/>
+            </w:tcBorders>
+            <w:tcMar>
+              <w:top w:w="100" w:type="dxa"/>
+              <w:left w:w="100" w:type="dxa"/>
+              <w:bottom w:w="100" w:type="dxa"/>
+              <w:right w:w="100" w:type="dxa"/>
+            </w:tcMar>
+          </w:tcPr>
+          <w:p>
+            <w:pPr>
+              <w:spacing w:before="240"/>
+              <w:jc w:val="both"/>
+              <w:rPr>
+                <w:b/>
+              </w:rPr>
+            </w:pPr>
           </w:p>
         </w:tc>
         <w:tc>
           <w:tcPr>
             <w:tcW w:w="4500" w:type="dxa"/>
             <w:tcBorders>
-              <w:top w:val="nil"/>
-              <w:left w:val="nil"/>
-              <w:bottom w:val="single" w:sz="8" w:space="0" w:color="BDD6EE"/>
-              <w:right w:val="single" w:sz="8" w:space="0" w:color="BDD6EE"/>
-            </w:tcBorders>
-            <w:tcMar>
-              <w:top w:w="100" w:type="dxa"/>
-              <w:left w:w="100" w:type="dxa"/>
-              <w:bottom w:w="100" w:type="dxa"/>
-              <w:right w:w="100" w:type="dxa"/>
-            </w:tcMar>
-          </w:tcPr>
-          <w:p>
-            <w:pPr>
-              <w:spacing w:before="240"/>
-            </w:pPr>
-            <w:r>
-              <w:t xml:space="preserve"> </w:t>
-            </w:r>
-          </w:p>
-        </w:tc>
-      </w:tr>
-      <w:tr>
-        <w:trPr>
-          <w:trHeight w:val="515"/>
-        </w:trPr>
-        <w:tc>
-          <w:tcPr>
-            <w:tcW w:w="2145" w:type="dxa"/>
-            <w:tcBorders>
-              <w:top w:val="nil"/>
-              <w:left w:val="single" w:sz="8" w:space="0" w:color="BDD6EE"/>
-              <w:bottom w:val="single" w:sz="8" w:space="0" w:color="BDD6EE"/>
-              <w:right w:val="single" w:sz="8" w:space="0" w:color="BDD6EE"/>
-            </w:tcBorders>
-            <w:tcMar>
-              <w:top w:w="100" w:type="dxa"/>
-              <w:left w:w="100" w:type="dxa"/>
-              <w:bottom w:w="100" w:type="dxa"/>
-              <w:right w:w="100" w:type="dxa"/>
-            </w:tcMar>
-          </w:tcPr>
-          <w:p>
-            <w:pPr>
-              <w:spacing w:before="240"/>
-              <w:rPr>
-                <w:b/>
-              </w:rPr>
-            </w:pPr>
-            <w:r>
-              <w:rPr>
-                <w:b/>
-              </w:rPr>
-              <w:t xml:space="preserve"> </w:t>
-            </w:r>
-          </w:p>
-        </w:tc>
-        <w:tc>
-          <w:tcPr>
-            <w:tcW w:w="2145" w:type="dxa"/>
-            <w:tcBorders>
-              <w:top w:val="nil"/>
-              <w:left w:val="nil"/>
-              <w:bottom w:val="single" w:sz="8" w:space="0" w:color="BDD6EE"/>
-              <w:right w:val="single" w:sz="8" w:space="0" w:color="BDD6EE"/>
-            </w:tcBorders>
-            <w:tcMar>
-              <w:top w:w="100" w:type="dxa"/>
-              <w:left w:w="100" w:type="dxa"/>
-              <w:bottom w:w="100" w:type="dxa"/>
-              <w:right w:w="100" w:type="dxa"/>
-            </w:tcMar>
-          </w:tcPr>
-          <w:p>
-            <w:pPr>
-              <w:spacing w:before="240"/>
-            </w:pPr>
-            <w:r>
-              <w:t xml:space="preserve"> </w:t>
-            </w:r>
-          </w:p>
-        </w:tc>
-        <w:tc>
-          <w:tcPr>
-            <w:tcW w:w="4500" w:type="dxa"/>
-            <w:tcBorders>
-              <w:top w:val="nil"/>
-              <w:left w:val="nil"/>
-              <w:bottom w:val="single" w:sz="8" w:space="0" w:color="BDD6EE"/>
-              <w:right w:val="single" w:sz="8" w:space="0" w:color="BDD6EE"/>
-            </w:tcBorders>
-            <w:tcMar>
-              <w:top w:w="100" w:type="dxa"/>
-              <w:left w:w="100" w:type="dxa"/>
-              <w:bottom w:w="100" w:type="dxa"/>
-              <w:right w:w="100" w:type="dxa"/>
-            </w:tcMar>
-          </w:tcPr>
-          <w:p>
-            <w:pPr>
-              <w:spacing w:before="240"/>
-            </w:pPr>
-            <w:r>
-              <w:t xml:space="preserve"> </w:t>
-            </w:r>
+              <w:top w:val="single" w:sz="8" w:space="0" w:color="BDD6EE"/>
+              <w:left w:val="nil"/>
+              <w:bottom w:val="single" w:sz="12" w:space="0" w:color="9CC2E5"/>
+              <w:right w:val="single" w:sz="8" w:space="0" w:color="BDD6EE"/>
+            </w:tcBorders>
+            <w:tcMar>
+              <w:top w:w="100" w:type="dxa"/>
+              <w:left w:w="100" w:type="dxa"/>
+              <w:bottom w:w="100" w:type="dxa"/>
+              <w:right w:w="100" w:type="dxa"/>
+            </w:tcMar>
+          </w:tcPr>
+          <w:p>
+            <w:pPr>
+              <w:spacing w:before="240"/>
+              <w:jc w:val="both"/>
+              <w:rPr>
+                <w:b/>
+              </w:rPr>
+            </w:pPr>
           </w:p>
         </w:tc>
       </w:tr>
@@ -6171,29 +7095,16 @@
         <w:keepNext w:val="0"/>
         <w:keepLines w:val="0"/>
         <w:spacing w:after="80"/>
+      </w:pPr>
+      <w:bookmarkStart w:id="16" w:name="_heading=h.lnxbz9" w:colFirst="0" w:colLast="0"/>
+      <w:bookmarkEnd w:id="16"/>
+      <w:r>
         <w:rPr>
           <w:b/>
           <w:sz w:val="34"/>
           <w:szCs w:val="34"/>
         </w:rPr>
-      </w:pPr>
-      <w:bookmarkStart w:id="15" w:name="_heading=h.lnxbz9" w:colFirst="0" w:colLast="0"/>
-      <w:bookmarkEnd w:id="15"/>
-      <w:r>
-        <w:rPr>
-          <w:b/>
-          <w:sz w:val="34"/>
-          <w:szCs w:val="34"/>
-        </w:rPr>
         <w:t>5.2 Entorno de operación</w:t>
-      </w:r>
-    </w:p>
-    <w:p>
-      <w:pPr>
-        <w:spacing w:before="240" w:after="240"/>
-      </w:pPr>
-      <w:r>
-        <w:t xml:space="preserve"> </w:t>
       </w:r>
     </w:p>
     <w:p>
@@ -6302,9 +7213,9 @@
 <file path=word/numbering.xml><?xml version="1.0" encoding="utf-8"?>
 <w:numbering xmlns:wpc="http://schemas.microsoft.com/office/word/2010/wordprocessingCanvas" xmlns:cx="http://schemas.microsoft.com/office/drawing/2014/chartex" xmlns:cx1="http://schemas.microsoft.com/office/drawing/2015/9/8/chartex" xmlns:cx2="http://schemas.microsoft.com/office/drawing/2015/10/21/chartex" xmlns:cx3="http://schemas.microsoft.com/office/drawing/2016/5/9/chartex" xmlns:cx4="http://schemas.microsoft.com/office/drawing/2016/5/10/chartex" xmlns:cx5="http://schemas.microsoft.com/office/drawing/2016/5/11/chartex" xmlns:cx6="http://schemas.microsoft.com/office/drawing/2016/5/12/chartex" xmlns:cx7="http://schemas.microsoft.com/office/drawing/2016/5/13/chartex" xmlns:cx8="http://schemas.microsoft.com/office/drawing/2016/5/14/chartex" xmlns:mc="http://schemas.openxmlformats.org/markup-compatibility/2006" xmlns:aink="http://schemas.microsoft.com/office/drawing/2016/ink" xmlns:am3d="http://schemas.microsoft.com/office/drawing/2017/model3d" xmlns:o="urn:schemas-microsoft-com:office:office" xmlns:r="http://schemas.openxmlformats.org/officeDocument/2006/relationships" xmlns:m="http://schemas.openxmlformats.org/officeDocument/2006/math" xmlns:v="urn:schemas-microsoft-com:vml" xmlns:wp14="http://schemas.microsoft.com/office/word/2010/wordprocessingDrawing" xmlns:wp="http://schemas.openxmlformats.org/drawingml/2006/wordprocessingDrawing" xmlns:w10="urn:schemas-microsoft-com:office:word" xmlns:w="http://schemas.openxmlformats.org/wordprocessingml/2006/main" xmlns:w14="http://schemas.microsoft.com/office/word/2010/wordml" xmlns:w15="http://schemas.microsoft.com/office/word/2012/wordml" xmlns:w16cex="http://schemas.microsoft.com/office/word/2018/wordml/cex" xmlns:w16cid="http://schemas.microsoft.com/office/word/2016/wordml/cid" xmlns:w16="http://schemas.microsoft.com/office/word/2018/wordml" xmlns:w16sdtdh="http://schemas.microsoft.com/office/word/2020/wordml/sdtdatahash" xmlns:w16se="http://schemas.microsoft.com/office/word/2015/wordml/symex" xmlns:wpg="http://schemas.microsoft.com/office/word/2010/wordprocessingGroup" xmlns:wpi="http://schemas.microsoft.com/office/word/2010/wordprocessingInk" xmlns:wne="http://schemas.microsoft.com/office/word/2006/wordml" xmlns:wps="http://schemas.microsoft.com/office/word/2010/wordprocessingShape" mc:Ignorable="w14 w15 w16se w16cid w16 w16cex w16sdtdh wp14">
   <w:abstractNum w:abstractNumId="0" w15:restartNumberingAfterBreak="0">
-    <w:nsid w:val="026749EA"/>
+    <w:nsid w:val="0C49769B"/>
     <w:multiLevelType w:val="multilevel"/>
-    <w:tmpl w:val="A8EE5A48"/>
+    <w:tmpl w:val="F8A8CF6E"/>
     <w:lvl w:ilvl="0">
       <w:start w:val="1"/>
       <w:numFmt w:val="decimal"/>
@@ -6415,9 +7326,9 @@
     </w:lvl>
   </w:abstractNum>
   <w:abstractNum w:abstractNumId="1" w15:restartNumberingAfterBreak="0">
-    <w:nsid w:val="1AF010AD"/>
+    <w:nsid w:val="1ED45CEF"/>
     <w:multiLevelType w:val="multilevel"/>
-    <w:tmpl w:val="EA344E28"/>
+    <w:tmpl w:val="020E3BCC"/>
     <w:lvl w:ilvl="0">
       <w:start w:val="1"/>
       <w:numFmt w:val="decimal"/>
@@ -6528,9 +7439,9 @@
     </w:lvl>
   </w:abstractNum>
   <w:abstractNum w:abstractNumId="2" w15:restartNumberingAfterBreak="0">
-    <w:nsid w:val="1BE4230C"/>
+    <w:nsid w:val="33632D10"/>
     <w:multiLevelType w:val="multilevel"/>
-    <w:tmpl w:val="6D586594"/>
+    <w:tmpl w:val="DF6A9766"/>
     <w:lvl w:ilvl="0">
       <w:start w:val="1"/>
       <w:numFmt w:val="decimal"/>
@@ -6641,9 +7552,9 @@
     </w:lvl>
   </w:abstractNum>
   <w:abstractNum w:abstractNumId="3" w15:restartNumberingAfterBreak="0">
-    <w:nsid w:val="2828512F"/>
+    <w:nsid w:val="46520569"/>
     <w:multiLevelType w:val="multilevel"/>
-    <w:tmpl w:val="5F9EA732"/>
+    <w:tmpl w:val="6D107B7A"/>
     <w:lvl w:ilvl="0">
       <w:start w:val="1"/>
       <w:numFmt w:val="decimal"/>
@@ -6754,9 +7665,9 @@
     </w:lvl>
   </w:abstractNum>
   <w:abstractNum w:abstractNumId="4" w15:restartNumberingAfterBreak="0">
-    <w:nsid w:val="41A8022E"/>
+    <w:nsid w:val="47717310"/>
     <w:multiLevelType w:val="multilevel"/>
-    <w:tmpl w:val="866A2FFE"/>
+    <w:tmpl w:val="17B28DF0"/>
     <w:lvl w:ilvl="0">
       <w:start w:val="1"/>
       <w:numFmt w:val="decimal"/>
@@ -6867,9 +7778,9 @@
     </w:lvl>
   </w:abstractNum>
   <w:abstractNum w:abstractNumId="5" w15:restartNumberingAfterBreak="0">
-    <w:nsid w:val="5468550C"/>
+    <w:nsid w:val="49AA3DB3"/>
     <w:multiLevelType w:val="multilevel"/>
-    <w:tmpl w:val="D368EC34"/>
+    <w:tmpl w:val="687601D6"/>
     <w:lvl w:ilvl="0">
       <w:start w:val="1"/>
       <w:numFmt w:val="decimal"/>
@@ -6980,9 +7891,9 @@
     </w:lvl>
   </w:abstractNum>
   <w:abstractNum w:abstractNumId="6" w15:restartNumberingAfterBreak="0">
-    <w:nsid w:val="61735348"/>
+    <w:nsid w:val="626F1290"/>
     <w:multiLevelType w:val="multilevel"/>
-    <w:tmpl w:val="664264F8"/>
+    <w:tmpl w:val="8586C4BC"/>
     <w:lvl w:ilvl="0">
       <w:start w:val="1"/>
       <w:numFmt w:val="decimal"/>
@@ -7093,9 +8004,9 @@
     </w:lvl>
   </w:abstractNum>
   <w:abstractNum w:abstractNumId="7" w15:restartNumberingAfterBreak="0">
-    <w:nsid w:val="75656DEF"/>
+    <w:nsid w:val="64AA1ADD"/>
     <w:multiLevelType w:val="multilevel"/>
-    <w:tmpl w:val="8EFA8F04"/>
+    <w:tmpl w:val="83C00520"/>
     <w:lvl w:ilvl="0">
       <w:start w:val="1"/>
       <w:numFmt w:val="decimal"/>
@@ -7206,9 +8117,9 @@
     </w:lvl>
   </w:abstractNum>
   <w:abstractNum w:abstractNumId="8" w15:restartNumberingAfterBreak="0">
-    <w:nsid w:val="757D168E"/>
+    <w:nsid w:val="74D6174D"/>
     <w:multiLevelType w:val="multilevel"/>
-    <w:tmpl w:val="D848C0B6"/>
+    <w:tmpl w:val="0ECE66D0"/>
     <w:lvl w:ilvl="0">
       <w:start w:val="1"/>
       <w:numFmt w:val="decimal"/>
@@ -7319,13 +8230,13 @@
     </w:lvl>
   </w:abstractNum>
   <w:num w:numId="1">
-    <w:abstractNumId w:val="7"/>
+    <w:abstractNumId w:val="1"/>
   </w:num>
   <w:num w:numId="2">
-    <w:abstractNumId w:val="1"/>
+    <w:abstractNumId w:val="3"/>
   </w:num>
   <w:num w:numId="3">
-    <w:abstractNumId w:val="8"/>
+    <w:abstractNumId w:val="2"/>
   </w:num>
   <w:num w:numId="4">
     <w:abstractNumId w:val="4"/>
@@ -7334,10 +8245,10 @@
     <w:abstractNumId w:val="5"/>
   </w:num>
   <w:num w:numId="6">
-    <w:abstractNumId w:val="2"/>
+    <w:abstractNumId w:val="7"/>
   </w:num>
   <w:num w:numId="7">
-    <w:abstractNumId w:val="3"/>
+    <w:abstractNumId w:val="8"/>
   </w:num>
   <w:num w:numId="8">
     <w:abstractNumId w:val="6"/>
@@ -8478,7 +9389,7 @@
 
 <file path=customXml/item1.xml><?xml version="1.0" encoding="utf-8"?>
 <go:gDocsCustomXmlDataStorage xmlns:go="http://customooxmlschemas.google.com/" xmlns:r="http://schemas.openxmlformats.org/officeDocument/2006/relationships">
-  <go:docsCustomData xmlns:go="http://customooxmlschemas.google.com/" roundtripDataSignature="AMtx7mh8RFV0Pweb4iOtp1Rml1IZgc+E7Q==">AMUW2mWxnG+kU/PYuZ3MMCndgv9DOuGXulvJ+4xY74WYBw/C7dPe0rMlfSKjFZcWCxsQdb2EH85dC+/YrMKf+7bT4Cr8RsKSozgDVxW6fP4FMW+Y9QO8UtCUn0p7wA19htV11yJ1sr8goFX4j9+7ilf+8iGoNvE52KaaaNYXX8YpWaxyC42VjWxVGCgBX2tEVEhzM8C5NhiQotn0v8CSghwAH+VzWm+JP0lo/mSa3L5+ZZairBBvjjVQ5izWAVXv6CFEetnzzdoDykKY7zD7J3KKcVgZoxN7FVnrlctF+G/qAY4BQ/WYgU2q5f2BEV2h6b3vndHC8E5CiSGXN1ADSJGH+6Q+qdwX1O9qs2cH9USdgBtj2LJOuOs=</go:docsCustomData>
+  <go:docsCustomData xmlns:go="http://customooxmlschemas.google.com/" roundtripDataSignature="AMtx7mjkJ3D0DKmJdS1BnmLidLIoCArbIA==">AMUW2mVrmpFZ4rnR2bObca8CeSGQTUOzpDbjxMmppwyKNmG74Iv0jElGph/CjRxhIlu7SW8CIvHEnz+vtpaHUnpt9PlHL0fVecEHXXRhgRsw63pKufKIrfW6WiRh85Hiqko6BzEEBF072jqefIE6ALDFwFPUSbbQdKOSrnehd9UmEjxd+c/pJf0XVqrLKXygI6gPvc5RhYIIIW2bk4UvMdVDcEJruWsCqunjR0/7xlFUDUP5N4w7USBEXFHZRICFhaawr3pkK/wgH/zDSy8W5o0KAwZmrWPUQofgp7rktwKuZY5wa3DCEoTjRqILiRNxfhU2VthQJ5+P0+bxxmqRtRhdhEnI/2HXDNLKnB4ZOJ1XR3LHWq7ugMY+S5wPZ6pU23Oypq4juGrJ</go:docsCustomData>
 </go:gDocsCustomXmlDataStorage>
 </file>
 

</xml_diff>

<commit_message>
Modifiqué el archivo "Documento de visión y alcance (Cambios Gamer).docx" Agregue el historial de versiones del documentos que se han hecho hasta hoy, también hice el punto 4.- Alcance del proyecto. Edite el ID de la ultima fila en el punto 3.2 de "f11" a "f10"
</commit_message>
<xml_diff>
--- a/Documento de visión y alcance (Cambios Gamer).docx
+++ b/Documento de visión y alcance (Cambios Gamer).docx
@@ -335,6 +335,28 @@
     </w:p>
     <w:p>
       <w:pPr>
+        <w:spacing w:line="256" w:lineRule="auto"/>
+        <w:jc w:val="center"/>
+        <w:rPr>
+          <w:b/>
+          <w:sz w:val="36"/>
+          <w:szCs w:val="36"/>
+        </w:rPr>
+      </w:pPr>
+    </w:p>
+    <w:p>
+      <w:pPr>
+        <w:spacing w:line="256" w:lineRule="auto"/>
+        <w:jc w:val="center"/>
+        <w:rPr>
+          <w:b/>
+          <w:sz w:val="36"/>
+          <w:szCs w:val="36"/>
+        </w:rPr>
+      </w:pPr>
+    </w:p>
+    <w:p>
+      <w:pPr>
         <w:spacing w:before="240" w:after="240"/>
         <w:rPr>
           <w:b/>
@@ -343,6 +365,7 @@
         </w:rPr>
       </w:pPr>
       <w:r>
+        <w:lastRenderedPageBreak/>
         <w:t xml:space="preserve"> </w:t>
       </w:r>
       <w:r>
@@ -376,7 +399,7 @@
     </w:p>
     <w:sdt>
       <w:sdtPr>
-        <w:id w:val="-581600623"/>
+        <w:id w:val="47036722"/>
         <w:docPartObj>
           <w:docPartGallery w:val="Table of Contents"/>
           <w:docPartUnique/>
@@ -934,6 +957,16 @@
     <w:p>
       <w:pPr>
         <w:spacing w:before="240" w:after="240"/>
+      </w:pPr>
+    </w:p>
+    <w:p>
+      <w:pPr>
+        <w:spacing w:before="240" w:after="240"/>
+      </w:pPr>
+    </w:p>
+    <w:p>
+      <w:pPr>
+        <w:spacing w:before="240" w:after="240"/>
         <w:rPr>
           <w:b/>
           <w:sz w:val="28"/>
@@ -946,6 +979,7 @@
           <w:sz w:val="28"/>
           <w:szCs w:val="28"/>
         </w:rPr>
+        <w:lastRenderedPageBreak/>
         <w:t>Historial de revisiones</w:t>
       </w:r>
     </w:p>
@@ -966,9 +1000,9 @@
         <w:tblLook w:val="0600" w:firstRow="0" w:lastRow="0" w:firstColumn="0" w:lastColumn="0" w:noHBand="1" w:noVBand="1"/>
       </w:tblPr>
       <w:tblGrid>
-        <w:gridCol w:w="2325"/>
-        <w:gridCol w:w="1545"/>
-        <w:gridCol w:w="3225"/>
+        <w:gridCol w:w="1740"/>
+        <w:gridCol w:w="1770"/>
+        <w:gridCol w:w="3585"/>
         <w:gridCol w:w="1695"/>
       </w:tblGrid>
       <w:tr>
@@ -977,7 +1011,7 @@
         </w:trPr>
         <w:tc>
           <w:tcPr>
-            <w:tcW w:w="2325" w:type="dxa"/>
+            <w:tcW w:w="1740" w:type="dxa"/>
             <w:tcBorders>
               <w:top w:val="single" w:sz="8" w:space="0" w:color="000000"/>
               <w:left w:val="single" w:sz="8" w:space="0" w:color="000000"/>
@@ -1008,7 +1042,7 @@
         </w:tc>
         <w:tc>
           <w:tcPr>
-            <w:tcW w:w="1545" w:type="dxa"/>
+            <w:tcW w:w="1770" w:type="dxa"/>
             <w:tcBorders>
               <w:top w:val="single" w:sz="8" w:space="0" w:color="000000"/>
               <w:left w:val="nil"/>
@@ -1039,7 +1073,7 @@
         </w:tc>
         <w:tc>
           <w:tcPr>
-            <w:tcW w:w="3225" w:type="dxa"/>
+            <w:tcW w:w="3585" w:type="dxa"/>
             <w:tcBorders>
               <w:top w:val="single" w:sz="8" w:space="0" w:color="000000"/>
               <w:left w:val="nil"/>
@@ -1106,7 +1140,7 @@
         </w:trPr>
         <w:tc>
           <w:tcPr>
-            <w:tcW w:w="2325" w:type="dxa"/>
+            <w:tcW w:w="1740" w:type="dxa"/>
             <w:tcBorders>
               <w:top w:val="nil"/>
               <w:left w:val="single" w:sz="8" w:space="0" w:color="000000"/>
@@ -1125,14 +1159,13 @@
               <w:spacing w:before="240"/>
             </w:pPr>
             <w:r>
-              <w:lastRenderedPageBreak/>
-              <w:t xml:space="preserve"> </w:t>
-            </w:r>
-          </w:p>
-        </w:tc>
-        <w:tc>
-          <w:tcPr>
-            <w:tcW w:w="1545" w:type="dxa"/>
+              <w:t xml:space="preserve"> MartinBSL1</w:t>
+            </w:r>
+          </w:p>
+        </w:tc>
+        <w:tc>
+          <w:tcPr>
+            <w:tcW w:w="1770" w:type="dxa"/>
             <w:tcBorders>
               <w:top w:val="nil"/>
               <w:left w:val="nil"/>
@@ -1151,13 +1184,13 @@
               <w:spacing w:before="240"/>
             </w:pPr>
             <w:r>
-              <w:t xml:space="preserve"> </w:t>
-            </w:r>
-          </w:p>
-        </w:tc>
-        <w:tc>
-          <w:tcPr>
-            <w:tcW w:w="3225" w:type="dxa"/>
+              <w:t xml:space="preserve"> 22/11/2021</w:t>
+            </w:r>
+          </w:p>
+        </w:tc>
+        <w:tc>
+          <w:tcPr>
+            <w:tcW w:w="3585" w:type="dxa"/>
             <w:tcBorders>
               <w:top w:val="nil"/>
               <w:left w:val="nil"/>
@@ -1174,9 +1207,18 @@
           <w:p>
             <w:pPr>
               <w:spacing w:before="240"/>
-            </w:pPr>
-            <w:r>
-              <w:t xml:space="preserve"> </w:t>
+              <w:jc w:val="both"/>
+            </w:pPr>
+            <w:r>
+              <w:t xml:space="preserve">Se agregó el archivo "Documento de visión y alcance (Cambios </w:t>
+            </w:r>
+            <w:proofErr w:type="spellStart"/>
+            <w:r>
+              <w:t>Gamer</w:t>
+            </w:r>
+            <w:proofErr w:type="spellEnd"/>
+            <w:r>
+              <w:t>).docx".</w:t>
             </w:r>
           </w:p>
         </w:tc>
@@ -1201,7 +1243,7 @@
               <w:spacing w:before="240"/>
             </w:pPr>
             <w:r>
-              <w:t xml:space="preserve"> </w:t>
+              <w:t xml:space="preserve"> 1</w:t>
             </w:r>
           </w:p>
         </w:tc>
@@ -1212,7 +1254,7 @@
         </w:trPr>
         <w:tc>
           <w:tcPr>
-            <w:tcW w:w="2325" w:type="dxa"/>
+            <w:tcW w:w="1740" w:type="dxa"/>
             <w:tcBorders>
               <w:top w:val="nil"/>
               <w:left w:val="single" w:sz="8" w:space="0" w:color="000000"/>
@@ -1231,13 +1273,13 @@
               <w:spacing w:before="240"/>
             </w:pPr>
             <w:r>
-              <w:t xml:space="preserve"> </w:t>
-            </w:r>
-          </w:p>
-        </w:tc>
-        <w:tc>
-          <w:tcPr>
-            <w:tcW w:w="1545" w:type="dxa"/>
+              <w:t>MartinBSL1</w:t>
+            </w:r>
+          </w:p>
+        </w:tc>
+        <w:tc>
+          <w:tcPr>
+            <w:tcW w:w="1770" w:type="dxa"/>
             <w:tcBorders>
               <w:top w:val="nil"/>
               <w:left w:val="nil"/>
@@ -1256,13 +1298,13 @@
               <w:spacing w:before="240"/>
             </w:pPr>
             <w:r>
-              <w:t xml:space="preserve"> </w:t>
-            </w:r>
-          </w:p>
-        </w:tc>
-        <w:tc>
-          <w:tcPr>
-            <w:tcW w:w="3225" w:type="dxa"/>
+              <w:t xml:space="preserve"> 23/11/2021</w:t>
+            </w:r>
+          </w:p>
+        </w:tc>
+        <w:tc>
+          <w:tcPr>
+            <w:tcW w:w="3585" w:type="dxa"/>
             <w:tcBorders>
               <w:top w:val="nil"/>
               <w:left w:val="nil"/>
@@ -1279,9 +1321,18 @@
           <w:p>
             <w:pPr>
               <w:spacing w:before="240"/>
-            </w:pPr>
-            <w:r>
-              <w:t xml:space="preserve"> </w:t>
+              <w:jc w:val="both"/>
+            </w:pPr>
+            <w:r>
+              <w:t xml:space="preserve">Se agregó al archivo "Documento de visión y alcance (Cambios </w:t>
+            </w:r>
+            <w:proofErr w:type="spellStart"/>
+            <w:r>
+              <w:t>Gamer</w:t>
+            </w:r>
+            <w:proofErr w:type="spellEnd"/>
+            <w:r>
+              <w:t>).docx", los puntos 1.- Introducción, 2.1 Antecedentes y problemática y 2.2 Necesidades de la empresa.</w:t>
             </w:r>
           </w:p>
         </w:tc>
@@ -1306,7 +1357,7 @@
               <w:spacing w:before="240"/>
             </w:pPr>
             <w:r>
-              <w:t xml:space="preserve"> </w:t>
+              <w:t xml:space="preserve"> 1.1</w:t>
             </w:r>
           </w:p>
         </w:tc>
@@ -1317,7 +1368,7 @@
         </w:trPr>
         <w:tc>
           <w:tcPr>
-            <w:tcW w:w="2325" w:type="dxa"/>
+            <w:tcW w:w="1740" w:type="dxa"/>
             <w:tcBorders>
               <w:top w:val="nil"/>
               <w:left w:val="single" w:sz="8" w:space="0" w:color="000000"/>
@@ -1338,11 +1389,16 @@
             <w:r>
               <w:t xml:space="preserve"> </w:t>
             </w:r>
-          </w:p>
-        </w:tc>
-        <w:tc>
-          <w:tcPr>
-            <w:tcW w:w="1545" w:type="dxa"/>
+            <w:proofErr w:type="spellStart"/>
+            <w:r>
+              <w:t>VandalJI</w:t>
+            </w:r>
+            <w:proofErr w:type="spellEnd"/>
+          </w:p>
+        </w:tc>
+        <w:tc>
+          <w:tcPr>
+            <w:tcW w:w="1770" w:type="dxa"/>
             <w:tcBorders>
               <w:top w:val="nil"/>
               <w:left w:val="nil"/>
@@ -1361,13 +1417,13 @@
               <w:spacing w:before="240"/>
             </w:pPr>
             <w:r>
-              <w:t xml:space="preserve"> </w:t>
-            </w:r>
-          </w:p>
-        </w:tc>
-        <w:tc>
-          <w:tcPr>
-            <w:tcW w:w="3225" w:type="dxa"/>
+              <w:t xml:space="preserve"> 23/11/2021</w:t>
+            </w:r>
+          </w:p>
+        </w:tc>
+        <w:tc>
+          <w:tcPr>
+            <w:tcW w:w="3585" w:type="dxa"/>
             <w:tcBorders>
               <w:top w:val="nil"/>
               <w:left w:val="nil"/>
@@ -1384,9 +1440,22 @@
           <w:p>
             <w:pPr>
               <w:spacing w:before="240"/>
-            </w:pPr>
-            <w:r>
-              <w:t xml:space="preserve"> </w:t>
+              <w:jc w:val="both"/>
+            </w:pPr>
+            <w:r>
+              <w:t>Modifiqué el archivo Documento de visión y alcance (Cambios</w:t>
+            </w:r>
+            <w:r>
+              <w:t xml:space="preserve"> Gamer).docx</w:t>
+            </w:r>
+          </w:p>
+          <w:p>
+            <w:pPr>
+              <w:spacing w:before="240"/>
+              <w:jc w:val="both"/>
+            </w:pPr>
+            <w:r>
+              <w:t xml:space="preserve">Avancé los temas 2.3 Procesos clave del negocio y 2.4 Oportunidades del negocio </w:t>
             </w:r>
           </w:p>
         </w:tc>
@@ -1411,7 +1480,7 @@
               <w:spacing w:before="240"/>
             </w:pPr>
             <w:r>
-              <w:t xml:space="preserve"> </w:t>
+              <w:t xml:space="preserve"> 1.2</w:t>
             </w:r>
           </w:p>
         </w:tc>
@@ -1422,7 +1491,7 @@
         </w:trPr>
         <w:tc>
           <w:tcPr>
-            <w:tcW w:w="2325" w:type="dxa"/>
+            <w:tcW w:w="1740" w:type="dxa"/>
             <w:tcBorders>
               <w:top w:val="nil"/>
               <w:left w:val="single" w:sz="8" w:space="0" w:color="000000"/>
@@ -1443,11 +1512,16 @@
             <w:r>
               <w:t xml:space="preserve"> </w:t>
             </w:r>
-          </w:p>
-        </w:tc>
-        <w:tc>
-          <w:tcPr>
-            <w:tcW w:w="1545" w:type="dxa"/>
+            <w:proofErr w:type="spellStart"/>
+            <w:r>
+              <w:t>MelisBot</w:t>
+            </w:r>
+            <w:proofErr w:type="spellEnd"/>
+          </w:p>
+        </w:tc>
+        <w:tc>
+          <w:tcPr>
+            <w:tcW w:w="1770" w:type="dxa"/>
             <w:tcBorders>
               <w:top w:val="nil"/>
               <w:left w:val="nil"/>
@@ -1466,13 +1540,13 @@
               <w:spacing w:before="240"/>
             </w:pPr>
             <w:r>
-              <w:t xml:space="preserve"> </w:t>
-            </w:r>
-          </w:p>
-        </w:tc>
-        <w:tc>
-          <w:tcPr>
-            <w:tcW w:w="3225" w:type="dxa"/>
+              <w:t xml:space="preserve"> 24/11/2021</w:t>
+            </w:r>
+          </w:p>
+        </w:tc>
+        <w:tc>
+          <w:tcPr>
+            <w:tcW w:w="3585" w:type="dxa"/>
             <w:tcBorders>
               <w:top w:val="nil"/>
               <w:left w:val="nil"/>
@@ -1489,9 +1563,19 @@
           <w:p>
             <w:pPr>
               <w:spacing w:before="240"/>
-            </w:pPr>
-            <w:r>
-              <w:t xml:space="preserve"> </w:t>
+              <w:jc w:val="both"/>
+            </w:pPr>
+            <w:r>
+              <w:t>Modifique el archivo Documento de visión y alcance (Cambios Gamer).docx</w:t>
+            </w:r>
+          </w:p>
+          <w:p>
+            <w:pPr>
+              <w:spacing w:before="240"/>
+              <w:jc w:val="both"/>
+            </w:pPr>
+            <w:r>
+              <w:t>Avance los temas 2.5, 3.1 y 3.2</w:t>
             </w:r>
           </w:p>
         </w:tc>
@@ -1516,7 +1600,7 @@
               <w:spacing w:before="240"/>
             </w:pPr>
             <w:r>
-              <w:t xml:space="preserve"> </w:t>
+              <w:t xml:space="preserve"> 1.3</w:t>
             </w:r>
           </w:p>
         </w:tc>
@@ -1546,46 +1630,6 @@
       <w:r>
         <w:t xml:space="preserve"> </w:t>
       </w:r>
-    </w:p>
-    <w:p>
-      <w:pPr>
-        <w:spacing w:before="240" w:after="240"/>
-      </w:pPr>
-    </w:p>
-    <w:p>
-      <w:pPr>
-        <w:spacing w:before="240" w:after="240"/>
-      </w:pPr>
-    </w:p>
-    <w:p>
-      <w:pPr>
-        <w:spacing w:before="240" w:after="240"/>
-      </w:pPr>
-    </w:p>
-    <w:p>
-      <w:pPr>
-        <w:spacing w:before="240" w:after="240"/>
-      </w:pPr>
-    </w:p>
-    <w:p>
-      <w:pPr>
-        <w:spacing w:before="240" w:after="240"/>
-      </w:pPr>
-    </w:p>
-    <w:p>
-      <w:pPr>
-        <w:spacing w:before="240" w:after="240"/>
-      </w:pPr>
-    </w:p>
-    <w:p>
-      <w:pPr>
-        <w:spacing w:before="240" w:after="240"/>
-      </w:pPr>
-    </w:p>
-    <w:p>
-      <w:pPr>
-        <w:spacing w:before="240" w:after="240"/>
-      </w:pPr>
     </w:p>
     <w:p>
       <w:pPr>
@@ -1627,6 +1671,7 @@
           <w:sz w:val="46"/>
           <w:szCs w:val="46"/>
         </w:rPr>
+        <w:lastRenderedPageBreak/>
         <w:t>1.- Introducción</w:t>
       </w:r>
     </w:p>
@@ -1646,7 +1691,6 @@
           <w:sz w:val="24"/>
           <w:szCs w:val="24"/>
         </w:rPr>
-        <w:lastRenderedPageBreak/>
         <w:t>Se realizará una tienda de videojuegos donde se interesa recoger en lo que a cada uno de sus clientes se refiere, el nombre, apellido paterno, dirección, e-mail y contraseña.</w:t>
       </w:r>
     </w:p>
@@ -1843,21 +1887,24 @@
       <w:pPr>
         <w:spacing w:before="240"/>
         <w:jc w:val="both"/>
-      </w:pPr>
-      <w:r>
         <w:rPr>
           <w:sz w:val="24"/>
           <w:szCs w:val="24"/>
         </w:rPr>
-        <w:t>Los clientes deben de entender que los precios de los artículos están en pesos mexicanos y no en otro, ya q</w:t>
-      </w:r>
+      </w:pPr>
       <w:r>
         <w:rPr>
           <w:sz w:val="24"/>
           <w:szCs w:val="24"/>
         </w:rPr>
-        <w:t xml:space="preserve">ue así pueden estar confundidos al momento de hacer la compra. </w:t>
-      </w:r>
+        <w:t xml:space="preserve">Los clientes deben de entender que los precios de los artículos están en pesos mexicanos y no en otro, ya que así pueden estar confundidos al momento de hacer la compra. </w:t>
+      </w:r>
+    </w:p>
+    <w:p>
+      <w:pPr>
+        <w:spacing w:before="240"/>
+        <w:jc w:val="both"/>
+      </w:pPr>
     </w:p>
     <w:p>
       <w:pPr>
@@ -1865,16 +1912,30 @@
         <w:keepNext w:val="0"/>
         <w:keepLines w:val="0"/>
         <w:spacing w:before="480"/>
-      </w:pPr>
-      <w:bookmarkStart w:id="1" w:name="_heading=h.30j0zll" w:colFirst="0" w:colLast="0"/>
-      <w:bookmarkEnd w:id="1"/>
-      <w:r>
         <w:rPr>
           <w:b/>
           <w:sz w:val="46"/>
           <w:szCs w:val="46"/>
         </w:rPr>
-        <w:t>2.- Contexto de negocio</w:t>
+      </w:pPr>
+      <w:bookmarkStart w:id="1" w:name="_heading=h.30j0zll" w:colFirst="0" w:colLast="0"/>
+      <w:bookmarkEnd w:id="1"/>
+      <w:r>
+        <w:rPr>
+          <w:b/>
+          <w:sz w:val="46"/>
+          <w:szCs w:val="46"/>
+        </w:rPr>
+        <w:lastRenderedPageBreak/>
+        <w:t>2.- Cont</w:t>
+      </w:r>
+      <w:r>
+        <w:rPr>
+          <w:b/>
+          <w:sz w:val="46"/>
+          <w:szCs w:val="46"/>
+        </w:rPr>
+        <w:t>exto de negocio</w:t>
       </w:r>
     </w:p>
     <w:p>
@@ -1901,8 +1962,10 @@
         <w:jc w:val="both"/>
       </w:pPr>
       <w:r>
-        <w:lastRenderedPageBreak/>
-        <w:t xml:space="preserve">La organización para la cual se desarrollará el sistema (página web) es “Cambios </w:t>
+        <w:t xml:space="preserve">La organización para la cual </w:t>
+      </w:r>
+      <w:r>
+        <w:t xml:space="preserve">se desarrollará el sistema (página web) es “Cambios </w:t>
       </w:r>
       <w:proofErr w:type="spellStart"/>
       <w:r>
@@ -1930,7 +1993,10 @@
         </w:rPr>
       </w:pPr>
       <w:r>
-        <w:t xml:space="preserve">Como objetivos se busca expandir el nombre del local, tener precios competitivos en el mercado, </w:t>
+        <w:t>Como objetivos se busca expan</w:t>
+      </w:r>
+      <w:r>
+        <w:t xml:space="preserve">dir el nombre del local, tener precios competitivos en el mercado, </w:t>
       </w:r>
       <w:r>
         <w:rPr>
@@ -1949,13 +2015,7 @@
         <w:rPr>
           <w:highlight w:val="white"/>
         </w:rPr>
-        <w:t xml:space="preserve">mejorar la imagen del negocio a través de vínculos de tienda-cliente y producto-cliente, una interfaz amigable </w:t>
-      </w:r>
-      <w:r>
-        <w:rPr>
-          <w:highlight w:val="white"/>
-        </w:rPr>
-        <w:t xml:space="preserve">y adaptable para el cliente. </w:t>
+        <w:t xml:space="preserve">mejorar la imagen del negocio a través de vínculos de tienda-cliente y producto-cliente, una interfaz amigable y adaptable para el cliente. </w:t>
       </w:r>
     </w:p>
     <w:p>
@@ -2745,30 +2805,18 @@
         <w:keepNext w:val="0"/>
         <w:keepLines w:val="0"/>
         <w:spacing w:after="80"/>
+      </w:pPr>
+      <w:bookmarkStart w:id="4" w:name="_heading=h.2et92p0" w:colFirst="0" w:colLast="0"/>
+      <w:bookmarkStart w:id="5" w:name="_heading=h.bwb9c4r1xtg" w:colFirst="0" w:colLast="0"/>
+      <w:bookmarkEnd w:id="4"/>
+      <w:bookmarkEnd w:id="5"/>
+      <w:r>
         <w:rPr>
           <w:b/>
           <w:sz w:val="34"/>
           <w:szCs w:val="34"/>
         </w:rPr>
-      </w:pPr>
-      <w:bookmarkStart w:id="4" w:name="_heading=h.2et92p0" w:colFirst="0" w:colLast="0"/>
-      <w:bookmarkEnd w:id="4"/>
-    </w:p>
-    <w:p>
-      <w:pPr>
-        <w:pStyle w:val="Ttulo2"/>
-        <w:keepNext w:val="0"/>
-        <w:keepLines w:val="0"/>
-        <w:spacing w:after="80"/>
-      </w:pPr>
-      <w:bookmarkStart w:id="5" w:name="_heading=h.bwb9c4r1xtg" w:colFirst="0" w:colLast="0"/>
-      <w:bookmarkEnd w:id="5"/>
-      <w:r>
-        <w:rPr>
-          <w:b/>
-          <w:sz w:val="34"/>
-          <w:szCs w:val="34"/>
-        </w:rPr>
+        <w:lastRenderedPageBreak/>
         <w:t>2.3 Procesos clave del negocio</w:t>
       </w:r>
     </w:p>
@@ -2825,7 +2873,6 @@
               <w:rPr>
                 <w:b/>
               </w:rPr>
-              <w:lastRenderedPageBreak/>
               <w:t>ID del proceso</w:t>
             </w:r>
           </w:p>
@@ -2956,11 +3003,9 @@
             <w:r>
               <w:t xml:space="preserve"> </w:t>
             </w:r>
-            <w:proofErr w:type="gramStart"/>
-            <w:r>
-              <w:t>Describir  productos</w:t>
-            </w:r>
-            <w:proofErr w:type="gramEnd"/>
+            <w:r>
+              <w:t>Describir productos</w:t>
+            </w:r>
             <w:r>
               <w:t xml:space="preserve"> </w:t>
             </w:r>
@@ -3050,11 +3095,9 @@
             <w:r>
               <w:t>Al localizar el/</w:t>
             </w:r>
-            <w:proofErr w:type="gramStart"/>
-            <w:r>
-              <w:t>los producto</w:t>
-            </w:r>
-            <w:proofErr w:type="gramEnd"/>
+            <w:r>
+              <w:t>los productos</w:t>
+            </w:r>
             <w:r>
               <w:t>(s) se acerca a un empleado de la tienda para que le explique las características del producto.</w:t>
             </w:r>
@@ -3174,13 +3217,19 @@
             <w:r>
               <w:t xml:space="preserve">El usuario al tener la información detallada </w:t>
             </w:r>
+            <w:r>
+              <w:t>del producto</w:t>
+            </w:r>
+            <w:r>
+              <w:t xml:space="preserve"> de su interés, escoge </w:t>
+            </w:r>
             <w:proofErr w:type="gramStart"/>
             <w:r>
-              <w:t>del  producto</w:t>
+              <w:t>cuál  artículo</w:t>
             </w:r>
             <w:proofErr w:type="gramEnd"/>
             <w:r>
-              <w:t xml:space="preserve"> de su interés, escoge cuál  artículo se llevará.</w:t>
+              <w:t xml:space="preserve"> se llevará.</w:t>
             </w:r>
           </w:p>
           <w:p>
@@ -3663,7 +3712,10 @@
             </w:pPr>
             <w:r>
               <w:lastRenderedPageBreak/>
-              <w:t>Si el lugar está dentro del estado donde se localiza el lugar se le preguntará al usuario si lo quiere para ese mismo día.</w:t>
+              <w:t>Si el lugar está dentro del estado donde se localiza el lugar se le pregun</w:t>
+            </w:r>
+            <w:r>
+              <w:t>tará al usuario si lo quiere para ese mismo día.</w:t>
             </w:r>
           </w:p>
         </w:tc>
@@ -3778,7 +3830,10 @@
               <w:jc w:val="both"/>
             </w:pPr>
             <w:r>
-              <w:t>Cuando el cliente llega al local, consulta el horario de este en el cual realizan sus ventas.</w:t>
+              <w:t>Cuando el cliente llega al loc</w:t>
+            </w:r>
+            <w:r>
+              <w:t>al, consulta el horario de este en el cual realizan sus ventas.</w:t>
             </w:r>
           </w:p>
           <w:p>
@@ -3790,10 +3845,10 @@
               <w:jc w:val="both"/>
             </w:pPr>
             <w:r>
-              <w:t>Una vez tenga el horario de atención del local, puede solicitar un teléfono de contacto, este para consultar</w:t>
-            </w:r>
-            <w:r>
-              <w:t xml:space="preserve"> si está el local disponible para realizar sus compras y no tenga que dirigirse a él para saber si está abierto.</w:t>
+              <w:t>Una vez tenga el horario de atención del local, puede solicitar un teléfono de contacto, este para consultar si está el local disponible para realizar sus compras y no tenga que dirigirse a él</w:t>
+            </w:r>
+            <w:r>
+              <w:t xml:space="preserve"> para saber si está abierto.</w:t>
             </w:r>
           </w:p>
           <w:p>
@@ -4560,7 +4615,7 @@
           <w:ilvl w:val="0"/>
           <w:numId w:val="3"/>
         </w:numPr>
-        <w:spacing w:before="240"/>
+        <w:spacing w:before="240" w:line="360" w:lineRule="auto"/>
         <w:jc w:val="both"/>
       </w:pPr>
       <w:r>
@@ -4581,13 +4636,14 @@
           <w:ilvl w:val="0"/>
           <w:numId w:val="3"/>
         </w:numPr>
+        <w:spacing w:line="360" w:lineRule="auto"/>
         <w:jc w:val="both"/>
       </w:pPr>
       <w:r>
-        <w:t>Tener precios competitivos en el mercado: Se sabe que por la deficiencia de chips se ha aumentado los precios de los componentes como las tar</w:t>
-      </w:r>
-      <w:r>
-        <w:t>jetas gráficas, aumentándoles de precio al menos un 40%. Buscaremos combatir contra esta problemática introduciéndose al mercado con precios más accesibles.</w:t>
+        <w:t>Tener precios competitivos en el mercado: Se sabe que por la deficiencia de chips se ha aumentado los precios de los componentes como las tarjetas gráficas, aumentándoles de precio al menos un 40%. Buscaremos com</w:t>
+      </w:r>
+      <w:r>
+        <w:t>batir contra esta problemática introduciéndose al mercado con precios más accesibles.</w:t>
       </w:r>
     </w:p>
     <w:p>
@@ -4596,6 +4652,7 @@
           <w:ilvl w:val="0"/>
           <w:numId w:val="3"/>
         </w:numPr>
+        <w:spacing w:line="360" w:lineRule="auto"/>
         <w:jc w:val="both"/>
       </w:pPr>
       <w:r>
@@ -4603,13 +4660,13 @@
           <w:highlight w:val="white"/>
         </w:rPr>
         <w:lastRenderedPageBreak/>
-        <w:t>Conseguir el reconocimiento de los consumidores: En base al ofrecimiento del conocimiento profesion</w:t>
+        <w:t xml:space="preserve">Conseguir el reconocimiento de los consumidores: En base al ofrecimiento del conocimiento profesional de la tienda queremos causarle al cliente querer hacernos su tienda </w:t>
       </w:r>
       <w:r>
         <w:rPr>
           <w:highlight w:val="white"/>
         </w:rPr>
-        <w:t>al de la tienda queremos causarle al cliente querer hacernos su tienda principal para componentes y consiguiente su admiración y respeto.</w:t>
+        <w:t>principal para componentes y consiguiente su admiración y respeto.</w:t>
       </w:r>
     </w:p>
     <w:p>
@@ -4618,19 +4675,20 @@
           <w:ilvl w:val="0"/>
           <w:numId w:val="3"/>
         </w:numPr>
+        <w:spacing w:line="360" w:lineRule="auto"/>
         <w:jc w:val="both"/>
       </w:pPr>
       <w:r>
         <w:rPr>
           <w:highlight w:val="white"/>
         </w:rPr>
-        <w:t>Mejorar la imagen del negocio a través de vínculos de tienda-cliente y producto-cliente: A base de un buen trato con e</w:t>
+        <w:t>Mejorar la imagen del negocio a través de vínculos de tienda-cliente y producto-cliente: A base de un buen trato con el cliente y mostrarle productos de calidad y cuidadosamente almacenados</w:t>
       </w:r>
       <w:r>
         <w:rPr>
           <w:highlight w:val="white"/>
         </w:rPr>
-        <w:t>l cliente y mostrarle productos de calidad y cuidadosamente almacenados buscamos conseguir que la tienda sea una zona de confort más para el cliente.</w:t>
+        <w:t xml:space="preserve"> buscamos conseguir que la tienda sea una zona de confort más para el cliente.</w:t>
       </w:r>
     </w:p>
     <w:p>
@@ -4639,20 +4697,20 @@
           <w:ilvl w:val="0"/>
           <w:numId w:val="3"/>
         </w:numPr>
-        <w:spacing w:after="240"/>
+        <w:spacing w:after="240" w:line="360" w:lineRule="auto"/>
         <w:jc w:val="both"/>
       </w:pPr>
       <w:r>
         <w:rPr>
           <w:highlight w:val="white"/>
         </w:rPr>
-        <w:t>Una interfaz amigable y adaptable para el cliente: Para que el cliente no se sienta agobiado de una interf</w:t>
+        <w:t xml:space="preserve">Una interfaz amigable y adaptable para el cliente: Para que el cliente no se sienta agobiado de una interfaz aburrida y se sienta más cómodo con una interfaz más adaptable y de </w:t>
       </w:r>
       <w:r>
         <w:rPr>
           <w:highlight w:val="white"/>
         </w:rPr>
-        <w:t>az aburrida y se sienta más cómodo con una interfaz más adaptable y de fácil manejo para el cliente.</w:t>
+        <w:t>fácil manejo para el cliente.</w:t>
       </w:r>
     </w:p>
     <w:p>
@@ -4717,14 +4775,14 @@
           <w:sz w:val="24"/>
           <w:szCs w:val="24"/>
         </w:rPr>
-        <w:t>“Se realizará un sistema para un local dedicado a la venta de artículos relacionados a los videojuegos que p</w:t>
+        <w:t>“Se realizará un sistema para un local dedicado a la venta de artículos relacionados a los videojuegos que permitirá y facilitará la administración del inventario del negocio, rea</w:t>
       </w:r>
       <w:r>
         <w:rPr>
           <w:sz w:val="24"/>
           <w:szCs w:val="24"/>
         </w:rPr>
-        <w:t xml:space="preserve">ermitirá y facilitará la administración del inventario del negocio, realizar compras por los clientes de forma segura, así como la distribución de sus productos”.  </w:t>
+        <w:t xml:space="preserve">lizar compras por los clientes de forma segura, así como la distribución de sus productos”.  </w:t>
       </w:r>
     </w:p>
     <w:p>
@@ -5405,6 +5463,7 @@
               <w:rPr>
                 <w:b/>
               </w:rPr>
+              <w:lastRenderedPageBreak/>
               <w:t>f5</w:t>
             </w:r>
           </w:p>
@@ -5527,7 +5586,6 @@
               <w:rPr>
                 <w:b/>
               </w:rPr>
-              <w:lastRenderedPageBreak/>
               <w:t>f6</w:t>
             </w:r>
           </w:p>
@@ -6001,7 +6059,7 @@
               <w:rPr>
                 <w:b/>
               </w:rPr>
-              <w:t>f11</w:t>
+              <w:t>f10</w:t>
             </w:r>
           </w:p>
         </w:tc>
@@ -6144,9 +6202,6 @@
       <w:pPr>
         <w:spacing w:before="240" w:after="240"/>
       </w:pPr>
-      <w:r>
-        <w:t xml:space="preserve"> </w:t>
-      </w:r>
     </w:p>
     <w:tbl>
       <w:tblPr>
@@ -6298,7 +6353,7 @@
               <w:rPr>
                 <w:b/>
               </w:rPr>
-              <w:t>e1</w:t>
+              <w:t>A1</w:t>
             </w:r>
           </w:p>
         </w:tc>
@@ -6384,7 +6439,7 @@
               <w:rPr>
                 <w:b/>
               </w:rPr>
-              <w:t>e1</w:t>
+              <w:t>A2</w:t>
             </w:r>
           </w:p>
         </w:tc>
@@ -6434,7 +6489,93 @@
               <w:spacing w:before="240"/>
             </w:pPr>
             <w:r>
-              <w:t>f2</w:t>
+              <w:t>f5</w:t>
+            </w:r>
+          </w:p>
+        </w:tc>
+      </w:tr>
+      <w:tr>
+        <w:trPr>
+          <w:trHeight w:val="815"/>
+        </w:trPr>
+        <w:tc>
+          <w:tcPr>
+            <w:tcW w:w="2880" w:type="dxa"/>
+            <w:tcBorders>
+              <w:top w:val="nil"/>
+              <w:left w:val="single" w:sz="8" w:space="0" w:color="BDD6EE"/>
+              <w:bottom w:val="single" w:sz="8" w:space="0" w:color="BDD6EE"/>
+              <w:right w:val="single" w:sz="8" w:space="0" w:color="BDD6EE"/>
+            </w:tcBorders>
+            <w:tcMar>
+              <w:top w:w="100" w:type="dxa"/>
+              <w:left w:w="100" w:type="dxa"/>
+              <w:bottom w:w="100" w:type="dxa"/>
+              <w:right w:w="100" w:type="dxa"/>
+            </w:tcMar>
+          </w:tcPr>
+          <w:p>
+            <w:pPr>
+              <w:spacing w:before="240"/>
+              <w:rPr>
+                <w:b/>
+              </w:rPr>
+            </w:pPr>
+            <w:r>
+              <w:rPr>
+                <w:b/>
+              </w:rPr>
+              <w:t>A3</w:t>
+            </w:r>
+          </w:p>
+        </w:tc>
+        <w:tc>
+          <w:tcPr>
+            <w:tcW w:w="2940" w:type="dxa"/>
+            <w:tcBorders>
+              <w:top w:val="nil"/>
+              <w:left w:val="nil"/>
+              <w:bottom w:val="single" w:sz="8" w:space="0" w:color="BDD6EE"/>
+              <w:right w:val="single" w:sz="8" w:space="0" w:color="BDD6EE"/>
+            </w:tcBorders>
+            <w:tcMar>
+              <w:top w:w="100" w:type="dxa"/>
+              <w:left w:w="100" w:type="dxa"/>
+              <w:bottom w:w="100" w:type="dxa"/>
+              <w:right w:w="100" w:type="dxa"/>
+            </w:tcMar>
+          </w:tcPr>
+          <w:p>
+            <w:pPr>
+              <w:spacing w:before="240"/>
+            </w:pPr>
+            <w:r>
+              <w:t>Administración de inventario</w:t>
+            </w:r>
+          </w:p>
+        </w:tc>
+        <w:tc>
+          <w:tcPr>
+            <w:tcW w:w="2955" w:type="dxa"/>
+            <w:tcBorders>
+              <w:top w:val="nil"/>
+              <w:left w:val="nil"/>
+              <w:bottom w:val="single" w:sz="8" w:space="0" w:color="BDD6EE"/>
+              <w:right w:val="single" w:sz="8" w:space="0" w:color="BDD6EE"/>
+            </w:tcBorders>
+            <w:tcMar>
+              <w:top w:w="100" w:type="dxa"/>
+              <w:left w:w="100" w:type="dxa"/>
+              <w:bottom w:w="100" w:type="dxa"/>
+              <w:right w:w="100" w:type="dxa"/>
+            </w:tcMar>
+          </w:tcPr>
+          <w:p>
+            <w:pPr>
+              <w:spacing w:before="240"/>
+            </w:pPr>
+            <w:r>
+              <w:t>f7</w:t>
             </w:r>
           </w:p>
         </w:tc>
@@ -6470,7 +6611,7 @@
               <w:rPr>
                 <w:b/>
               </w:rPr>
-              <w:t>:</w:t>
+              <w:t>C1</w:t>
             </w:r>
           </w:p>
         </w:tc>
@@ -6495,7 +6636,7 @@
               <w:spacing w:before="240"/>
             </w:pPr>
             <w:r>
-              <w:t>:</w:t>
+              <w:t>Compras</w:t>
             </w:r>
           </w:p>
         </w:tc>
@@ -6520,7 +6661,7 @@
               <w:spacing w:before="240"/>
             </w:pPr>
             <w:r>
-              <w:t>:</w:t>
+              <w:t>f2</w:t>
             </w:r>
           </w:p>
         </w:tc>
@@ -6556,7 +6697,7 @@
               <w:rPr>
                 <w:b/>
               </w:rPr>
-              <w:t>e2</w:t>
+              <w:t>C2</w:t>
             </w:r>
           </w:p>
         </w:tc>
@@ -6581,7 +6722,7 @@
               <w:spacing w:before="240"/>
             </w:pPr>
             <w:r>
-              <w:t>Administración de inventario</w:t>
+              <w:t>Compras</w:t>
             </w:r>
           </w:p>
         </w:tc>
@@ -6606,7 +6747,7 @@
               <w:spacing w:before="240"/>
             </w:pPr>
             <w:r>
-              <w:t>f12</w:t>
+              <w:t>f4</w:t>
             </w:r>
           </w:p>
         </w:tc>
@@ -6642,7 +6783,7 @@
               <w:rPr>
                 <w:b/>
               </w:rPr>
-              <w:t>e2</w:t>
+              <w:t>C3</w:t>
             </w:r>
           </w:p>
         </w:tc>
@@ -6692,7 +6833,7 @@
               <w:spacing w:before="240"/>
             </w:pPr>
             <w:r>
-              <w:t>fF13</w:t>
+              <w:t>f6</w:t>
             </w:r>
           </w:p>
         </w:tc>
@@ -6728,7 +6869,7 @@
               <w:rPr>
                 <w:b/>
               </w:rPr>
-              <w:t>:</w:t>
+              <w:t>U1</w:t>
             </w:r>
           </w:p>
         </w:tc>
@@ -6753,7 +6894,7 @@
               <w:spacing w:before="240"/>
             </w:pPr>
             <w:r>
-              <w:t>:</w:t>
+              <w:t>Usuarios</w:t>
             </w:r>
           </w:p>
         </w:tc>
@@ -6778,7 +6919,265 @@
               <w:spacing w:before="240"/>
             </w:pPr>
             <w:r>
-              <w:t>:</w:t>
+              <w:t>f3</w:t>
+            </w:r>
+          </w:p>
+        </w:tc>
+      </w:tr>
+      <w:tr>
+        <w:trPr>
+          <w:trHeight w:val="515"/>
+        </w:trPr>
+        <w:tc>
+          <w:tcPr>
+            <w:tcW w:w="2880" w:type="dxa"/>
+            <w:tcBorders>
+              <w:top w:val="nil"/>
+              <w:left w:val="single" w:sz="8" w:space="0" w:color="BDD6EE"/>
+              <w:bottom w:val="single" w:sz="8" w:space="0" w:color="BDD6EE"/>
+              <w:right w:val="single" w:sz="8" w:space="0" w:color="BDD6EE"/>
+            </w:tcBorders>
+            <w:tcMar>
+              <w:top w:w="100" w:type="dxa"/>
+              <w:left w:w="100" w:type="dxa"/>
+              <w:bottom w:w="100" w:type="dxa"/>
+              <w:right w:w="100" w:type="dxa"/>
+            </w:tcMar>
+          </w:tcPr>
+          <w:p>
+            <w:pPr>
+              <w:spacing w:before="240"/>
+              <w:rPr>
+                <w:b/>
+              </w:rPr>
+            </w:pPr>
+            <w:r>
+              <w:rPr>
+                <w:b/>
+              </w:rPr>
+              <w:t>U2</w:t>
+            </w:r>
+          </w:p>
+        </w:tc>
+        <w:tc>
+          <w:tcPr>
+            <w:tcW w:w="2940" w:type="dxa"/>
+            <w:tcBorders>
+              <w:top w:val="nil"/>
+              <w:left w:val="nil"/>
+              <w:bottom w:val="single" w:sz="8" w:space="0" w:color="BDD6EE"/>
+              <w:right w:val="single" w:sz="8" w:space="0" w:color="BDD6EE"/>
+            </w:tcBorders>
+            <w:tcMar>
+              <w:top w:w="100" w:type="dxa"/>
+              <w:left w:w="100" w:type="dxa"/>
+              <w:bottom w:w="100" w:type="dxa"/>
+              <w:right w:w="100" w:type="dxa"/>
+            </w:tcMar>
+          </w:tcPr>
+          <w:p>
+            <w:pPr>
+              <w:spacing w:before="240"/>
+            </w:pPr>
+            <w:r>
+              <w:t>Usuarios</w:t>
+            </w:r>
+          </w:p>
+        </w:tc>
+        <w:tc>
+          <w:tcPr>
+            <w:tcW w:w="2955" w:type="dxa"/>
+            <w:tcBorders>
+              <w:top w:val="nil"/>
+              <w:left w:val="nil"/>
+              <w:bottom w:val="single" w:sz="8" w:space="0" w:color="BDD6EE"/>
+              <w:right w:val="single" w:sz="8" w:space="0" w:color="BDD6EE"/>
+            </w:tcBorders>
+            <w:tcMar>
+              <w:top w:w="100" w:type="dxa"/>
+              <w:left w:w="100" w:type="dxa"/>
+              <w:bottom w:w="100" w:type="dxa"/>
+              <w:right w:w="100" w:type="dxa"/>
+            </w:tcMar>
+          </w:tcPr>
+          <w:p>
+            <w:pPr>
+              <w:spacing w:before="240"/>
+            </w:pPr>
+            <w:r>
+              <w:t>f9</w:t>
+            </w:r>
+          </w:p>
+        </w:tc>
+      </w:tr>
+      <w:tr>
+        <w:trPr>
+          <w:trHeight w:val="515"/>
+        </w:trPr>
+        <w:tc>
+          <w:tcPr>
+            <w:tcW w:w="2880" w:type="dxa"/>
+            <w:tcBorders>
+              <w:top w:val="nil"/>
+              <w:left w:val="single" w:sz="8" w:space="0" w:color="BDD6EE"/>
+              <w:bottom w:val="single" w:sz="8" w:space="0" w:color="BDD6EE"/>
+              <w:right w:val="single" w:sz="8" w:space="0" w:color="BDD6EE"/>
+            </w:tcBorders>
+            <w:tcMar>
+              <w:top w:w="100" w:type="dxa"/>
+              <w:left w:w="100" w:type="dxa"/>
+              <w:bottom w:w="100" w:type="dxa"/>
+              <w:right w:w="100" w:type="dxa"/>
+            </w:tcMar>
+          </w:tcPr>
+          <w:p>
+            <w:pPr>
+              <w:spacing w:before="240"/>
+              <w:rPr>
+                <w:b/>
+              </w:rPr>
+            </w:pPr>
+            <w:r>
+              <w:rPr>
+                <w:b/>
+              </w:rPr>
+              <w:t>A_l1</w:t>
+            </w:r>
+          </w:p>
+        </w:tc>
+        <w:tc>
+          <w:tcPr>
+            <w:tcW w:w="2940" w:type="dxa"/>
+            <w:tcBorders>
+              <w:top w:val="nil"/>
+              <w:left w:val="nil"/>
+              <w:bottom w:val="single" w:sz="8" w:space="0" w:color="BDD6EE"/>
+              <w:right w:val="single" w:sz="8" w:space="0" w:color="BDD6EE"/>
+            </w:tcBorders>
+            <w:tcMar>
+              <w:top w:w="100" w:type="dxa"/>
+              <w:left w:w="100" w:type="dxa"/>
+              <w:bottom w:w="100" w:type="dxa"/>
+              <w:right w:w="100" w:type="dxa"/>
+            </w:tcMar>
+          </w:tcPr>
+          <w:p>
+            <w:pPr>
+              <w:spacing w:before="240"/>
+            </w:pPr>
+            <w:r>
+              <w:t>Administración del local</w:t>
+            </w:r>
+          </w:p>
+        </w:tc>
+        <w:tc>
+          <w:tcPr>
+            <w:tcW w:w="2955" w:type="dxa"/>
+            <w:tcBorders>
+              <w:top w:val="nil"/>
+              <w:left w:val="nil"/>
+              <w:bottom w:val="single" w:sz="8" w:space="0" w:color="BDD6EE"/>
+              <w:right w:val="single" w:sz="8" w:space="0" w:color="BDD6EE"/>
+            </w:tcBorders>
+            <w:tcMar>
+              <w:top w:w="100" w:type="dxa"/>
+              <w:left w:w="100" w:type="dxa"/>
+              <w:bottom w:w="100" w:type="dxa"/>
+              <w:right w:w="100" w:type="dxa"/>
+            </w:tcMar>
+          </w:tcPr>
+          <w:p>
+            <w:pPr>
+              <w:spacing w:before="240"/>
+            </w:pPr>
+            <w:r>
+              <w:t>f8</w:t>
+            </w:r>
+          </w:p>
+        </w:tc>
+      </w:tr>
+      <w:tr>
+        <w:trPr>
+          <w:trHeight w:val="515"/>
+        </w:trPr>
+        <w:tc>
+          <w:tcPr>
+            <w:tcW w:w="2880" w:type="dxa"/>
+            <w:tcBorders>
+              <w:top w:val="nil"/>
+              <w:left w:val="single" w:sz="8" w:space="0" w:color="BDD6EE"/>
+              <w:bottom w:val="single" w:sz="8" w:space="0" w:color="BDD6EE"/>
+              <w:right w:val="single" w:sz="8" w:space="0" w:color="BDD6EE"/>
+            </w:tcBorders>
+            <w:tcMar>
+              <w:top w:w="100" w:type="dxa"/>
+              <w:left w:w="100" w:type="dxa"/>
+              <w:bottom w:w="100" w:type="dxa"/>
+              <w:right w:w="100" w:type="dxa"/>
+            </w:tcMar>
+          </w:tcPr>
+          <w:p>
+            <w:pPr>
+              <w:spacing w:before="240"/>
+              <w:rPr>
+                <w:b/>
+              </w:rPr>
+            </w:pPr>
+            <w:r>
+              <w:rPr>
+                <w:b/>
+              </w:rPr>
+              <w:t>Al_2</w:t>
+            </w:r>
+          </w:p>
+        </w:tc>
+        <w:tc>
+          <w:tcPr>
+            <w:tcW w:w="2940" w:type="dxa"/>
+            <w:tcBorders>
+              <w:top w:val="nil"/>
+              <w:left w:val="nil"/>
+              <w:bottom w:val="single" w:sz="8" w:space="0" w:color="BDD6EE"/>
+              <w:right w:val="single" w:sz="8" w:space="0" w:color="BDD6EE"/>
+            </w:tcBorders>
+            <w:tcMar>
+              <w:top w:w="100" w:type="dxa"/>
+              <w:left w:w="100" w:type="dxa"/>
+              <w:bottom w:w="100" w:type="dxa"/>
+              <w:right w:w="100" w:type="dxa"/>
+            </w:tcMar>
+          </w:tcPr>
+          <w:p>
+            <w:pPr>
+              <w:spacing w:before="240"/>
+            </w:pPr>
+            <w:r>
+              <w:t>Administración del local</w:t>
+            </w:r>
+          </w:p>
+        </w:tc>
+        <w:tc>
+          <w:tcPr>
+            <w:tcW w:w="2955" w:type="dxa"/>
+            <w:tcBorders>
+              <w:top w:val="nil"/>
+              <w:left w:val="nil"/>
+              <w:bottom w:val="single" w:sz="8" w:space="0" w:color="BDD6EE"/>
+              <w:right w:val="single" w:sz="8" w:space="0" w:color="BDD6EE"/>
+            </w:tcBorders>
+            <w:tcMar>
+              <w:top w:w="100" w:type="dxa"/>
+              <w:left w:w="100" w:type="dxa"/>
+              <w:bottom w:w="100" w:type="dxa"/>
+              <w:right w:w="100" w:type="dxa"/>
+            </w:tcMar>
+          </w:tcPr>
+          <w:p>
+            <w:pPr>
+              <w:spacing w:before="240"/>
+            </w:pPr>
+            <w:r>
+              <w:t>f10</w:t>
             </w:r>
           </w:p>
         </w:tc>
@@ -7007,6 +7406,89 @@
             <w:tcBorders>
               <w:top w:val="single" w:sz="8" w:space="0" w:color="BDD6EE"/>
               <w:left w:val="single" w:sz="8" w:space="0" w:color="BDD6EE"/>
+              <w:bottom w:val="single" w:sz="8" w:space="0" w:color="BDD6EE"/>
+              <w:right w:val="single" w:sz="8" w:space="0" w:color="BDD6EE"/>
+            </w:tcBorders>
+            <w:tcMar>
+              <w:top w:w="100" w:type="dxa"/>
+              <w:left w:w="100" w:type="dxa"/>
+              <w:bottom w:w="100" w:type="dxa"/>
+              <w:right w:w="100" w:type="dxa"/>
+            </w:tcMar>
+          </w:tcPr>
+          <w:p>
+            <w:pPr>
+              <w:spacing w:before="240"/>
+              <w:jc w:val="both"/>
+              <w:rPr>
+                <w:b/>
+              </w:rPr>
+            </w:pPr>
+          </w:p>
+        </w:tc>
+        <w:tc>
+          <w:tcPr>
+            <w:tcW w:w="2145" w:type="dxa"/>
+            <w:tcBorders>
+              <w:top w:val="single" w:sz="8" w:space="0" w:color="BDD6EE"/>
+              <w:left w:val="nil"/>
+              <w:bottom w:val="single" w:sz="8" w:space="0" w:color="BDD6EE"/>
+              <w:right w:val="single" w:sz="8" w:space="0" w:color="BDD6EE"/>
+            </w:tcBorders>
+            <w:tcMar>
+              <w:top w:w="100" w:type="dxa"/>
+              <w:left w:w="100" w:type="dxa"/>
+              <w:bottom w:w="100" w:type="dxa"/>
+              <w:right w:w="100" w:type="dxa"/>
+            </w:tcMar>
+          </w:tcPr>
+          <w:p>
+            <w:pPr>
+              <w:spacing w:before="240"/>
+              <w:jc w:val="both"/>
+              <w:rPr>
+                <w:b/>
+              </w:rPr>
+            </w:pPr>
+          </w:p>
+        </w:tc>
+        <w:tc>
+          <w:tcPr>
+            <w:tcW w:w="4500" w:type="dxa"/>
+            <w:tcBorders>
+              <w:top w:val="single" w:sz="8" w:space="0" w:color="BDD6EE"/>
+              <w:left w:val="nil"/>
+              <w:bottom w:val="single" w:sz="8" w:space="0" w:color="BDD6EE"/>
+              <w:right w:val="single" w:sz="8" w:space="0" w:color="BDD6EE"/>
+            </w:tcBorders>
+            <w:tcMar>
+              <w:top w:w="100" w:type="dxa"/>
+              <w:left w:w="100" w:type="dxa"/>
+              <w:bottom w:w="100" w:type="dxa"/>
+              <w:right w:w="100" w:type="dxa"/>
+            </w:tcMar>
+          </w:tcPr>
+          <w:p>
+            <w:pPr>
+              <w:spacing w:before="240"/>
+              <w:jc w:val="both"/>
+              <w:rPr>
+                <w:b/>
+              </w:rPr>
+            </w:pPr>
+          </w:p>
+        </w:tc>
+      </w:tr>
+      <w:tr>
+        <w:trPr>
+          <w:trHeight w:val="515"/>
+        </w:trPr>
+        <w:tc>
+          <w:tcPr>
+            <w:tcW w:w="2145" w:type="dxa"/>
+            <w:tcBorders>
+              <w:top w:val="single" w:sz="8" w:space="0" w:color="BDD6EE"/>
+              <w:left w:val="single" w:sz="8" w:space="0" w:color="BDD6EE"/>
               <w:bottom w:val="single" w:sz="12" w:space="0" w:color="9CC2E5"/>
               <w:right w:val="single" w:sz="8" w:space="0" w:color="BDD6EE"/>
             </w:tcBorders>
@@ -7213,9 +7695,9 @@
 <file path=word/numbering.xml><?xml version="1.0" encoding="utf-8"?>
 <w:numbering xmlns:wpc="http://schemas.microsoft.com/office/word/2010/wordprocessingCanvas" xmlns:cx="http://schemas.microsoft.com/office/drawing/2014/chartex" xmlns:cx1="http://schemas.microsoft.com/office/drawing/2015/9/8/chartex" xmlns:cx2="http://schemas.microsoft.com/office/drawing/2015/10/21/chartex" xmlns:cx3="http://schemas.microsoft.com/office/drawing/2016/5/9/chartex" xmlns:cx4="http://schemas.microsoft.com/office/drawing/2016/5/10/chartex" xmlns:cx5="http://schemas.microsoft.com/office/drawing/2016/5/11/chartex" xmlns:cx6="http://schemas.microsoft.com/office/drawing/2016/5/12/chartex" xmlns:cx7="http://schemas.microsoft.com/office/drawing/2016/5/13/chartex" xmlns:cx8="http://schemas.microsoft.com/office/drawing/2016/5/14/chartex" xmlns:mc="http://schemas.openxmlformats.org/markup-compatibility/2006" xmlns:aink="http://schemas.microsoft.com/office/drawing/2016/ink" xmlns:am3d="http://schemas.microsoft.com/office/drawing/2017/model3d" xmlns:o="urn:schemas-microsoft-com:office:office" xmlns:r="http://schemas.openxmlformats.org/officeDocument/2006/relationships" xmlns:m="http://schemas.openxmlformats.org/officeDocument/2006/math" xmlns:v="urn:schemas-microsoft-com:vml" xmlns:wp14="http://schemas.microsoft.com/office/word/2010/wordprocessingDrawing" xmlns:wp="http://schemas.openxmlformats.org/drawingml/2006/wordprocessingDrawing" xmlns:w10="urn:schemas-microsoft-com:office:word" xmlns:w="http://schemas.openxmlformats.org/wordprocessingml/2006/main" xmlns:w14="http://schemas.microsoft.com/office/word/2010/wordml" xmlns:w15="http://schemas.microsoft.com/office/word/2012/wordml" xmlns:w16cex="http://schemas.microsoft.com/office/word/2018/wordml/cex" xmlns:w16cid="http://schemas.microsoft.com/office/word/2016/wordml/cid" xmlns:w16="http://schemas.microsoft.com/office/word/2018/wordml" xmlns:w16sdtdh="http://schemas.microsoft.com/office/word/2020/wordml/sdtdatahash" xmlns:w16se="http://schemas.microsoft.com/office/word/2015/wordml/symex" xmlns:wpg="http://schemas.microsoft.com/office/word/2010/wordprocessingGroup" xmlns:wpi="http://schemas.microsoft.com/office/word/2010/wordprocessingInk" xmlns:wne="http://schemas.microsoft.com/office/word/2006/wordml" xmlns:wps="http://schemas.microsoft.com/office/word/2010/wordprocessingShape" mc:Ignorable="w14 w15 w16se w16cid w16 w16cex w16sdtdh wp14">
   <w:abstractNum w:abstractNumId="0" w15:restartNumberingAfterBreak="0">
-    <w:nsid w:val="0C49769B"/>
+    <w:nsid w:val="0039426E"/>
     <w:multiLevelType w:val="multilevel"/>
-    <w:tmpl w:val="F8A8CF6E"/>
+    <w:tmpl w:val="73727088"/>
     <w:lvl w:ilvl="0">
       <w:start w:val="1"/>
       <w:numFmt w:val="decimal"/>
@@ -7326,9 +7808,9 @@
     </w:lvl>
   </w:abstractNum>
   <w:abstractNum w:abstractNumId="1" w15:restartNumberingAfterBreak="0">
-    <w:nsid w:val="1ED45CEF"/>
+    <w:nsid w:val="0D162F38"/>
     <w:multiLevelType w:val="multilevel"/>
-    <w:tmpl w:val="020E3BCC"/>
+    <w:tmpl w:val="54C20954"/>
     <w:lvl w:ilvl="0">
       <w:start w:val="1"/>
       <w:numFmt w:val="decimal"/>
@@ -7439,9 +7921,9 @@
     </w:lvl>
   </w:abstractNum>
   <w:abstractNum w:abstractNumId="2" w15:restartNumberingAfterBreak="0">
-    <w:nsid w:val="33632D10"/>
+    <w:nsid w:val="16334FD1"/>
     <w:multiLevelType w:val="multilevel"/>
-    <w:tmpl w:val="DF6A9766"/>
+    <w:tmpl w:val="90BC1BC4"/>
     <w:lvl w:ilvl="0">
       <w:start w:val="1"/>
       <w:numFmt w:val="decimal"/>
@@ -7552,9 +8034,9 @@
     </w:lvl>
   </w:abstractNum>
   <w:abstractNum w:abstractNumId="3" w15:restartNumberingAfterBreak="0">
-    <w:nsid w:val="46520569"/>
+    <w:nsid w:val="2AE37AB9"/>
     <w:multiLevelType w:val="multilevel"/>
-    <w:tmpl w:val="6D107B7A"/>
+    <w:tmpl w:val="BC3859B0"/>
     <w:lvl w:ilvl="0">
       <w:start w:val="1"/>
       <w:numFmt w:val="decimal"/>
@@ -7665,9 +8147,9 @@
     </w:lvl>
   </w:abstractNum>
   <w:abstractNum w:abstractNumId="4" w15:restartNumberingAfterBreak="0">
-    <w:nsid w:val="47717310"/>
+    <w:nsid w:val="2F8C506E"/>
     <w:multiLevelType w:val="multilevel"/>
-    <w:tmpl w:val="17B28DF0"/>
+    <w:tmpl w:val="AF02522A"/>
     <w:lvl w:ilvl="0">
       <w:start w:val="1"/>
       <w:numFmt w:val="decimal"/>
@@ -7778,9 +8260,9 @@
     </w:lvl>
   </w:abstractNum>
   <w:abstractNum w:abstractNumId="5" w15:restartNumberingAfterBreak="0">
-    <w:nsid w:val="49AA3DB3"/>
+    <w:nsid w:val="3EA8633B"/>
     <w:multiLevelType w:val="multilevel"/>
-    <w:tmpl w:val="687601D6"/>
+    <w:tmpl w:val="3C7A6D00"/>
     <w:lvl w:ilvl="0">
       <w:start w:val="1"/>
       <w:numFmt w:val="decimal"/>
@@ -7891,9 +8373,9 @@
     </w:lvl>
   </w:abstractNum>
   <w:abstractNum w:abstractNumId="6" w15:restartNumberingAfterBreak="0">
-    <w:nsid w:val="626F1290"/>
+    <w:nsid w:val="4E2C3256"/>
     <w:multiLevelType w:val="multilevel"/>
-    <w:tmpl w:val="8586C4BC"/>
+    <w:tmpl w:val="8DB01ED0"/>
     <w:lvl w:ilvl="0">
       <w:start w:val="1"/>
       <w:numFmt w:val="decimal"/>
@@ -8004,9 +8486,9 @@
     </w:lvl>
   </w:abstractNum>
   <w:abstractNum w:abstractNumId="7" w15:restartNumberingAfterBreak="0">
-    <w:nsid w:val="64AA1ADD"/>
+    <w:nsid w:val="62C908E7"/>
     <w:multiLevelType w:val="multilevel"/>
-    <w:tmpl w:val="83C00520"/>
+    <w:tmpl w:val="6B007CDA"/>
     <w:lvl w:ilvl="0">
       <w:start w:val="1"/>
       <w:numFmt w:val="decimal"/>
@@ -8117,9 +8599,9 @@
     </w:lvl>
   </w:abstractNum>
   <w:abstractNum w:abstractNumId="8" w15:restartNumberingAfterBreak="0">
-    <w:nsid w:val="74D6174D"/>
+    <w:nsid w:val="7F6D56AB"/>
     <w:multiLevelType w:val="multilevel"/>
-    <w:tmpl w:val="0ECE66D0"/>
+    <w:tmpl w:val="3984EB7E"/>
     <w:lvl w:ilvl="0">
       <w:start w:val="1"/>
       <w:numFmt w:val="decimal"/>
@@ -8230,31 +8712,31 @@
     </w:lvl>
   </w:abstractNum>
   <w:num w:numId="1">
-    <w:abstractNumId w:val="1"/>
+    <w:abstractNumId w:val="8"/>
   </w:num>
   <w:num w:numId="2">
-    <w:abstractNumId w:val="3"/>
+    <w:abstractNumId w:val="7"/>
   </w:num>
   <w:num w:numId="3">
     <w:abstractNumId w:val="2"/>
   </w:num>
   <w:num w:numId="4">
-    <w:abstractNumId w:val="4"/>
+    <w:abstractNumId w:val="5"/>
   </w:num>
   <w:num w:numId="5">
-    <w:abstractNumId w:val="5"/>
+    <w:abstractNumId w:val="0"/>
   </w:num>
   <w:num w:numId="6">
-    <w:abstractNumId w:val="7"/>
+    <w:abstractNumId w:val="6"/>
   </w:num>
   <w:num w:numId="7">
-    <w:abstractNumId w:val="8"/>
+    <w:abstractNumId w:val="3"/>
   </w:num>
   <w:num w:numId="8">
-    <w:abstractNumId w:val="6"/>
+    <w:abstractNumId w:val="1"/>
   </w:num>
   <w:num w:numId="9">
-    <w:abstractNumId w:val="0"/>
+    <w:abstractNumId w:val="4"/>
   </w:num>
 </w:numbering>
 </file>
@@ -9389,7 +9871,7 @@
 
 <file path=customXml/item1.xml><?xml version="1.0" encoding="utf-8"?>
 <go:gDocsCustomXmlDataStorage xmlns:go="http://customooxmlschemas.google.com/" xmlns:r="http://schemas.openxmlformats.org/officeDocument/2006/relationships">
-  <go:docsCustomData xmlns:go="http://customooxmlschemas.google.com/" roundtripDataSignature="AMtx7mjkJ3D0DKmJdS1BnmLidLIoCArbIA==">AMUW2mVrmpFZ4rnR2bObca8CeSGQTUOzpDbjxMmppwyKNmG74Iv0jElGph/CjRxhIlu7SW8CIvHEnz+vtpaHUnpt9PlHL0fVecEHXXRhgRsw63pKufKIrfW6WiRh85Hiqko6BzEEBF072jqefIE6ALDFwFPUSbbQdKOSrnehd9UmEjxd+c/pJf0XVqrLKXygI6gPvc5RhYIIIW2bk4UvMdVDcEJruWsCqunjR0/7xlFUDUP5N4w7USBEXFHZRICFhaawr3pkK/wgH/zDSy8W5o0KAwZmrWPUQofgp7rktwKuZY5wa3DCEoTjRqILiRNxfhU2VthQJ5+P0+bxxmqRtRhdhEnI/2HXDNLKnB4ZOJ1XR3LHWq7ugMY+S5wPZ6pU23Oypq4juGrJ</go:docsCustomData>
+  <go:docsCustomData xmlns:go="http://customooxmlschemas.google.com/" roundtripDataSignature="AMtx7mjkJ3D0DKmJdS1BnmLidLIoCArbIA==">AMUW2mW6LpYRo/B34vhUJP9zFZR3JmUNLGJnLMpLlTMx4b57ULValPHqc32jy5ZGMMlm+lGCrXeXScUEfHn+wLSW/zgMAgVz7auFzpqGMxhuzUfa6zomHbdMhjWjPc4hg5F0qcOkt0o0pzC0FvIBGAW/lcHFvLVeV7Hx8Lc3c40tsVLTFXiy718kieyfscCLiaM6YPzbGZSdGfY9b/t2NUpEDK1RlLJ8FHevcde4E/ffFGP9iHJSTB3S1a67QpeotkGry9BsaUWPSu9SKOoN4RVpqq92j+gALnRTIGSD3PTYQbwvkXuWOAz4WFm5NSqO53uw/cPodCfcDMPhFHNz5YvH18lmduzrXzq4vb5Xs3aG4dWtfnB5qqVbsI1kTFTyQK9iyrcY0Dei</go:docsCustomData>
 </go:gDocsCustomXmlDataStorage>
 </file>
 

</xml_diff>

<commit_message>
Modifiqué el archivo "Documento de visión y alcance (Cambios Gamer).docx" Agregue los resúmenes de cada sección del documento, modifique el historial de versiones con todas las modificaciones e hice el punto 5.1 y 5.2.
</commit_message>
<xml_diff>
--- a/Documento de visión y alcance (Cambios Gamer).docx
+++ b/Documento de visión y alcance (Cambios Gamer).docx
@@ -418,7 +418,7 @@
           <w:r>
             <w:fldChar w:fldCharType="separate"/>
           </w:r>
-          <w:hyperlink w:anchor="_Toc88857455" w:history="1">
+          <w:hyperlink w:anchor="_Toc88859023" w:history="1">
             <w:r>
               <w:rPr>
                 <w:rStyle w:val="Hipervnculo"/>
@@ -445,7 +445,7 @@
                 <w:noProof/>
                 <w:webHidden/>
               </w:rPr>
-              <w:instrText xml:space="preserve"> PAGEREF _Toc88857455 \h </w:instrText>
+              <w:instrText xml:space="preserve"> PAGEREF _Toc88859023 \h </w:instrText>
             </w:r>
             <w:r>
               <w:rPr>
@@ -488,7 +488,7 @@
               <w:lang w:val="es-MX"/>
             </w:rPr>
           </w:pPr>
-          <w:hyperlink w:anchor="_Toc88857456" w:history="1">
+          <w:hyperlink w:anchor="_Toc88859024" w:history="1">
             <w:r>
               <w:rPr>
                 <w:rStyle w:val="Hipervnculo"/>
@@ -515,7 +515,7 @@
                 <w:noProof/>
                 <w:webHidden/>
               </w:rPr>
-              <w:instrText xml:space="preserve"> PAGEREF _Toc88857456 \h </w:instrText>
+              <w:instrText xml:space="preserve"> PAGEREF _Toc88859024 \h </w:instrText>
             </w:r>
             <w:r>
               <w:rPr>
@@ -558,7 +558,7 @@
               <w:lang w:val="es-MX"/>
             </w:rPr>
           </w:pPr>
-          <w:hyperlink w:anchor="_Toc88857457" w:history="1">
+          <w:hyperlink w:anchor="_Toc88859025" w:history="1">
             <w:r>
               <w:rPr>
                 <w:rStyle w:val="Hipervnculo"/>
@@ -585,7 +585,7 @@
                 <w:noProof/>
                 <w:webHidden/>
               </w:rPr>
-              <w:instrText xml:space="preserve"> PAGEREF _Toc88857457 \h </w:instrText>
+              <w:instrText xml:space="preserve"> PAGEREF _Toc88859025 \h </w:instrText>
             </w:r>
             <w:r>
               <w:rPr>
@@ -628,7 +628,7 @@
               <w:lang w:val="es-MX"/>
             </w:rPr>
           </w:pPr>
-          <w:hyperlink w:anchor="_Toc88857458" w:history="1">
+          <w:hyperlink w:anchor="_Toc88859026" w:history="1">
             <w:r>
               <w:rPr>
                 <w:rStyle w:val="Hipervnculo"/>
@@ -655,7 +655,7 @@
                 <w:noProof/>
                 <w:webHidden/>
               </w:rPr>
-              <w:instrText xml:space="preserve"> PAGEREF _Toc88857458 \h </w:instrText>
+              <w:instrText xml:space="preserve"> PAGEREF _Toc88859026 \h </w:instrText>
             </w:r>
             <w:r>
               <w:rPr>
@@ -698,7 +698,7 @@
               <w:lang w:val="es-MX"/>
             </w:rPr>
           </w:pPr>
-          <w:hyperlink w:anchor="_Toc88857459" w:history="1">
+          <w:hyperlink w:anchor="_Toc88859027" w:history="1">
             <w:r>
               <w:rPr>
                 <w:rStyle w:val="Hipervnculo"/>
@@ -725,7 +725,7 @@
                 <w:noProof/>
                 <w:webHidden/>
               </w:rPr>
-              <w:instrText xml:space="preserve"> PAGEREF _Toc88857459 \h </w:instrText>
+              <w:instrText xml:space="preserve"> PAGEREF _Toc88859027 \h </w:instrText>
             </w:r>
             <w:r>
               <w:rPr>
@@ -768,7 +768,7 @@
               <w:lang w:val="es-MX"/>
             </w:rPr>
           </w:pPr>
-          <w:hyperlink w:anchor="_Toc88857460" w:history="1">
+          <w:hyperlink w:anchor="_Toc88859028" w:history="1">
             <w:r>
               <w:rPr>
                 <w:rStyle w:val="Hipervnculo"/>
@@ -795,7 +795,7 @@
                 <w:noProof/>
                 <w:webHidden/>
               </w:rPr>
-              <w:instrText xml:space="preserve"> PAGEREF _Toc88857460 \h </w:instrText>
+              <w:instrText xml:space="preserve"> PAGEREF _Toc88859028 \h </w:instrText>
             </w:r>
             <w:r>
               <w:rPr>
@@ -838,7 +838,7 @@
               <w:lang w:val="es-MX"/>
             </w:rPr>
           </w:pPr>
-          <w:hyperlink w:anchor="_Toc88857461" w:history="1">
+          <w:hyperlink w:anchor="_Toc88859029" w:history="1">
             <w:r>
               <w:rPr>
                 <w:rStyle w:val="Hipervnculo"/>
@@ -865,7 +865,7 @@
                 <w:noProof/>
                 <w:webHidden/>
               </w:rPr>
-              <w:instrText xml:space="preserve"> PAGEREF _Toc88857461 \h </w:instrText>
+              <w:instrText xml:space="preserve"> PAGEREF _Toc88859029 \h </w:instrText>
             </w:r>
             <w:r>
               <w:rPr>
@@ -908,7 +908,7 @@
               <w:lang w:val="es-MX"/>
             </w:rPr>
           </w:pPr>
-          <w:hyperlink w:anchor="_Toc88857462" w:history="1">
+          <w:hyperlink w:anchor="_Toc88859030" w:history="1">
             <w:r>
               <w:rPr>
                 <w:rStyle w:val="Hipervnculo"/>
@@ -935,7 +935,7 @@
                 <w:noProof/>
                 <w:webHidden/>
               </w:rPr>
-              <w:instrText xml:space="preserve"> PAGEREF _Toc88857462 \h </w:instrText>
+              <w:instrText xml:space="preserve"> PAGEREF _Toc88859030 \h </w:instrText>
             </w:r>
             <w:r>
               <w:rPr>
@@ -978,7 +978,7 @@
               <w:lang w:val="es-MX"/>
             </w:rPr>
           </w:pPr>
-          <w:hyperlink w:anchor="_Toc88857463" w:history="1">
+          <w:hyperlink w:anchor="_Toc88859031" w:history="1">
             <w:r>
               <w:rPr>
                 <w:rStyle w:val="Hipervnculo"/>
@@ -1005,7 +1005,7 @@
                 <w:noProof/>
                 <w:webHidden/>
               </w:rPr>
-              <w:instrText xml:space="preserve"> PAGEREF _Toc88857463 \h </w:instrText>
+              <w:instrText xml:space="preserve"> PAGEREF _Toc88859031 \h </w:instrText>
             </w:r>
             <w:r>
               <w:rPr>
@@ -1048,7 +1048,7 @@
               <w:lang w:val="es-MX"/>
             </w:rPr>
           </w:pPr>
-          <w:hyperlink w:anchor="_Toc88857464" w:history="1">
+          <w:hyperlink w:anchor="_Toc88859032" w:history="1">
             <w:r>
               <w:rPr>
                 <w:rStyle w:val="Hipervnculo"/>
@@ -1075,7 +1075,7 @@
                 <w:noProof/>
                 <w:webHidden/>
               </w:rPr>
-              <w:instrText xml:space="preserve"> PAGEREF _Toc88857464 \h </w:instrText>
+              <w:instrText xml:space="preserve"> PAGEREF _Toc88859032 \h </w:instrText>
             </w:r>
             <w:r>
               <w:rPr>
@@ -1118,7 +1118,7 @@
               <w:lang w:val="es-MX"/>
             </w:rPr>
           </w:pPr>
-          <w:hyperlink w:anchor="_Toc88857465" w:history="1">
+          <w:hyperlink w:anchor="_Toc88859033" w:history="1">
             <w:r>
               <w:rPr>
                 <w:rStyle w:val="Hipervnculo"/>
@@ -1145,7 +1145,7 @@
                 <w:noProof/>
                 <w:webHidden/>
               </w:rPr>
-              <w:instrText xml:space="preserve"> PAGEREF _Toc88857465 \h </w:instrText>
+              <w:instrText xml:space="preserve"> PAGEREF _Toc88859033 \h </w:instrText>
             </w:r>
             <w:r>
               <w:rPr>
@@ -1188,7 +1188,7 @@
               <w:lang w:val="es-MX"/>
             </w:rPr>
           </w:pPr>
-          <w:hyperlink w:anchor="_Toc88857466" w:history="1">
+          <w:hyperlink w:anchor="_Toc88859034" w:history="1">
             <w:r>
               <w:rPr>
                 <w:rStyle w:val="Hipervnculo"/>
@@ -1215,7 +1215,7 @@
                 <w:noProof/>
                 <w:webHidden/>
               </w:rPr>
-              <w:instrText xml:space="preserve"> PAGEREF _Toc88857466 \h </w:instrText>
+              <w:instrText xml:space="preserve"> PAGEREF _Toc88859034 \h </w:instrText>
             </w:r>
             <w:r>
               <w:rPr>
@@ -1258,7 +1258,7 @@
               <w:lang w:val="es-MX"/>
             </w:rPr>
           </w:pPr>
-          <w:hyperlink w:anchor="_Toc88857467" w:history="1">
+          <w:hyperlink w:anchor="_Toc88859035" w:history="1">
             <w:r>
               <w:rPr>
                 <w:rStyle w:val="Hipervnculo"/>
@@ -1285,7 +1285,7 @@
                 <w:noProof/>
                 <w:webHidden/>
               </w:rPr>
-              <w:instrText xml:space="preserve"> PAGEREF _Toc88857467 \h </w:instrText>
+              <w:instrText xml:space="preserve"> PAGEREF _Toc88859035 \h </w:instrText>
             </w:r>
             <w:r>
               <w:rPr>
@@ -1328,7 +1328,7 @@
               <w:lang w:val="es-MX"/>
             </w:rPr>
           </w:pPr>
-          <w:hyperlink w:anchor="_Toc88857468" w:history="1">
+          <w:hyperlink w:anchor="_Toc88859036" w:history="1">
             <w:r>
               <w:rPr>
                 <w:rStyle w:val="Hipervnculo"/>
@@ -1355,7 +1355,7 @@
                 <w:noProof/>
                 <w:webHidden/>
               </w:rPr>
-              <w:instrText xml:space="preserve"> PAGEREF _Toc88857468 \h </w:instrText>
+              <w:instrText xml:space="preserve"> PAGEREF _Toc88859036 \h </w:instrText>
             </w:r>
             <w:r>
               <w:rPr>
@@ -1433,7 +1433,7 @@
       <w:pPr>
         <w:pStyle w:val="Ttulo1"/>
       </w:pPr>
-      <w:bookmarkStart w:id="0" w:name="_Toc88857455"/>
+      <w:bookmarkStart w:id="0" w:name="_Toc88859023"/>
       <w:r>
         <w:lastRenderedPageBreak/>
         <w:t>Historial de revisiones</w:t>
@@ -1442,52 +1442,25 @@
     </w:p>
     <w:tbl>
       <w:tblPr>
-        <w:tblStyle w:val="a5"/>
-        <w:tblW w:w="8790" w:type="dxa"/>
-        <w:tblInd w:w="0" w:type="dxa"/>
-        <w:tblBorders>
-          <w:top w:val="nil"/>
-          <w:left w:val="nil"/>
-          <w:bottom w:val="nil"/>
-          <w:right w:val="nil"/>
-          <w:insideH w:val="nil"/>
-          <w:insideV w:val="nil"/>
-        </w:tblBorders>
-        <w:tblLayout w:type="fixed"/>
-        <w:tblLook w:val="0600" w:firstRow="0" w:lastRow="0" w:firstColumn="0" w:lastColumn="0" w:noHBand="1" w:noVBand="1"/>
+        <w:tblStyle w:val="Tablaconcuadrcula"/>
+        <w:tblW w:w="8784" w:type="dxa"/>
+        <w:tblLook w:val="04A0" w:firstRow="1" w:lastRow="0" w:firstColumn="1" w:lastColumn="0" w:noHBand="0" w:noVBand="1"/>
       </w:tblPr>
       <w:tblGrid>
-        <w:gridCol w:w="1740"/>
-        <w:gridCol w:w="1511"/>
-        <w:gridCol w:w="4394"/>
-        <w:gridCol w:w="1145"/>
+        <w:gridCol w:w="1696"/>
+        <w:gridCol w:w="2255"/>
+        <w:gridCol w:w="3686"/>
+        <w:gridCol w:w="1147"/>
       </w:tblGrid>
       <w:tr>
-        <w:trPr>
-          <w:trHeight w:val="515"/>
-        </w:trPr>
-        <w:tc>
-          <w:tcPr>
-            <w:tcW w:w="1740" w:type="dxa"/>
-            <w:tcBorders>
-              <w:top w:val="single" w:sz="8" w:space="0" w:color="000000"/>
-              <w:left w:val="single" w:sz="8" w:space="0" w:color="000000"/>
-              <w:bottom w:val="single" w:sz="8" w:space="0" w:color="000000"/>
-              <w:right w:val="single" w:sz="8" w:space="0" w:color="000000"/>
-            </w:tcBorders>
-            <w:tcMar>
-              <w:top w:w="100" w:type="dxa"/>
-              <w:left w:w="100" w:type="dxa"/>
-              <w:bottom w:w="100" w:type="dxa"/>
-              <w:right w:w="100" w:type="dxa"/>
-            </w:tcMar>
-          </w:tcPr>
-          <w:p>
-            <w:pPr>
-              <w:spacing w:before="240"/>
-              <w:rPr>
-                <w:b/>
-              </w:rPr>
+        <w:tc>
+          <w:tcPr>
+            <w:tcW w:w="1696" w:type="dxa"/>
+            <w:vAlign w:val="center"/>
+          </w:tcPr>
+          <w:p>
+            <w:pPr>
+              <w:jc w:val="center"/>
             </w:pPr>
             <w:r>
               <w:rPr>
@@ -1499,26 +1472,12 @@
         </w:tc>
         <w:tc>
           <w:tcPr>
-            <w:tcW w:w="1511" w:type="dxa"/>
-            <w:tcBorders>
-              <w:top w:val="single" w:sz="8" w:space="0" w:color="000000"/>
-              <w:left w:val="nil"/>
-              <w:bottom w:val="single" w:sz="8" w:space="0" w:color="000000"/>
-              <w:right w:val="single" w:sz="8" w:space="0" w:color="000000"/>
-            </w:tcBorders>
-            <w:tcMar>
-              <w:top w:w="100" w:type="dxa"/>
-              <w:left w:w="100" w:type="dxa"/>
-              <w:bottom w:w="100" w:type="dxa"/>
-              <w:right w:w="100" w:type="dxa"/>
-            </w:tcMar>
-          </w:tcPr>
-          <w:p>
-            <w:pPr>
-              <w:spacing w:before="240"/>
-              <w:rPr>
-                <w:b/>
-              </w:rPr>
+            <w:tcW w:w="2255" w:type="dxa"/>
+            <w:vAlign w:val="center"/>
+          </w:tcPr>
+          <w:p>
+            <w:pPr>
+              <w:jc w:val="center"/>
             </w:pPr>
             <w:r>
               <w:rPr>
@@ -1530,26 +1489,12 @@
         </w:tc>
         <w:tc>
           <w:tcPr>
-            <w:tcW w:w="4394" w:type="dxa"/>
-            <w:tcBorders>
-              <w:top w:val="single" w:sz="8" w:space="0" w:color="000000"/>
-              <w:left w:val="nil"/>
-              <w:bottom w:val="single" w:sz="8" w:space="0" w:color="000000"/>
-              <w:right w:val="single" w:sz="8" w:space="0" w:color="000000"/>
-            </w:tcBorders>
-            <w:tcMar>
-              <w:top w:w="100" w:type="dxa"/>
-              <w:left w:w="100" w:type="dxa"/>
-              <w:bottom w:w="100" w:type="dxa"/>
-              <w:right w:w="100" w:type="dxa"/>
-            </w:tcMar>
-          </w:tcPr>
-          <w:p>
-            <w:pPr>
-              <w:spacing w:before="240"/>
-              <w:rPr>
-                <w:b/>
-              </w:rPr>
+            <w:tcW w:w="3686" w:type="dxa"/>
+            <w:vAlign w:val="center"/>
+          </w:tcPr>
+          <w:p>
+            <w:pPr>
+              <w:jc w:val="center"/>
             </w:pPr>
             <w:r>
               <w:rPr>
@@ -1561,541 +1506,457 @@
         </w:tc>
         <w:tc>
           <w:tcPr>
-            <w:tcW w:w="1145" w:type="dxa"/>
-            <w:tcBorders>
-              <w:top w:val="single" w:sz="8" w:space="0" w:color="000000"/>
-              <w:left w:val="nil"/>
-              <w:bottom w:val="single" w:sz="8" w:space="0" w:color="000000"/>
-              <w:right w:val="single" w:sz="8" w:space="0" w:color="000000"/>
-            </w:tcBorders>
-            <w:tcMar>
-              <w:top w:w="100" w:type="dxa"/>
-              <w:left w:w="100" w:type="dxa"/>
-              <w:bottom w:w="100" w:type="dxa"/>
-              <w:right w:w="100" w:type="dxa"/>
-            </w:tcMar>
-          </w:tcPr>
-          <w:p>
-            <w:pPr>
-              <w:spacing w:before="240"/>
-              <w:rPr>
-                <w:b/>
-              </w:rPr>
+            <w:tcW w:w="1147" w:type="dxa"/>
+            <w:vAlign w:val="center"/>
+          </w:tcPr>
+          <w:p>
+            <w:pPr>
+              <w:jc w:val="center"/>
             </w:pPr>
             <w:r>
               <w:rPr>
                 <w:b/>
               </w:rPr>
               <w:t>Versión</w:t>
+            </w:r>
+          </w:p>
+        </w:tc>
+      </w:tr>
+      <w:tr>
+        <w:tc>
+          <w:tcPr>
+            <w:tcW w:w="1696" w:type="dxa"/>
+            <w:vAlign w:val="center"/>
+          </w:tcPr>
+          <w:p>
+            <w:pPr>
+              <w:jc w:val="center"/>
+            </w:pPr>
+            <w:r>
+              <w:t>MartinBSL1</w:t>
+            </w:r>
+          </w:p>
+        </w:tc>
+        <w:tc>
+          <w:tcPr>
+            <w:tcW w:w="2255" w:type="dxa"/>
+            <w:vAlign w:val="center"/>
+          </w:tcPr>
+          <w:p>
+            <w:pPr>
+              <w:jc w:val="center"/>
+            </w:pPr>
+            <w:r>
+              <w:t>22/11/2021</w:t>
+            </w:r>
+          </w:p>
+        </w:tc>
+        <w:tc>
+          <w:tcPr>
+            <w:tcW w:w="3686" w:type="dxa"/>
+            <w:vAlign w:val="center"/>
+          </w:tcPr>
+          <w:p>
+            <w:pPr>
+              <w:jc w:val="center"/>
+            </w:pPr>
+          </w:p>
+          <w:p>
+            <w:pPr>
+              <w:jc w:val="center"/>
+            </w:pPr>
+            <w:r>
+              <w:t>Se agregó el archivo "Documento de visión y alcance (Cambios Gamer).docx".</w:t>
+            </w:r>
+          </w:p>
+          <w:p>
+            <w:pPr>
+              <w:jc w:val="center"/>
+            </w:pPr>
+          </w:p>
+        </w:tc>
+        <w:tc>
+          <w:tcPr>
+            <w:tcW w:w="1147" w:type="dxa"/>
+            <w:vAlign w:val="center"/>
+          </w:tcPr>
+          <w:p>
+            <w:pPr>
+              <w:jc w:val="center"/>
+            </w:pPr>
+            <w:r>
+              <w:t>1</w:t>
+            </w:r>
+          </w:p>
+        </w:tc>
+      </w:tr>
+      <w:tr>
+        <w:tc>
+          <w:tcPr>
+            <w:tcW w:w="1696" w:type="dxa"/>
+            <w:vAlign w:val="center"/>
+          </w:tcPr>
+          <w:p>
+            <w:pPr>
+              <w:jc w:val="center"/>
+            </w:pPr>
+            <w:r>
+              <w:t>MartinBSL1</w:t>
+            </w:r>
+          </w:p>
+        </w:tc>
+        <w:tc>
+          <w:tcPr>
+            <w:tcW w:w="2255" w:type="dxa"/>
+            <w:vAlign w:val="center"/>
+          </w:tcPr>
+          <w:p>
+            <w:pPr>
+              <w:jc w:val="center"/>
+            </w:pPr>
+            <w:r>
+              <w:t>23/11/2021</w:t>
+            </w:r>
+          </w:p>
+        </w:tc>
+        <w:tc>
+          <w:tcPr>
+            <w:tcW w:w="3686" w:type="dxa"/>
+            <w:vAlign w:val="center"/>
+          </w:tcPr>
+          <w:p>
+            <w:pPr>
+              <w:jc w:val="center"/>
+            </w:pPr>
+          </w:p>
+          <w:p>
+            <w:pPr>
+              <w:jc w:val="center"/>
+            </w:pPr>
+            <w:r>
+              <w:t>Modifiqu</w:t>
+            </w:r>
+            <w:r>
+              <w:t>é</w:t>
+            </w:r>
+            <w:r>
+              <w:t xml:space="preserve"> el archivo "Documento de visión y alcance (Cambios Gamer).docx", avancé los puntos 1.- Introducción, 2.1 Antecedentes y problemática y 2.2 Necesidades de la empresa.</w:t>
+            </w:r>
+          </w:p>
+          <w:p>
+            <w:pPr>
+              <w:jc w:val="center"/>
+            </w:pPr>
+          </w:p>
+        </w:tc>
+        <w:tc>
+          <w:tcPr>
+            <w:tcW w:w="1147" w:type="dxa"/>
+            <w:vAlign w:val="center"/>
+          </w:tcPr>
+          <w:p>
+            <w:pPr>
+              <w:jc w:val="center"/>
+            </w:pPr>
+            <w:r>
+              <w:t>1.1</w:t>
+            </w:r>
+          </w:p>
+        </w:tc>
+      </w:tr>
+      <w:tr>
+        <w:tc>
+          <w:tcPr>
+            <w:tcW w:w="1696" w:type="dxa"/>
+            <w:vAlign w:val="center"/>
+          </w:tcPr>
+          <w:p>
+            <w:pPr>
+              <w:jc w:val="center"/>
+            </w:pPr>
+            <w:r>
+              <w:t>VandalJI</w:t>
+            </w:r>
+          </w:p>
+        </w:tc>
+        <w:tc>
+          <w:tcPr>
+            <w:tcW w:w="2255" w:type="dxa"/>
+            <w:vAlign w:val="center"/>
+          </w:tcPr>
+          <w:p>
+            <w:pPr>
+              <w:jc w:val="center"/>
+            </w:pPr>
+            <w:r>
+              <w:t>23/11/2021</w:t>
+            </w:r>
+          </w:p>
+        </w:tc>
+        <w:tc>
+          <w:tcPr>
+            <w:tcW w:w="3686" w:type="dxa"/>
+            <w:vAlign w:val="center"/>
+          </w:tcPr>
+          <w:p>
+            <w:pPr>
+              <w:spacing w:before="240"/>
+              <w:jc w:val="center"/>
+            </w:pPr>
+            <w:r>
+              <w:t>Modifiqué el archivo Documento de visión y alcance (Cambios Gamer).docx</w:t>
+            </w:r>
+          </w:p>
+          <w:p>
+            <w:pPr>
+              <w:jc w:val="center"/>
+            </w:pPr>
+            <w:r>
+              <w:t>Avancé los temas 2.3 Procesos clave del negocio y 2.4 Oportunidades del negocio</w:t>
+            </w:r>
+            <w:r>
+              <w:t>.</w:t>
+            </w:r>
+          </w:p>
+          <w:p>
+            <w:pPr>
+              <w:jc w:val="center"/>
+            </w:pPr>
+          </w:p>
+        </w:tc>
+        <w:tc>
+          <w:tcPr>
+            <w:tcW w:w="1147" w:type="dxa"/>
+            <w:vAlign w:val="center"/>
+          </w:tcPr>
+          <w:p>
+            <w:pPr>
+              <w:jc w:val="center"/>
+            </w:pPr>
+            <w:r>
+              <w:t>1.2</w:t>
             </w:r>
           </w:p>
         </w:tc>
       </w:tr>
       <w:tr>
         <w:trPr>
-          <w:trHeight w:val="515"/>
+          <w:trHeight w:val="1110"/>
         </w:trPr>
         <w:tc>
           <w:tcPr>
-            <w:tcW w:w="1740" w:type="dxa"/>
-            <w:tcBorders>
-              <w:top w:val="nil"/>
-              <w:left w:val="single" w:sz="8" w:space="0" w:color="000000"/>
-              <w:bottom w:val="single" w:sz="8" w:space="0" w:color="000000"/>
-              <w:right w:val="single" w:sz="8" w:space="0" w:color="000000"/>
-            </w:tcBorders>
-            <w:tcMar>
-              <w:top w:w="100" w:type="dxa"/>
-              <w:left w:w="100" w:type="dxa"/>
-              <w:bottom w:w="100" w:type="dxa"/>
-              <w:right w:w="100" w:type="dxa"/>
-            </w:tcMar>
-          </w:tcPr>
-          <w:p>
-            <w:pPr>
-              <w:spacing w:before="240"/>
-            </w:pPr>
-            <w:r>
-              <w:t xml:space="preserve"> MartinBSL1</w:t>
-            </w:r>
-          </w:p>
-        </w:tc>
-        <w:tc>
-          <w:tcPr>
-            <w:tcW w:w="1511" w:type="dxa"/>
-            <w:tcBorders>
-              <w:top w:val="nil"/>
-              <w:left w:val="nil"/>
-              <w:bottom w:val="single" w:sz="8" w:space="0" w:color="000000"/>
-              <w:right w:val="single" w:sz="8" w:space="0" w:color="000000"/>
-            </w:tcBorders>
-            <w:tcMar>
-              <w:top w:w="100" w:type="dxa"/>
-              <w:left w:w="100" w:type="dxa"/>
-              <w:bottom w:w="100" w:type="dxa"/>
-              <w:right w:w="100" w:type="dxa"/>
-            </w:tcMar>
-          </w:tcPr>
-          <w:p>
-            <w:pPr>
-              <w:spacing w:before="240"/>
-            </w:pPr>
-            <w:r>
-              <w:t xml:space="preserve"> 22/11/2021</w:t>
-            </w:r>
-          </w:p>
-        </w:tc>
-        <w:tc>
-          <w:tcPr>
-            <w:tcW w:w="4394" w:type="dxa"/>
-            <w:tcBorders>
-              <w:top w:val="nil"/>
-              <w:left w:val="nil"/>
-              <w:bottom w:val="single" w:sz="8" w:space="0" w:color="000000"/>
-              <w:right w:val="single" w:sz="8" w:space="0" w:color="000000"/>
-            </w:tcBorders>
-            <w:tcMar>
-              <w:top w:w="100" w:type="dxa"/>
-              <w:left w:w="100" w:type="dxa"/>
-              <w:bottom w:w="100" w:type="dxa"/>
-              <w:right w:w="100" w:type="dxa"/>
-            </w:tcMar>
-          </w:tcPr>
-          <w:p>
-            <w:pPr>
-              <w:spacing w:before="240"/>
-              <w:jc w:val="both"/>
-            </w:pPr>
-            <w:r>
-              <w:t>Se agregó el archivo "Documento de visión y alcance (Cambios Gamer).docx".</w:t>
-            </w:r>
-          </w:p>
-        </w:tc>
-        <w:tc>
-          <w:tcPr>
-            <w:tcW w:w="1145" w:type="dxa"/>
-            <w:tcBorders>
-              <w:top w:val="nil"/>
-              <w:left w:val="nil"/>
-              <w:bottom w:val="single" w:sz="8" w:space="0" w:color="000000"/>
-              <w:right w:val="single" w:sz="8" w:space="0" w:color="000000"/>
-            </w:tcBorders>
-            <w:tcMar>
-              <w:top w:w="100" w:type="dxa"/>
-              <w:left w:w="100" w:type="dxa"/>
-              <w:bottom w:w="100" w:type="dxa"/>
-              <w:right w:w="100" w:type="dxa"/>
-            </w:tcMar>
-          </w:tcPr>
-          <w:p>
-            <w:pPr>
-              <w:spacing w:before="240"/>
-            </w:pPr>
-            <w:r>
-              <w:t xml:space="preserve"> 1</w:t>
+            <w:tcW w:w="1696" w:type="dxa"/>
+            <w:vAlign w:val="center"/>
+          </w:tcPr>
+          <w:p>
+            <w:pPr>
+              <w:jc w:val="center"/>
+            </w:pPr>
+            <w:r>
+              <w:t>MelisBot</w:t>
+            </w:r>
+          </w:p>
+        </w:tc>
+        <w:tc>
+          <w:tcPr>
+            <w:tcW w:w="2255" w:type="dxa"/>
+            <w:vAlign w:val="center"/>
+          </w:tcPr>
+          <w:p>
+            <w:pPr>
+              <w:jc w:val="center"/>
+            </w:pPr>
+            <w:r>
+              <w:t>24/11/2021</w:t>
+            </w:r>
+          </w:p>
+        </w:tc>
+        <w:tc>
+          <w:tcPr>
+            <w:tcW w:w="3686" w:type="dxa"/>
+            <w:vAlign w:val="center"/>
+          </w:tcPr>
+          <w:p>
+            <w:pPr>
+              <w:spacing w:before="240"/>
+              <w:jc w:val="center"/>
+            </w:pPr>
+            <w:r>
+              <w:t>Modifiqu</w:t>
+            </w:r>
+            <w:r>
+              <w:t>é</w:t>
+            </w:r>
+            <w:r>
+              <w:t xml:space="preserve"> el archivo Documento de visión y alcance (Cambios Gamer).docx</w:t>
+            </w:r>
+          </w:p>
+          <w:p>
+            <w:pPr>
+              <w:jc w:val="center"/>
+            </w:pPr>
+            <w:r>
+              <w:t>Avance los temas 2.5, 3.1 y 3.2</w:t>
+            </w:r>
+            <w:r>
+              <w:t>.</w:t>
+            </w:r>
+          </w:p>
+          <w:p>
+            <w:pPr>
+              <w:jc w:val="center"/>
+            </w:pPr>
+          </w:p>
+        </w:tc>
+        <w:tc>
+          <w:tcPr>
+            <w:tcW w:w="1147" w:type="dxa"/>
+            <w:vAlign w:val="center"/>
+          </w:tcPr>
+          <w:p>
+            <w:pPr>
+              <w:jc w:val="center"/>
+            </w:pPr>
+            <w:r>
+              <w:t>1.3</w:t>
             </w:r>
           </w:p>
         </w:tc>
       </w:tr>
       <w:tr>
-        <w:trPr>
-          <w:trHeight w:val="515"/>
-        </w:trPr>
-        <w:tc>
-          <w:tcPr>
-            <w:tcW w:w="1740" w:type="dxa"/>
-            <w:tcBorders>
-              <w:top w:val="nil"/>
-              <w:left w:val="single" w:sz="8" w:space="0" w:color="000000"/>
-              <w:bottom w:val="single" w:sz="8" w:space="0" w:color="000000"/>
-              <w:right w:val="single" w:sz="8" w:space="0" w:color="000000"/>
-            </w:tcBorders>
-            <w:tcMar>
-              <w:top w:w="100" w:type="dxa"/>
-              <w:left w:w="100" w:type="dxa"/>
-              <w:bottom w:w="100" w:type="dxa"/>
-              <w:right w:w="100" w:type="dxa"/>
-            </w:tcMar>
-          </w:tcPr>
-          <w:p>
-            <w:pPr>
-              <w:spacing w:before="240"/>
-            </w:pPr>
-            <w:r>
-              <w:t>MartinBSL1</w:t>
-            </w:r>
-          </w:p>
-        </w:tc>
-        <w:tc>
-          <w:tcPr>
-            <w:tcW w:w="1511" w:type="dxa"/>
-            <w:tcBorders>
-              <w:top w:val="nil"/>
-              <w:left w:val="nil"/>
-              <w:bottom w:val="single" w:sz="8" w:space="0" w:color="000000"/>
-              <w:right w:val="single" w:sz="8" w:space="0" w:color="000000"/>
-            </w:tcBorders>
-            <w:tcMar>
-              <w:top w:w="100" w:type="dxa"/>
-              <w:left w:w="100" w:type="dxa"/>
-              <w:bottom w:w="100" w:type="dxa"/>
-              <w:right w:w="100" w:type="dxa"/>
-            </w:tcMar>
-          </w:tcPr>
-          <w:p>
-            <w:pPr>
-              <w:spacing w:before="240"/>
-            </w:pPr>
-            <w:r>
-              <w:t xml:space="preserve"> 23/11/2021</w:t>
-            </w:r>
-          </w:p>
-        </w:tc>
-        <w:tc>
-          <w:tcPr>
-            <w:tcW w:w="4394" w:type="dxa"/>
-            <w:tcBorders>
-              <w:top w:val="nil"/>
-              <w:left w:val="nil"/>
-              <w:bottom w:val="single" w:sz="8" w:space="0" w:color="000000"/>
-              <w:right w:val="single" w:sz="8" w:space="0" w:color="000000"/>
-            </w:tcBorders>
-            <w:tcMar>
-              <w:top w:w="100" w:type="dxa"/>
-              <w:left w:w="100" w:type="dxa"/>
-              <w:bottom w:w="100" w:type="dxa"/>
-              <w:right w:w="100" w:type="dxa"/>
-            </w:tcMar>
-          </w:tcPr>
-          <w:p>
-            <w:pPr>
-              <w:spacing w:before="240"/>
-              <w:jc w:val="both"/>
-            </w:pPr>
-            <w:r>
-              <w:t>Modifique</w:t>
-            </w:r>
-            <w:r>
-              <w:t xml:space="preserve"> </w:t>
-            </w:r>
-            <w:r>
-              <w:t>e</w:t>
-            </w:r>
-            <w:r>
-              <w:t xml:space="preserve">l archivo "Documento de visión y alcance (Cambios Gamer).docx", </w:t>
-            </w:r>
-            <w:r>
-              <w:t xml:space="preserve">avance </w:t>
-            </w:r>
-            <w:r>
-              <w:t>los puntos 1.- Introducción, 2.1 Antecedentes y problemática y 2.2 Necesidades de la empresa.</w:t>
-            </w:r>
-          </w:p>
-        </w:tc>
-        <w:tc>
-          <w:tcPr>
-            <w:tcW w:w="1145" w:type="dxa"/>
-            <w:tcBorders>
-              <w:top w:val="nil"/>
-              <w:left w:val="nil"/>
-              <w:bottom w:val="single" w:sz="8" w:space="0" w:color="000000"/>
-              <w:right w:val="single" w:sz="8" w:space="0" w:color="000000"/>
-            </w:tcBorders>
-            <w:tcMar>
-              <w:top w:w="100" w:type="dxa"/>
-              <w:left w:w="100" w:type="dxa"/>
-              <w:bottom w:w="100" w:type="dxa"/>
-              <w:right w:w="100" w:type="dxa"/>
-            </w:tcMar>
-          </w:tcPr>
-          <w:p>
-            <w:pPr>
-              <w:spacing w:before="240"/>
-            </w:pPr>
-            <w:r>
-              <w:t xml:space="preserve"> 1.1</w:t>
+        <w:tc>
+          <w:tcPr>
+            <w:tcW w:w="1696" w:type="dxa"/>
+            <w:vAlign w:val="center"/>
+          </w:tcPr>
+          <w:p>
+            <w:pPr>
+              <w:jc w:val="center"/>
+            </w:pPr>
+            <w:r>
+              <w:t>FERGO19</w:t>
+            </w:r>
+          </w:p>
+        </w:tc>
+        <w:tc>
+          <w:tcPr>
+            <w:tcW w:w="2255" w:type="dxa"/>
+            <w:vAlign w:val="center"/>
+          </w:tcPr>
+          <w:p>
+            <w:pPr>
+              <w:jc w:val="center"/>
+            </w:pPr>
+            <w:r>
+              <w:t>26/11/2021</w:t>
+            </w:r>
+          </w:p>
+        </w:tc>
+        <w:tc>
+          <w:tcPr>
+            <w:tcW w:w="3686" w:type="dxa"/>
+            <w:vAlign w:val="center"/>
+          </w:tcPr>
+          <w:p>
+            <w:pPr>
+              <w:spacing w:before="240"/>
+              <w:jc w:val="center"/>
+              <w:rPr>
+                <w:lang w:val="es-MX"/>
+              </w:rPr>
+            </w:pPr>
+            <w:r>
+              <w:rPr>
+                <w:lang w:val="es-MX"/>
+              </w:rPr>
+              <w:t>Modifiqué el archivo "Documento de visión y alcance (Cambios Gamer).docx"</w:t>
+            </w:r>
+          </w:p>
+          <w:p>
+            <w:pPr>
+              <w:spacing w:before="240"/>
+              <w:jc w:val="center"/>
+              <w:rPr>
+                <w:lang w:val="es-MX"/>
+              </w:rPr>
+            </w:pPr>
+            <w:r>
+              <w:rPr>
+                <w:lang w:val="es-MX"/>
+              </w:rPr>
+              <w:t>Agregué el historial de versiones del documento que se han hecho hasta hoy, también hice el punto 4.- Alcance del proyecto.</w:t>
+            </w:r>
+          </w:p>
+          <w:p>
+            <w:pPr>
+              <w:jc w:val="center"/>
+              <w:rPr>
+                <w:lang w:val="es-MX"/>
+              </w:rPr>
+            </w:pPr>
+            <w:r>
+              <w:rPr>
+                <w:lang w:val="es-MX"/>
+              </w:rPr>
+              <w:t>Edite el ID de la última fila en el punto 3.2 de "f11" a "f10"</w:t>
+            </w:r>
+            <w:r>
+              <w:rPr>
+                <w:lang w:val="es-MX"/>
+              </w:rPr>
+              <w:t>.</w:t>
+            </w:r>
+          </w:p>
+          <w:p>
+            <w:pPr>
+              <w:jc w:val="center"/>
+            </w:pPr>
+          </w:p>
+        </w:tc>
+        <w:tc>
+          <w:tcPr>
+            <w:tcW w:w="1147" w:type="dxa"/>
+            <w:vAlign w:val="center"/>
+          </w:tcPr>
+          <w:p>
+            <w:pPr>
+              <w:jc w:val="center"/>
+            </w:pPr>
+            <w:r>
+              <w:t>1.4</w:t>
             </w:r>
           </w:p>
         </w:tc>
       </w:tr>
       <w:tr>
-        <w:trPr>
-          <w:trHeight w:val="515"/>
-        </w:trPr>
-        <w:tc>
-          <w:tcPr>
-            <w:tcW w:w="1740" w:type="dxa"/>
-            <w:tcBorders>
-              <w:top w:val="nil"/>
-              <w:left w:val="single" w:sz="8" w:space="0" w:color="000000"/>
-              <w:bottom w:val="single" w:sz="8" w:space="0" w:color="000000"/>
-              <w:right w:val="single" w:sz="8" w:space="0" w:color="000000"/>
-            </w:tcBorders>
-            <w:tcMar>
-              <w:top w:w="100" w:type="dxa"/>
-              <w:left w:w="100" w:type="dxa"/>
-              <w:bottom w:w="100" w:type="dxa"/>
-              <w:right w:w="100" w:type="dxa"/>
-            </w:tcMar>
-          </w:tcPr>
-          <w:p>
-            <w:pPr>
-              <w:spacing w:before="240"/>
-            </w:pPr>
-            <w:r>
-              <w:t xml:space="preserve"> VandalJI</w:t>
-            </w:r>
-          </w:p>
-        </w:tc>
-        <w:tc>
-          <w:tcPr>
-            <w:tcW w:w="1511" w:type="dxa"/>
-            <w:tcBorders>
-              <w:top w:val="nil"/>
-              <w:left w:val="nil"/>
-              <w:bottom w:val="single" w:sz="8" w:space="0" w:color="000000"/>
-              <w:right w:val="single" w:sz="8" w:space="0" w:color="000000"/>
-            </w:tcBorders>
-            <w:tcMar>
-              <w:top w:w="100" w:type="dxa"/>
-              <w:left w:w="100" w:type="dxa"/>
-              <w:bottom w:w="100" w:type="dxa"/>
-              <w:right w:w="100" w:type="dxa"/>
-            </w:tcMar>
-          </w:tcPr>
-          <w:p>
-            <w:pPr>
-              <w:spacing w:before="240"/>
-            </w:pPr>
-            <w:r>
-              <w:t xml:space="preserve"> 23/11/2021</w:t>
-            </w:r>
-          </w:p>
-        </w:tc>
-        <w:tc>
-          <w:tcPr>
-            <w:tcW w:w="4394" w:type="dxa"/>
-            <w:tcBorders>
-              <w:top w:val="nil"/>
-              <w:left w:val="nil"/>
-              <w:bottom w:val="single" w:sz="8" w:space="0" w:color="000000"/>
-              <w:right w:val="single" w:sz="8" w:space="0" w:color="000000"/>
-            </w:tcBorders>
-            <w:tcMar>
-              <w:top w:w="100" w:type="dxa"/>
-              <w:left w:w="100" w:type="dxa"/>
-              <w:bottom w:w="100" w:type="dxa"/>
-              <w:right w:w="100" w:type="dxa"/>
-            </w:tcMar>
-          </w:tcPr>
-          <w:p>
-            <w:pPr>
-              <w:spacing w:before="240"/>
-              <w:jc w:val="both"/>
-            </w:pPr>
-            <w:r>
-              <w:t>Modifiqué el archivo Documento de visión y alcance (Cambios Gamer).docx</w:t>
-            </w:r>
-          </w:p>
-          <w:p>
-            <w:pPr>
-              <w:spacing w:before="240"/>
-              <w:jc w:val="both"/>
-            </w:pPr>
-            <w:r>
-              <w:t xml:space="preserve">Avancé los temas 2.3 Procesos clave del negocio y 2.4 Oportunidades del negocio </w:t>
-            </w:r>
-          </w:p>
-        </w:tc>
-        <w:tc>
-          <w:tcPr>
-            <w:tcW w:w="1145" w:type="dxa"/>
-            <w:tcBorders>
-              <w:top w:val="nil"/>
-              <w:left w:val="nil"/>
-              <w:bottom w:val="single" w:sz="8" w:space="0" w:color="000000"/>
-              <w:right w:val="single" w:sz="8" w:space="0" w:color="000000"/>
-            </w:tcBorders>
-            <w:tcMar>
-              <w:top w:w="100" w:type="dxa"/>
-              <w:left w:w="100" w:type="dxa"/>
-              <w:bottom w:w="100" w:type="dxa"/>
-              <w:right w:w="100" w:type="dxa"/>
-            </w:tcMar>
-          </w:tcPr>
-          <w:p>
-            <w:pPr>
-              <w:spacing w:before="240"/>
-            </w:pPr>
-            <w:r>
-              <w:t xml:space="preserve"> 1.2</w:t>
-            </w:r>
-          </w:p>
-        </w:tc>
-      </w:tr>
-      <w:tr>
-        <w:trPr>
-          <w:trHeight w:val="515"/>
-        </w:trPr>
-        <w:tc>
-          <w:tcPr>
-            <w:tcW w:w="1740" w:type="dxa"/>
-            <w:tcBorders>
-              <w:top w:val="nil"/>
-              <w:left w:val="single" w:sz="8" w:space="0" w:color="000000"/>
-              <w:bottom w:val="single" w:sz="4" w:space="0" w:color="auto"/>
-              <w:right w:val="single" w:sz="8" w:space="0" w:color="000000"/>
-            </w:tcBorders>
-            <w:tcMar>
-              <w:top w:w="100" w:type="dxa"/>
-              <w:left w:w="100" w:type="dxa"/>
-              <w:bottom w:w="100" w:type="dxa"/>
-              <w:right w:w="100" w:type="dxa"/>
-            </w:tcMar>
-          </w:tcPr>
-          <w:p>
-            <w:pPr>
-              <w:spacing w:before="240"/>
-            </w:pPr>
-            <w:r>
-              <w:t xml:space="preserve"> MelisBot</w:t>
-            </w:r>
-          </w:p>
-        </w:tc>
-        <w:tc>
-          <w:tcPr>
-            <w:tcW w:w="1511" w:type="dxa"/>
-            <w:tcBorders>
-              <w:top w:val="nil"/>
-              <w:left w:val="nil"/>
-              <w:bottom w:val="single" w:sz="4" w:space="0" w:color="auto"/>
-              <w:right w:val="single" w:sz="8" w:space="0" w:color="000000"/>
-            </w:tcBorders>
-            <w:tcMar>
-              <w:top w:w="100" w:type="dxa"/>
-              <w:left w:w="100" w:type="dxa"/>
-              <w:bottom w:w="100" w:type="dxa"/>
-              <w:right w:w="100" w:type="dxa"/>
-            </w:tcMar>
-          </w:tcPr>
-          <w:p>
-            <w:pPr>
-              <w:spacing w:before="240"/>
-            </w:pPr>
-            <w:r>
-              <w:t xml:space="preserve"> 24/11/2021</w:t>
-            </w:r>
-          </w:p>
-        </w:tc>
-        <w:tc>
-          <w:tcPr>
-            <w:tcW w:w="4394" w:type="dxa"/>
-            <w:tcBorders>
-              <w:top w:val="nil"/>
-              <w:left w:val="nil"/>
-              <w:bottom w:val="single" w:sz="4" w:space="0" w:color="auto"/>
-              <w:right w:val="single" w:sz="8" w:space="0" w:color="000000"/>
-            </w:tcBorders>
-            <w:tcMar>
-              <w:top w:w="100" w:type="dxa"/>
-              <w:left w:w="100" w:type="dxa"/>
-              <w:bottom w:w="100" w:type="dxa"/>
-              <w:right w:w="100" w:type="dxa"/>
-            </w:tcMar>
-          </w:tcPr>
-          <w:p>
-            <w:pPr>
-              <w:spacing w:before="240"/>
-              <w:jc w:val="both"/>
-            </w:pPr>
-            <w:r>
-              <w:t>Modifique el archivo Documento de visión y alcance (Cambios Gamer).docx</w:t>
-            </w:r>
-          </w:p>
-          <w:p>
-            <w:pPr>
-              <w:spacing w:before="240"/>
-              <w:jc w:val="both"/>
-            </w:pPr>
-            <w:r>
-              <w:t>Avance los temas 2.5, 3.1 y 3.2</w:t>
-            </w:r>
-          </w:p>
-        </w:tc>
-        <w:tc>
-          <w:tcPr>
-            <w:tcW w:w="1145" w:type="dxa"/>
-            <w:tcBorders>
-              <w:top w:val="nil"/>
-              <w:left w:val="nil"/>
-              <w:bottom w:val="single" w:sz="4" w:space="0" w:color="auto"/>
-              <w:right w:val="single" w:sz="8" w:space="0" w:color="000000"/>
-            </w:tcBorders>
-            <w:tcMar>
-              <w:top w:w="100" w:type="dxa"/>
-              <w:left w:w="100" w:type="dxa"/>
-              <w:bottom w:w="100" w:type="dxa"/>
-              <w:right w:w="100" w:type="dxa"/>
-            </w:tcMar>
-          </w:tcPr>
-          <w:p>
-            <w:pPr>
-              <w:spacing w:before="240"/>
-            </w:pPr>
-            <w:r>
-              <w:t xml:space="preserve"> 1.3</w:t>
-            </w:r>
-          </w:p>
-        </w:tc>
-      </w:tr>
-      <w:tr>
-        <w:trPr>
-          <w:trHeight w:val="515"/>
-        </w:trPr>
-        <w:tc>
-          <w:tcPr>
-            <w:tcW w:w="1740" w:type="dxa"/>
-            <w:tcBorders>
-              <w:top w:val="single" w:sz="4" w:space="0" w:color="auto"/>
-              <w:left w:val="single" w:sz="4" w:space="0" w:color="auto"/>
-              <w:bottom w:val="single" w:sz="4" w:space="0" w:color="auto"/>
-              <w:right w:val="single" w:sz="4" w:space="0" w:color="auto"/>
-            </w:tcBorders>
-            <w:tcMar>
-              <w:top w:w="100" w:type="dxa"/>
-              <w:left w:w="100" w:type="dxa"/>
-              <w:bottom w:w="100" w:type="dxa"/>
-              <w:right w:w="100" w:type="dxa"/>
-            </w:tcMar>
-          </w:tcPr>
-          <w:p>
-            <w:pPr>
-              <w:spacing w:before="240"/>
-            </w:pPr>
-            <w:r>
-              <w:t>FERGO19</w:t>
-            </w:r>
-          </w:p>
-        </w:tc>
-        <w:tc>
-          <w:tcPr>
-            <w:tcW w:w="1511" w:type="dxa"/>
-            <w:tcBorders>
-              <w:top w:val="single" w:sz="4" w:space="0" w:color="auto"/>
-              <w:left w:val="single" w:sz="4" w:space="0" w:color="auto"/>
-              <w:bottom w:val="single" w:sz="4" w:space="0" w:color="auto"/>
-              <w:right w:val="single" w:sz="4" w:space="0" w:color="auto"/>
-            </w:tcBorders>
-            <w:tcMar>
-              <w:top w:w="100" w:type="dxa"/>
-              <w:left w:w="100" w:type="dxa"/>
-              <w:bottom w:w="100" w:type="dxa"/>
-              <w:right w:w="100" w:type="dxa"/>
-            </w:tcMar>
-          </w:tcPr>
-          <w:p>
-            <w:pPr>
-              <w:spacing w:before="240"/>
+        <w:tc>
+          <w:tcPr>
+            <w:tcW w:w="1696" w:type="dxa"/>
+            <w:vAlign w:val="center"/>
+          </w:tcPr>
+          <w:p>
+            <w:pPr>
+              <w:jc w:val="center"/>
+            </w:pPr>
+            <w:r>
+              <w:t>gabyk</w:t>
+            </w:r>
+            <w:r>
+              <w:t>n</w:t>
+            </w:r>
+            <w:r>
+              <w:t>ight501</w:t>
+            </w:r>
+          </w:p>
+        </w:tc>
+        <w:tc>
+          <w:tcPr>
+            <w:tcW w:w="2255" w:type="dxa"/>
+            <w:vAlign w:val="center"/>
+          </w:tcPr>
+          <w:p>
+            <w:pPr>
+              <w:jc w:val="center"/>
             </w:pPr>
             <w:r>
               <w:t>26/11/2021</w:t>
@@ -2104,24 +1965,13 @@
         </w:tc>
         <w:tc>
           <w:tcPr>
-            <w:tcW w:w="4394" w:type="dxa"/>
-            <w:tcBorders>
-              <w:top w:val="single" w:sz="4" w:space="0" w:color="auto"/>
-              <w:left w:val="single" w:sz="4" w:space="0" w:color="auto"/>
-              <w:bottom w:val="single" w:sz="4" w:space="0" w:color="auto"/>
-              <w:right w:val="single" w:sz="4" w:space="0" w:color="auto"/>
-            </w:tcBorders>
-            <w:tcMar>
-              <w:top w:w="100" w:type="dxa"/>
-              <w:left w:w="100" w:type="dxa"/>
-              <w:bottom w:w="100" w:type="dxa"/>
-              <w:right w:w="100" w:type="dxa"/>
-            </w:tcMar>
-          </w:tcPr>
-          <w:p>
-            <w:pPr>
-              <w:spacing w:before="240"/>
-              <w:jc w:val="both"/>
+            <w:tcW w:w="3686" w:type="dxa"/>
+            <w:vAlign w:val="center"/>
+          </w:tcPr>
+          <w:p>
+            <w:pPr>
+              <w:spacing w:before="240"/>
+              <w:jc w:val="center"/>
               <w:rPr>
                 <w:lang w:val="es-MX"/>
               </w:rPr>
@@ -2136,7 +1986,7 @@
           <w:p>
             <w:pPr>
               <w:spacing w:before="240"/>
-              <w:jc w:val="both"/>
+              <w:jc w:val="center"/>
               <w:rPr>
                 <w:lang w:val="es-MX"/>
               </w:rPr>
@@ -2145,192 +1995,23 @@
               <w:rPr>
                 <w:lang w:val="es-MX"/>
               </w:rPr>
-              <w:t>Agregué el historial de versiones del documento que se han hecho hasta hoy, también hice el punto 4.- Alcance del proyecto.</w:t>
-            </w:r>
-          </w:p>
-          <w:p>
-            <w:pPr>
-              <w:spacing w:before="240"/>
-              <w:jc w:val="both"/>
-              <w:rPr>
-                <w:lang w:val="es-MX"/>
-              </w:rPr>
-            </w:pPr>
-            <w:r>
-              <w:rPr>
-                <w:lang w:val="es-MX"/>
-              </w:rPr>
-              <w:t>Edite el ID de la última fila en el punto 3.2 de "f11" a "f10"</w:t>
-            </w:r>
-          </w:p>
-        </w:tc>
-        <w:tc>
-          <w:tcPr>
-            <w:tcW w:w="1145" w:type="dxa"/>
-            <w:tcBorders>
-              <w:top w:val="single" w:sz="4" w:space="0" w:color="auto"/>
-              <w:left w:val="single" w:sz="4" w:space="0" w:color="auto"/>
-              <w:bottom w:val="single" w:sz="4" w:space="0" w:color="auto"/>
-              <w:right w:val="single" w:sz="4" w:space="0" w:color="auto"/>
-            </w:tcBorders>
-            <w:tcMar>
-              <w:top w:w="100" w:type="dxa"/>
-              <w:left w:w="100" w:type="dxa"/>
-              <w:bottom w:w="100" w:type="dxa"/>
-              <w:right w:w="100" w:type="dxa"/>
-            </w:tcMar>
-          </w:tcPr>
-          <w:p>
-            <w:pPr>
-              <w:spacing w:before="240"/>
-            </w:pPr>
-            <w:r>
-              <w:t>1.4</w:t>
-            </w:r>
-          </w:p>
-        </w:tc>
-      </w:tr>
-      <w:tr>
-        <w:trPr>
-          <w:trHeight w:val="515"/>
-        </w:trPr>
-        <w:tc>
-          <w:tcPr>
-            <w:tcW w:w="1740" w:type="dxa"/>
-            <w:tcBorders>
-              <w:top w:val="single" w:sz="4" w:space="0" w:color="auto"/>
-              <w:left w:val="single" w:sz="4" w:space="0" w:color="auto"/>
-              <w:bottom w:val="single" w:sz="4" w:space="0" w:color="auto"/>
-              <w:right w:val="single" w:sz="4" w:space="0" w:color="auto"/>
-            </w:tcBorders>
-            <w:tcMar>
-              <w:top w:w="100" w:type="dxa"/>
-              <w:left w:w="100" w:type="dxa"/>
-              <w:bottom w:w="100" w:type="dxa"/>
-              <w:right w:w="100" w:type="dxa"/>
-            </w:tcMar>
-          </w:tcPr>
-          <w:p>
-            <w:pPr>
-              <w:spacing w:before="240"/>
-            </w:pPr>
-            <w:r>
-              <w:t>gabyk</w:t>
-            </w:r>
-            <w:r>
-              <w:t>n</w:t>
-            </w:r>
-            <w:r>
-              <w:t>ight501</w:t>
-            </w:r>
-          </w:p>
-        </w:tc>
-        <w:tc>
-          <w:tcPr>
-            <w:tcW w:w="1511" w:type="dxa"/>
-            <w:tcBorders>
-              <w:top w:val="single" w:sz="4" w:space="0" w:color="auto"/>
-              <w:left w:val="single" w:sz="4" w:space="0" w:color="auto"/>
-              <w:bottom w:val="single" w:sz="4" w:space="0" w:color="auto"/>
-              <w:right w:val="single" w:sz="4" w:space="0" w:color="auto"/>
-            </w:tcBorders>
-            <w:tcMar>
-              <w:top w:w="100" w:type="dxa"/>
-              <w:left w:w="100" w:type="dxa"/>
-              <w:bottom w:w="100" w:type="dxa"/>
-              <w:right w:w="100" w:type="dxa"/>
-            </w:tcMar>
-          </w:tcPr>
-          <w:p>
-            <w:pPr>
-              <w:spacing w:before="240"/>
-            </w:pPr>
-            <w:r>
-              <w:t>26/11/2021</w:t>
-            </w:r>
-          </w:p>
-        </w:tc>
-        <w:tc>
-          <w:tcPr>
-            <w:tcW w:w="4394" w:type="dxa"/>
-            <w:tcBorders>
-              <w:top w:val="single" w:sz="4" w:space="0" w:color="auto"/>
-              <w:left w:val="single" w:sz="4" w:space="0" w:color="auto"/>
-              <w:bottom w:val="single" w:sz="4" w:space="0" w:color="auto"/>
-              <w:right w:val="single" w:sz="4" w:space="0" w:color="auto"/>
-            </w:tcBorders>
-            <w:tcMar>
-              <w:top w:w="100" w:type="dxa"/>
-              <w:left w:w="100" w:type="dxa"/>
-              <w:bottom w:w="100" w:type="dxa"/>
-              <w:right w:w="100" w:type="dxa"/>
-            </w:tcMar>
-          </w:tcPr>
-          <w:p>
-            <w:pPr>
-              <w:spacing w:before="240"/>
-              <w:jc w:val="both"/>
-              <w:rPr>
-                <w:lang w:val="es-MX"/>
-              </w:rPr>
-            </w:pPr>
-            <w:r>
-              <w:rPr>
-                <w:lang w:val="es-MX"/>
-              </w:rPr>
-              <w:t>Modifiqué el archivo "Documento de visión y alcance (Cambios Gamer).docx"</w:t>
-            </w:r>
-          </w:p>
-          <w:p>
-            <w:pPr>
-              <w:spacing w:before="240"/>
-              <w:jc w:val="both"/>
-              <w:rPr>
-                <w:lang w:val="es-MX"/>
-              </w:rPr>
-            </w:pPr>
-            <w:r>
-              <w:rPr>
-                <w:lang w:val="es-MX"/>
-              </w:rPr>
-              <w:t xml:space="preserve">Agregue los resúmenes de cada sección del documento, modifique el historial de versiones con todas las modificaciones e hice el punto 5.1 y 5.2. </w:t>
-            </w:r>
-          </w:p>
-          <w:p>
-            <w:pPr>
-              <w:spacing w:before="240"/>
-              <w:jc w:val="both"/>
-              <w:rPr>
-                <w:lang w:val="es-MX"/>
-              </w:rPr>
-            </w:pPr>
-            <w:r>
-              <w:rPr>
-                <w:lang w:val="es-MX"/>
-              </w:rPr>
-              <w:t xml:space="preserve"> </w:t>
-            </w:r>
-          </w:p>
-        </w:tc>
-        <w:tc>
-          <w:tcPr>
-            <w:tcW w:w="1145" w:type="dxa"/>
-            <w:tcBorders>
-              <w:top w:val="single" w:sz="4" w:space="0" w:color="auto"/>
-              <w:left w:val="single" w:sz="4" w:space="0" w:color="auto"/>
-              <w:bottom w:val="single" w:sz="4" w:space="0" w:color="auto"/>
-              <w:right w:val="single" w:sz="4" w:space="0" w:color="auto"/>
-            </w:tcBorders>
-            <w:tcMar>
-              <w:top w:w="100" w:type="dxa"/>
-              <w:left w:w="100" w:type="dxa"/>
-              <w:bottom w:w="100" w:type="dxa"/>
-              <w:right w:w="100" w:type="dxa"/>
-            </w:tcMar>
-          </w:tcPr>
-          <w:p>
-            <w:pPr>
-              <w:spacing w:before="240"/>
+              <w:t>Agregue los resúmenes de cada sección del documento, modifique el historial de versiones con todas las modificaciones e hice el punto 5.1 y 5.2.</w:t>
+            </w:r>
+          </w:p>
+          <w:p>
+            <w:pPr>
+              <w:jc w:val="center"/>
+            </w:pPr>
+          </w:p>
+        </w:tc>
+        <w:tc>
+          <w:tcPr>
+            <w:tcW w:w="1147" w:type="dxa"/>
+            <w:vAlign w:val="center"/>
+          </w:tcPr>
+          <w:p>
+            <w:pPr>
+              <w:jc w:val="center"/>
             </w:pPr>
             <w:r>
               <w:t>1.5</w:t>
@@ -2339,6 +2020,7 @@
         </w:tc>
       </w:tr>
     </w:tbl>
+    <w:p/>
     <w:p>
       <w:pPr>
         <w:pStyle w:val="Ttulo1"/>
@@ -2347,7 +2029,7 @@
         <w:lastRenderedPageBreak/>
         <w:t xml:space="preserve"> </w:t>
       </w:r>
-      <w:bookmarkStart w:id="1" w:name="_Toc88857456"/>
+      <w:bookmarkStart w:id="1" w:name="_Toc88859024"/>
       <w:r>
         <w:t>1.- Introducción</w:t>
       </w:r>
@@ -2526,7 +2208,7 @@
           <w:szCs w:val="46"/>
         </w:rPr>
       </w:pPr>
-      <w:bookmarkStart w:id="2" w:name="_Toc88857457"/>
+      <w:bookmarkStart w:id="2" w:name="_Toc88859025"/>
       <w:r>
         <w:rPr>
           <w:b/>
@@ -2597,7 +2279,7 @@
         <w:keepLines w:val="0"/>
         <w:spacing w:after="80"/>
       </w:pPr>
-      <w:bookmarkStart w:id="3" w:name="_Toc88857458"/>
+      <w:bookmarkStart w:id="3" w:name="_Toc88859026"/>
       <w:r>
         <w:rPr>
           <w:b/>
@@ -2655,7 +2337,7 @@
         <w:keepLines w:val="0"/>
         <w:spacing w:after="80"/>
       </w:pPr>
-      <w:bookmarkStart w:id="4" w:name="_Toc88857459"/>
+      <w:bookmarkStart w:id="4" w:name="_Toc88859027"/>
       <w:r>
         <w:rPr>
           <w:b/>
@@ -3390,7 +3072,7 @@
         <w:spacing w:after="80"/>
       </w:pPr>
       <w:bookmarkStart w:id="5" w:name="_heading=h.bwb9c4r1xtg" w:colFirst="0" w:colLast="0"/>
-      <w:bookmarkStart w:id="6" w:name="_Toc88857460"/>
+      <w:bookmarkStart w:id="6" w:name="_Toc88859028"/>
       <w:bookmarkEnd w:id="5"/>
       <w:r>
         <w:rPr>
@@ -5000,7 +4682,7 @@
         </w:rPr>
       </w:pPr>
       <w:bookmarkStart w:id="7" w:name="_heading=h.v1135lagefn2" w:colFirst="0" w:colLast="0"/>
-      <w:bookmarkStart w:id="8" w:name="_Toc88857461"/>
+      <w:bookmarkStart w:id="8" w:name="_Toc88859029"/>
       <w:bookmarkStart w:id="9" w:name="_Hlk88849628"/>
       <w:bookmarkEnd w:id="7"/>
       <w:r>
@@ -5099,7 +4781,7 @@
           <w:szCs w:val="34"/>
         </w:rPr>
       </w:pPr>
-      <w:bookmarkStart w:id="10" w:name="_Toc88857462"/>
+      <w:bookmarkStart w:id="10" w:name="_Toc88859030"/>
       <w:r>
         <w:rPr>
           <w:b/>
@@ -5224,7 +4906,7 @@
           <w:szCs w:val="46"/>
         </w:rPr>
       </w:pPr>
-      <w:bookmarkStart w:id="11" w:name="_Toc88857463"/>
+      <w:bookmarkStart w:id="11" w:name="_Toc88859031"/>
       <w:r>
         <w:rPr>
           <w:b/>
@@ -5358,7 +5040,7 @@
         <w:keepLines w:val="0"/>
         <w:spacing w:after="80"/>
       </w:pPr>
-      <w:bookmarkStart w:id="12" w:name="_Toc88857464"/>
+      <w:bookmarkStart w:id="12" w:name="_Toc88859032"/>
       <w:r>
         <w:rPr>
           <w:b/>
@@ -6741,7 +6423,7 @@
         </w:rPr>
       </w:pPr>
       <w:bookmarkStart w:id="14" w:name="_heading=h.62u6nckn47ga" w:colFirst="0" w:colLast="0"/>
-      <w:bookmarkStart w:id="15" w:name="_Toc88857465"/>
+      <w:bookmarkStart w:id="15" w:name="_Toc88859033"/>
       <w:bookmarkEnd w:id="14"/>
       <w:r>
         <w:rPr>
@@ -7786,7 +7468,7 @@
         </w:rPr>
       </w:pPr>
       <w:bookmarkStart w:id="16" w:name="_heading=h.jl1t2omjprbz" w:colFirst="0" w:colLast="0"/>
-      <w:bookmarkStart w:id="17" w:name="_Toc88857466"/>
+      <w:bookmarkStart w:id="17" w:name="_Toc88859034"/>
       <w:bookmarkEnd w:id="16"/>
       <w:r>
         <w:rPr>
@@ -7825,7 +7507,7 @@
           <w:szCs w:val="34"/>
         </w:rPr>
       </w:pPr>
-      <w:bookmarkStart w:id="18" w:name="_Toc88857467"/>
+      <w:bookmarkStart w:id="18" w:name="_Toc88859035"/>
       <w:r>
         <w:rPr>
           <w:b/>
@@ -9065,7 +8747,7 @@
         <w:keepLines w:val="0"/>
         <w:spacing w:after="80"/>
       </w:pPr>
-      <w:bookmarkStart w:id="19" w:name="_Toc88857468"/>
+      <w:bookmarkStart w:id="19" w:name="_Toc88859036"/>
       <w:r>
         <w:rPr>
           <w:b/>
@@ -9275,6 +8957,8 @@
           <w:pgMar w:top="1440" w:right="1440" w:bottom="1440" w:left="1440" w:header="720" w:footer="720" w:gutter="0"/>
           <w:pgNumType w:start="1"/>
           <w:cols w:space="720"/>
+          <w:titlePg/>
+          <w:docGrid w:linePitch="299"/>
         </w:sectPr>
       </w:pPr>
     </w:p>
@@ -12691,6 +12375,56 @@
     </w:sectPr>
   </w:body>
 </w:document>
+</file>
+
+<file path=word/endnotes.xml><?xml version="1.0" encoding="utf-8"?>
+<w:endnotes xmlns:wpc="http://schemas.microsoft.com/office/word/2010/wordprocessingCanvas" xmlns:cx="http://schemas.microsoft.com/office/drawing/2014/chartex" xmlns:cx1="http://schemas.microsoft.com/office/drawing/2015/9/8/chartex" xmlns:cx2="http://schemas.microsoft.com/office/drawing/2015/10/21/chartex" xmlns:cx3="http://schemas.microsoft.com/office/drawing/2016/5/9/chartex" xmlns:cx4="http://schemas.microsoft.com/office/drawing/2016/5/10/chartex" xmlns:cx5="http://schemas.microsoft.com/office/drawing/2016/5/11/chartex" xmlns:cx6="http://schemas.microsoft.com/office/drawing/2016/5/12/chartex" xmlns:cx7="http://schemas.microsoft.com/office/drawing/2016/5/13/chartex" xmlns:cx8="http://schemas.microsoft.com/office/drawing/2016/5/14/chartex" xmlns:mc="http://schemas.openxmlformats.org/markup-compatibility/2006" xmlns:aink="http://schemas.microsoft.com/office/drawing/2016/ink" xmlns:am3d="http://schemas.microsoft.com/office/drawing/2017/model3d" xmlns:o="urn:schemas-microsoft-com:office:office" xmlns:r="http://schemas.openxmlformats.org/officeDocument/2006/relationships" xmlns:m="http://schemas.openxmlformats.org/officeDocument/2006/math" xmlns:v="urn:schemas-microsoft-com:vml" xmlns:wp14="http://schemas.microsoft.com/office/word/2010/wordprocessingDrawing" xmlns:wp="http://schemas.openxmlformats.org/drawingml/2006/wordprocessingDrawing" xmlns:w10="urn:schemas-microsoft-com:office:word" xmlns:w="http://schemas.openxmlformats.org/wordprocessingml/2006/main" xmlns:w14="http://schemas.microsoft.com/office/word/2010/wordml" xmlns:w15="http://schemas.microsoft.com/office/word/2012/wordml" xmlns:w16cex="http://schemas.microsoft.com/office/word/2018/wordml/cex" xmlns:w16cid="http://schemas.microsoft.com/office/word/2016/wordml/cid" xmlns:w16="http://schemas.microsoft.com/office/word/2018/wordml" xmlns:w16sdtdh="http://schemas.microsoft.com/office/word/2020/wordml/sdtdatahash" xmlns:w16se="http://schemas.microsoft.com/office/word/2015/wordml/symex" xmlns:wpg="http://schemas.microsoft.com/office/word/2010/wordprocessingGroup" xmlns:wpi="http://schemas.microsoft.com/office/word/2010/wordprocessingInk" xmlns:wne="http://schemas.microsoft.com/office/word/2006/wordml" xmlns:wps="http://schemas.microsoft.com/office/word/2010/wordprocessingShape" mc:Ignorable="w14 w15 w16se w16cid w16 w16cex w16sdtdh wp14">
+  <w:endnote w:type="separator" w:id="-1">
+    <w:p>
+      <w:pPr>
+        <w:spacing w:line="240" w:lineRule="auto"/>
+      </w:pPr>
+      <w:r>
+        <w:separator/>
+      </w:r>
+    </w:p>
+  </w:endnote>
+  <w:endnote w:type="continuationSeparator" w:id="0">
+    <w:p>
+      <w:pPr>
+        <w:spacing w:line="240" w:lineRule="auto"/>
+      </w:pPr>
+      <w:r>
+        <w:continuationSeparator/>
+      </w:r>
+    </w:p>
+  </w:endnote>
+</w:endnotes>
+</file>
+
+<file path=word/footnotes.xml><?xml version="1.0" encoding="utf-8"?>
+<w:footnotes xmlns:wpc="http://schemas.microsoft.com/office/word/2010/wordprocessingCanvas" xmlns:cx="http://schemas.microsoft.com/office/drawing/2014/chartex" xmlns:cx1="http://schemas.microsoft.com/office/drawing/2015/9/8/chartex" xmlns:cx2="http://schemas.microsoft.com/office/drawing/2015/10/21/chartex" xmlns:cx3="http://schemas.microsoft.com/office/drawing/2016/5/9/chartex" xmlns:cx4="http://schemas.microsoft.com/office/drawing/2016/5/10/chartex" xmlns:cx5="http://schemas.microsoft.com/office/drawing/2016/5/11/chartex" xmlns:cx6="http://schemas.microsoft.com/office/drawing/2016/5/12/chartex" xmlns:cx7="http://schemas.microsoft.com/office/drawing/2016/5/13/chartex" xmlns:cx8="http://schemas.microsoft.com/office/drawing/2016/5/14/chartex" xmlns:mc="http://schemas.openxmlformats.org/markup-compatibility/2006" xmlns:aink="http://schemas.microsoft.com/office/drawing/2016/ink" xmlns:am3d="http://schemas.microsoft.com/office/drawing/2017/model3d" xmlns:o="urn:schemas-microsoft-com:office:office" xmlns:r="http://schemas.openxmlformats.org/officeDocument/2006/relationships" xmlns:m="http://schemas.openxmlformats.org/officeDocument/2006/math" xmlns:v="urn:schemas-microsoft-com:vml" xmlns:wp14="http://schemas.microsoft.com/office/word/2010/wordprocessingDrawing" xmlns:wp="http://schemas.openxmlformats.org/drawingml/2006/wordprocessingDrawing" xmlns:w10="urn:schemas-microsoft-com:office:word" xmlns:w="http://schemas.openxmlformats.org/wordprocessingml/2006/main" xmlns:w14="http://schemas.microsoft.com/office/word/2010/wordml" xmlns:w15="http://schemas.microsoft.com/office/word/2012/wordml" xmlns:w16cex="http://schemas.microsoft.com/office/word/2018/wordml/cex" xmlns:w16cid="http://schemas.microsoft.com/office/word/2016/wordml/cid" xmlns:w16="http://schemas.microsoft.com/office/word/2018/wordml" xmlns:w16sdtdh="http://schemas.microsoft.com/office/word/2020/wordml/sdtdatahash" xmlns:w16se="http://schemas.microsoft.com/office/word/2015/wordml/symex" xmlns:wpg="http://schemas.microsoft.com/office/word/2010/wordprocessingGroup" xmlns:wpi="http://schemas.microsoft.com/office/word/2010/wordprocessingInk" xmlns:wne="http://schemas.microsoft.com/office/word/2006/wordml" xmlns:wps="http://schemas.microsoft.com/office/word/2010/wordprocessingShape" mc:Ignorable="w14 w15 w16se w16cid w16 w16cex w16sdtdh wp14">
+  <w:footnote w:type="separator" w:id="-1">
+    <w:p>
+      <w:pPr>
+        <w:spacing w:line="240" w:lineRule="auto"/>
+      </w:pPr>
+      <w:r>
+        <w:separator/>
+      </w:r>
+    </w:p>
+  </w:footnote>
+  <w:footnote w:type="continuationSeparator" w:id="0">
+    <w:p>
+      <w:pPr>
+        <w:spacing w:line="240" w:lineRule="auto"/>
+      </w:pPr>
+      <w:r>
+        <w:continuationSeparator/>
+      </w:r>
+    </w:p>
+  </w:footnote>
+</w:footnotes>
 </file>
 
 <file path=word/numbering.xml><?xml version="1.0" encoding="utf-8"?>
@@ -14548,6 +14282,69 @@
       </w:tblCellMar>
     </w:tblPr>
   </w:style>
+  <w:style w:type="paragraph" w:styleId="Encabezado">
+    <w:name w:val="header"/>
+    <w:basedOn w:val="Normal"/>
+    <w:link w:val="EncabezadoCar"/>
+    <w:uiPriority w:val="99"/>
+    <w:unhideWhenUsed/>
+    <w:rsid w:val="00767528"/>
+    <w:pPr>
+      <w:tabs>
+        <w:tab w:val="center" w:pos="4419"/>
+        <w:tab w:val="right" w:pos="8838"/>
+      </w:tabs>
+      <w:spacing w:line="240" w:lineRule="auto"/>
+    </w:pPr>
+  </w:style>
+  <w:style w:type="character" w:customStyle="1" w:styleId="EncabezadoCar">
+    <w:name w:val="Encabezado Car"/>
+    <w:basedOn w:val="Fuentedeprrafopredeter"/>
+    <w:link w:val="Encabezado"/>
+    <w:uiPriority w:val="99"/>
+    <w:rsid w:val="00767528"/>
+  </w:style>
+  <w:style w:type="paragraph" w:styleId="Piedepgina">
+    <w:name w:val="footer"/>
+    <w:basedOn w:val="Normal"/>
+    <w:link w:val="PiedepginaCar"/>
+    <w:uiPriority w:val="99"/>
+    <w:unhideWhenUsed/>
+    <w:rsid w:val="00767528"/>
+    <w:pPr>
+      <w:tabs>
+        <w:tab w:val="center" w:pos="4419"/>
+        <w:tab w:val="right" w:pos="8838"/>
+      </w:tabs>
+      <w:spacing w:line="240" w:lineRule="auto"/>
+    </w:pPr>
+  </w:style>
+  <w:style w:type="character" w:customStyle="1" w:styleId="PiedepginaCar">
+    <w:name w:val="Pie de página Car"/>
+    <w:basedOn w:val="Fuentedeprrafopredeter"/>
+    <w:link w:val="Piedepgina"/>
+    <w:uiPriority w:val="99"/>
+    <w:rsid w:val="00767528"/>
+  </w:style>
+  <w:style w:type="table" w:styleId="Tablaconcuadrcula">
+    <w:name w:val="Table Grid"/>
+    <w:basedOn w:val="Tablanormal"/>
+    <w:uiPriority w:val="39"/>
+    <w:rsid w:val="00E148BC"/>
+    <w:pPr>
+      <w:spacing w:line="240" w:lineRule="auto"/>
+    </w:pPr>
+    <w:tblPr>
+      <w:tblBorders>
+        <w:top w:val="single" w:sz="4" w:space="0" w:color="auto"/>
+        <w:left w:val="single" w:sz="4" w:space="0" w:color="auto"/>
+        <w:bottom w:val="single" w:sz="4" w:space="0" w:color="auto"/>
+        <w:right w:val="single" w:sz="4" w:space="0" w:color="auto"/>
+        <w:insideH w:val="single" w:sz="4" w:space="0" w:color="auto"/>
+        <w:insideV w:val="single" w:sz="4" w:space="0" w:color="auto"/>
+      </w:tblBorders>
+    </w:tblPr>
+  </w:style>
 </w:styles>
 </file>
 

</xml_diff>